<commit_message>
EngrM20 - Lab4 completed and revised
</commit_message>
<xml_diff>
--- a/EngrM20/LABS/Lab4/EngrM20_Lab4.docx
+++ b/EngrM20/LABS/Lab4/EngrM20_Lab4.docx
@@ -1,6 +1,6 @@
 
 <file path=word/document.xml><?xml version="1.0" encoding="utf-8"?>
-<w:document xmlns:wpc="http://schemas.microsoft.com/office/word/2010/wordprocessingCanvas" xmlns:cx="http://schemas.microsoft.com/office/drawing/2014/chartex" xmlns:cx1="http://schemas.microsoft.com/office/drawing/2015/9/8/chartex" xmlns:cx2="http://schemas.microsoft.com/office/drawing/2015/10/21/chartex" xmlns:cx3="http://schemas.microsoft.com/office/drawing/2016/5/9/chartex" xmlns:cx4="http://schemas.microsoft.com/office/drawing/2016/5/10/chartex" xmlns:cx5="http://schemas.microsoft.com/office/drawing/2016/5/11/chartex" xmlns:cx6="http://schemas.microsoft.com/office/drawing/2016/5/12/chartex" xmlns:cx7="http://schemas.microsoft.com/office/drawing/2016/5/13/chartex" xmlns:cx8="http://schemas.microsoft.com/office/drawing/2016/5/14/chartex" xmlns:mc="http://schemas.openxmlformats.org/markup-compatibility/2006" xmlns:aink="http://schemas.microsoft.com/office/drawing/2016/ink" xmlns:am3d="http://schemas.microsoft.com/office/drawing/2017/model3d" xmlns:o="urn:schemas-microsoft-com:office:office" xmlns:r="http://schemas.openxmlformats.org/officeDocument/2006/relationships" xmlns:m="http://schemas.openxmlformats.org/officeDocument/2006/math" xmlns:v="urn:schemas-microsoft-com:vml" xmlns:wp14="http://schemas.microsoft.com/office/word/2010/wordprocessingDrawing" xmlns:wp="http://schemas.openxmlformats.org/drawingml/2006/wordprocessingDrawing" xmlns:w10="urn:schemas-microsoft-com:office:word" xmlns:w="http://schemas.openxmlformats.org/wordprocessingml/2006/main" xmlns:w14="http://schemas.microsoft.com/office/word/2010/wordml" xmlns:w15="http://schemas.microsoft.com/office/word/2012/wordml" xmlns:w16cid="http://schemas.microsoft.com/office/word/2016/wordml/cid" xmlns:w16se="http://schemas.microsoft.com/office/word/2015/wordml/symex" xmlns:wpg="http://schemas.microsoft.com/office/word/2010/wordprocessingGroup" xmlns:wpi="http://schemas.microsoft.com/office/word/2010/wordprocessingInk" xmlns:wne="http://schemas.microsoft.com/office/word/2006/wordml" xmlns:wps="http://schemas.microsoft.com/office/word/2010/wordprocessingShape" mc:Ignorable="w14 w15 w16se w16cid wp14">
+<w:document xmlns:wpc="http://schemas.microsoft.com/office/word/2010/wordprocessingCanvas" xmlns:cx="http://schemas.microsoft.com/office/drawing/2014/chartex" xmlns:cx1="http://schemas.microsoft.com/office/drawing/2015/9/8/chartex" xmlns:cx2="http://schemas.microsoft.com/office/drawing/2015/10/21/chartex" xmlns:cx3="http://schemas.microsoft.com/office/drawing/2016/5/9/chartex" xmlns:cx4="http://schemas.microsoft.com/office/drawing/2016/5/10/chartex" xmlns:cx5="http://schemas.microsoft.com/office/drawing/2016/5/11/chartex" xmlns:mc="http://schemas.openxmlformats.org/markup-compatibility/2006" xmlns:o="urn:schemas-microsoft-com:office:office" xmlns:r="http://schemas.openxmlformats.org/officeDocument/2006/relationships" xmlns:m="http://schemas.openxmlformats.org/officeDocument/2006/math" xmlns:v="urn:schemas-microsoft-com:vml" xmlns:wp14="http://schemas.microsoft.com/office/word/2010/wordprocessingDrawing" xmlns:wp="http://schemas.openxmlformats.org/drawingml/2006/wordprocessingDrawing" xmlns:w10="urn:schemas-microsoft-com:office:word" xmlns:w="http://schemas.openxmlformats.org/wordprocessingml/2006/main" xmlns:w14="http://schemas.microsoft.com/office/word/2010/wordml" xmlns:w15="http://schemas.microsoft.com/office/word/2012/wordml" xmlns:w16se="http://schemas.microsoft.com/office/word/2015/wordml/symex" xmlns:wpg="http://schemas.microsoft.com/office/word/2010/wordprocessingGroup" xmlns:wpi="http://schemas.microsoft.com/office/word/2010/wordprocessingInk" xmlns:wne="http://schemas.microsoft.com/office/word/2006/wordml" xmlns:wps="http://schemas.microsoft.com/office/word/2010/wordprocessingShape" mc:Ignorable="w14 w15 w16se wp14">
   <w:body>
     <w:tbl>
       <w:tblPr>
@@ -964,7 +964,15 @@
           <w:color w:val="222222"/>
           <w:shd w:val="clear" w:color="auto" w:fill="FFFFFF"/>
         </w:rPr>
-        <w:t>cross C1 is derived below. The derivation consists of two output equations, (EQ 1.3) and (EQ 1.4), which represent high peak and low peak voltages of the square wave respectively.</w:t>
+        <w:t xml:space="preserve">cross C1 is derived below. The derivation consists of two output equations, (EQ 1.3) and (EQ 1.4), which represent high peak and low peak voltages </w:t>
+      </w:r>
+      <w:r>
+        <w:rPr>
+          <w:rFonts w:cstheme="minorHAnsi"/>
+          <w:color w:val="222222"/>
+          <w:shd w:val="clear" w:color="auto" w:fill="FFFFFF"/>
+        </w:rPr>
+        <w:t>of the square wave respectively for 0&lt;t&lt;5ms.</w:t>
       </w:r>
     </w:p>
     <w:tbl>
@@ -4738,7 +4746,7 @@
                     <w:sz w:val="16"/>
                     <w:szCs w:val="16"/>
                   </w:rPr>
-                  <m:t xml:space="preserve">@ 0≤t≤ </m:t>
+                  <m:t>@ 0≤t≤ 2.5</m:t>
                 </m:r>
                 <m:r>
                   <m:rPr>
@@ -4749,29 +4757,7 @@
                     <w:sz w:val="16"/>
                     <w:szCs w:val="16"/>
                   </w:rPr>
-                  <m:t>2.5</m:t>
-                </m:r>
-                <m:r>
-                  <m:rPr>
-                    <m:sty m:val="bi"/>
-                  </m:rPr>
-                  <w:rPr>
-                    <w:rFonts w:ascii="Cambria Math" w:hAnsi="Cambria Math"/>
-                    <w:sz w:val="16"/>
-                    <w:szCs w:val="16"/>
-                  </w:rPr>
-                  <m:t>ms</m:t>
-                </m:r>
-                <m:r>
-                  <m:rPr>
-                    <m:sty m:val="bi"/>
-                  </m:rPr>
-                  <w:rPr>
-                    <w:rFonts w:ascii="Cambria Math" w:hAnsi="Cambria Math"/>
-                    <w:sz w:val="16"/>
-                    <w:szCs w:val="16"/>
-                  </w:rPr>
-                  <m:t xml:space="preserve">,     </m:t>
+                  <m:t xml:space="preserve">ms,     </m:t>
                 </m:r>
                 <m:sSub>
                   <m:sSubPr>
@@ -5834,15 +5820,7 @@
                         <w:sz w:val="16"/>
                         <w:szCs w:val="16"/>
                       </w:rPr>
-                      <m:t>(2.5</m:t>
-                    </m:r>
-                    <m:r>
-                      <w:rPr>
-                        <w:rFonts w:ascii="Cambria Math" w:hAnsi="Cambria Math"/>
-                        <w:sz w:val="16"/>
-                        <w:szCs w:val="16"/>
-                      </w:rPr>
-                      <m:t>)</m:t>
+                      <m:t>(2.5)</m:t>
                     </m:r>
                   </m:sup>
                 </m:sSup>
@@ -6836,7 +6814,31 @@
           <w:color w:val="222222"/>
           <w:shd w:val="clear" w:color="auto" w:fill="FFFFFF"/>
         </w:rPr>
-        <w:t>), which represent high peak and low peak voltages of the square wave respectively.</w:t>
+        <w:t>), which represent high peak and low peak voltages of the square wave respectively</w:t>
+      </w:r>
+      <w:r>
+        <w:rPr>
+          <w:rFonts w:cstheme="minorHAnsi"/>
+          <w:color w:val="222222"/>
+          <w:shd w:val="clear" w:color="auto" w:fill="FFFFFF"/>
+        </w:rPr>
+        <w:t xml:space="preserve"> </w:t>
+      </w:r>
+      <w:r>
+        <w:rPr>
+          <w:rFonts w:cstheme="minorHAnsi"/>
+          <w:color w:val="222222"/>
+          <w:shd w:val="clear" w:color="auto" w:fill="FFFFFF"/>
+        </w:rPr>
+        <w:t>for 0&lt;t&lt;5ms.</w:t>
+      </w:r>
+      <w:r>
+        <w:rPr>
+          <w:rFonts w:cstheme="minorHAnsi"/>
+          <w:color w:val="222222"/>
+          <w:shd w:val="clear" w:color="auto" w:fill="FFFFFF"/>
+        </w:rPr>
+        <w:t>.</w:t>
       </w:r>
     </w:p>
     <w:tbl>
@@ -8122,18 +8124,7 @@
                     <w:sz w:val="16"/>
                     <w:szCs w:val="16"/>
                   </w:rPr>
-                  <m:t>=</m:t>
-                </m:r>
-                <m:r>
-                  <m:rPr>
-                    <m:sty m:val="bi"/>
-                  </m:rPr>
-                  <w:rPr>
-                    <w:rFonts w:ascii="Cambria Math" w:hAnsi="Cambria Math"/>
-                    <w:sz w:val="16"/>
-                    <w:szCs w:val="16"/>
-                  </w:rPr>
-                  <m:t>10</m:t>
+                  <m:t>=10</m:t>
                 </m:r>
                 <m:sSup>
                   <m:sSupPr>
@@ -14043,7 +14034,39 @@
           <w:color w:val="222222"/>
           <w:shd w:val="clear" w:color="auto" w:fill="FFFFFF"/>
         </w:rPr>
-        <w:t>The Op-Amp output voltage in respect to time is derived below. The derivation consists of two output equations, (EQ 4.2) and (EQ 4.3), which represent high peak and low peak voltages of the square wave respectively.</w:t>
+        <w:t>The Op-Amp output voltage in respect to time is derived below. The derivation consists of two output equations, (EQ 4.2) and (EQ 4.3), which represent high peak and low peak voltages of the square wave respectively</w:t>
+      </w:r>
+      <w:r>
+        <w:rPr>
+          <w:rFonts w:cstheme="minorHAnsi"/>
+          <w:color w:val="222222"/>
+          <w:shd w:val="clear" w:color="auto" w:fill="FFFFFF"/>
+        </w:rPr>
+        <w:t xml:space="preserve"> </w:t>
+      </w:r>
+      <w:r>
+        <w:rPr>
+          <w:rFonts w:cstheme="minorHAnsi"/>
+          <w:color w:val="222222"/>
+          <w:shd w:val="clear" w:color="auto" w:fill="FFFFFF"/>
+        </w:rPr>
+        <w:t>for</w:t>
+      </w:r>
+      <w:r>
+        <w:rPr>
+          <w:rFonts w:cstheme="minorHAnsi"/>
+          <w:color w:val="222222"/>
+          <w:shd w:val="clear" w:color="auto" w:fill="FFFFFF"/>
+        </w:rPr>
+        <w:t xml:space="preserve"> 0&lt;t&lt;1</w:t>
+      </w:r>
+      <w:r>
+        <w:rPr>
+          <w:rFonts w:cstheme="minorHAnsi"/>
+          <w:color w:val="222222"/>
+          <w:shd w:val="clear" w:color="auto" w:fill="FFFFFF"/>
+        </w:rPr>
+        <w:t>ms.</w:t>
       </w:r>
     </w:p>
     <w:tbl>
@@ -17915,15 +17938,7 @@
                     <w:sz w:val="16"/>
                     <w:szCs w:val="16"/>
                   </w:rPr>
-                  <m:t xml:space="preserve">+ </m:t>
-                </m:r>
-                <m:r>
-                  <w:rPr>
-                    <w:rFonts w:ascii="Cambria Math" w:eastAsia="Calibri" w:hAnsi="Cambria Math" w:cs="Times New Roman"/>
-                    <w:sz w:val="16"/>
-                    <w:szCs w:val="16"/>
-                  </w:rPr>
-                  <m:t>C</m:t>
+                  <m:t>+ C</m:t>
                 </m:r>
               </m:oMath>
             </m:oMathPara>
@@ -19025,7 +19040,7 @@
           <w:color w:val="222222"/>
           <w:shd w:val="clear" w:color="auto" w:fill="FFFFFF"/>
         </w:rPr>
-        <w:t xml:space="preserve">The Op-Amp output voltage in respect to time is derived below. The derivation consists of two output equations, (EQ 4.2) and (EQ 4.3), which represent high peak and low peak voltages of the </w:t>
+        <w:t xml:space="preserve">The Op-Amp output voltage in respect to time is derived below. The derivation consists </w:t>
       </w:r>
       <w:r>
         <w:rPr>
@@ -19033,7 +19048,7 @@
           <w:color w:val="222222"/>
           <w:shd w:val="clear" w:color="auto" w:fill="FFFFFF"/>
         </w:rPr>
-        <w:t>sawtooth</w:t>
+        <w:t>of two output equations, (EQ 5.3) and (EQ 5.5</w:t>
       </w:r>
       <w:r>
         <w:rPr>
@@ -19041,7 +19056,55 @@
           <w:color w:val="222222"/>
           <w:shd w:val="clear" w:color="auto" w:fill="FFFFFF"/>
         </w:rPr>
-        <w:t xml:space="preserve"> wave respectively.</w:t>
+        <w:t xml:space="preserve">), which represent high peak and low peak voltages of the </w:t>
+      </w:r>
+      <w:r>
+        <w:rPr>
+          <w:rFonts w:cstheme="minorHAnsi"/>
+          <w:color w:val="222222"/>
+          <w:shd w:val="clear" w:color="auto" w:fill="FFFFFF"/>
+        </w:rPr>
+        <w:t>sawtooth</w:t>
+      </w:r>
+      <w:r>
+        <w:rPr>
+          <w:rFonts w:cstheme="minorHAnsi"/>
+          <w:color w:val="222222"/>
+          <w:shd w:val="clear" w:color="auto" w:fill="FFFFFF"/>
+        </w:rPr>
+        <w:t xml:space="preserve"> wave respectively</w:t>
+      </w:r>
+      <w:r>
+        <w:rPr>
+          <w:rFonts w:cstheme="minorHAnsi"/>
+          <w:color w:val="222222"/>
+          <w:shd w:val="clear" w:color="auto" w:fill="FFFFFF"/>
+        </w:rPr>
+        <w:t xml:space="preserve"> </w:t>
+      </w:r>
+      <w:r>
+        <w:rPr>
+          <w:rFonts w:cstheme="minorHAnsi"/>
+          <w:color w:val="222222"/>
+          <w:shd w:val="clear" w:color="auto" w:fill="FFFFFF"/>
+        </w:rPr>
+        <w:t>for</w:t>
+      </w:r>
+      <w:r>
+        <w:rPr>
+          <w:rFonts w:cstheme="minorHAnsi"/>
+          <w:color w:val="222222"/>
+          <w:shd w:val="clear" w:color="auto" w:fill="FFFFFF"/>
+        </w:rPr>
+        <w:t xml:space="preserve"> 0&lt;t&lt;1ms</w:t>
+      </w:r>
+      <w:r>
+        <w:rPr>
+          <w:rFonts w:cstheme="minorHAnsi"/>
+          <w:color w:val="222222"/>
+          <w:shd w:val="clear" w:color="auto" w:fill="FFFFFF"/>
+        </w:rPr>
+        <w:t>.</w:t>
       </w:r>
     </w:p>
     <w:tbl>
@@ -21205,29 +21268,7 @@
                         <w:sz w:val="16"/>
                         <w:szCs w:val="16"/>
                       </w:rPr>
-                      <m:t>us</m:t>
-                    </m:r>
-                    <m:r>
-                      <m:rPr>
-                        <m:sty m:val="bi"/>
-                      </m:rPr>
-                      <w:rPr>
-                        <w:rFonts w:ascii="Cambria Math" w:hAnsi="Cambria Math"/>
-                        <w:sz w:val="16"/>
-                        <w:szCs w:val="16"/>
-                      </w:rPr>
-                      <m:t>,</m:t>
-                    </m:r>
-                    <m:r>
-                      <m:rPr>
-                        <m:sty m:val="bi"/>
-                      </m:rPr>
-                      <w:rPr>
-                        <w:rFonts w:ascii="Cambria Math" w:hAnsi="Cambria Math"/>
-                        <w:sz w:val="16"/>
-                        <w:szCs w:val="16"/>
-                      </w:rPr>
-                      <m:t xml:space="preserve">     V</m:t>
+                      <m:t>us,     V</m:t>
                     </m:r>
                   </m:e>
                   <m:sub>
@@ -22720,18 +22761,7 @@
                     <w:sz w:val="16"/>
                     <w:szCs w:val="16"/>
                   </w:rPr>
-                  <m:t>@ 500</m:t>
-                </m:r>
-                <m:r>
-                  <m:rPr>
-                    <m:sty m:val="bi"/>
-                  </m:rPr>
-                  <w:rPr>
-                    <w:rFonts w:ascii="Cambria Math" w:hAnsi="Cambria Math"/>
-                    <w:sz w:val="16"/>
-                    <w:szCs w:val="16"/>
-                  </w:rPr>
-                  <m:t>us≤t≤1000</m:t>
+                  <m:t>@ 500us≤t≤1000</m:t>
                 </m:r>
                 <m:r>
                   <m:rPr>
@@ -23283,10 +23313,7 @@
         <w:t>The low-pass filter circuit, as seen in Figure 1.1, was built. The resistor was measured at 9.93K-ohms and the capacitor was of unknown value. An oscilloscope was used to analyze and measure the charge/discharge curve of the capacitor</w:t>
       </w:r>
       <w:r>
-        <w:t xml:space="preserve"> </w:t>
-      </w:r>
-      <w:r>
-        <w:t>with respect to input voltage</w:t>
+        <w:t xml:space="preserve"> with respect to input voltage</w:t>
       </w:r>
       <w:r>
         <w:t xml:space="preserve">, as seen in Figure 1.2. The time to charge was found to be around 820us. Utilizing this data, the capacitor was calculated to have a </w:t>
@@ -23565,7 +23592,18 @@
             <w:sz w:val="16"/>
             <w:szCs w:val="16"/>
           </w:rPr>
-          <m:t>=(2.17E</m:t>
+          <m:t>=(2.17</m:t>
+        </m:r>
+        <m:r>
+          <m:rPr>
+            <m:sty m:val="bi"/>
+          </m:rPr>
+          <w:rPr>
+            <w:rFonts w:ascii="Cambria Math" w:eastAsia="Calibri" w:hAnsi="Cambria Math" w:cs="Times New Roman"/>
+            <w:sz w:val="16"/>
+            <w:szCs w:val="16"/>
+          </w:rPr>
+          <m:t>E</m:t>
         </m:r>
         <m:r>
           <m:rPr>
@@ -23956,7 +23994,7 @@
             <w:sz w:val="16"/>
             <w:szCs w:val="16"/>
           </w:rPr>
-          <m:t>=</m:t>
+          <m:t>=-(2.17</m:t>
         </m:r>
         <m:r>
           <m:rPr>
@@ -23967,7 +24005,7 @@
             <w:sz w:val="16"/>
             <w:szCs w:val="16"/>
           </w:rPr>
-          <m:t>-(2.17E</m:t>
+          <m:t>E</m:t>
         </m:r>
         <m:r>
           <m:rPr>
@@ -24046,16 +24084,7 @@
           <w:sz w:val="16"/>
           <w:szCs w:val="16"/>
         </w:rPr>
-        <w:t>@ 2.5ms&lt;t&lt;5</w:t>
-      </w:r>
-      <w:r>
-        <w:rPr>
-          <w:rFonts w:eastAsiaTheme="minorEastAsia"/>
-          <w:b/>
-          <w:sz w:val="16"/>
-          <w:szCs w:val="16"/>
-        </w:rPr>
-        <w:t>ms,</w:t>
+        <w:t>@ 2.5ms&lt;t&lt;5ms,</w:t>
       </w:r>
       <w:r>
         <w:rPr>
@@ -24558,7 +24587,170 @@
         </m:sSup>
       </m:oMath>
       <w:r>
-        <w:t xml:space="preserve"> , which is very close to the waveform calculated by excel. (Calculation 3.1) The circuit was built and analyzed in PSPICE, as seen in Figure 3.3.</w:t>
+        <w:t xml:space="preserve"> </w:t>
+      </w:r>
+      <w:r>
+        <w:t>(Calculation 3.1)</w:t>
+      </w:r>
+      <w:r>
+        <w:t>, which is very close to the waveform calculated by excel</w:t>
+      </w:r>
+      <w:r>
+        <w:t xml:space="preserve">, </w:t>
+      </w:r>
+      <m:oMath>
+        <m:r>
+          <m:rPr>
+            <m:sty m:val="b"/>
+          </m:rPr>
+          <w:rPr>
+            <w:rFonts w:ascii="Cambria Math" w:hAnsi="Cambria Math"/>
+            <w:sz w:val="16"/>
+            <w:szCs w:val="16"/>
+          </w:rPr>
+          <m:t>y=</m:t>
+        </m:r>
+        <m:d>
+          <m:dPr>
+            <m:ctrlPr>
+              <w:rPr>
+                <w:rFonts w:ascii="Cambria Math" w:hAnsi="Cambria Math"/>
+                <w:b/>
+                <w:sz w:val="16"/>
+                <w:szCs w:val="16"/>
+              </w:rPr>
+            </m:ctrlPr>
+          </m:dPr>
+          <m:e>
+            <m:r>
+              <m:rPr>
+                <m:sty m:val="b"/>
+              </m:rPr>
+              <w:rPr>
+                <w:rFonts w:ascii="Cambria Math" w:hAnsi="Cambria Math"/>
+                <w:sz w:val="16"/>
+                <w:szCs w:val="16"/>
+              </w:rPr>
+              <m:t>5*</m:t>
+            </m:r>
+            <m:sSup>
+              <m:sSupPr>
+                <m:ctrlPr>
+                  <w:rPr>
+                    <w:rFonts w:ascii="Cambria Math" w:hAnsi="Cambria Math"/>
+                    <w:b/>
+                    <w:sz w:val="16"/>
+                    <w:szCs w:val="16"/>
+                  </w:rPr>
+                </m:ctrlPr>
+              </m:sSupPr>
+              <m:e>
+                <m:r>
+                  <m:rPr>
+                    <m:sty m:val="b"/>
+                  </m:rPr>
+                  <w:rPr>
+                    <w:rFonts w:ascii="Cambria Math" w:hAnsi="Cambria Math"/>
+                    <w:sz w:val="16"/>
+                    <w:szCs w:val="16"/>
+                  </w:rPr>
+                  <m:t>10</m:t>
+                </m:r>
+              </m:e>
+              <m:sup>
+                <m:r>
+                  <m:rPr>
+                    <m:sty m:val="b"/>
+                  </m:rPr>
+                  <w:rPr>
+                    <w:rFonts w:ascii="Cambria Math" w:hAnsi="Cambria Math"/>
+                    <w:sz w:val="16"/>
+                    <w:szCs w:val="16"/>
+                  </w:rPr>
+                  <m:t>-6</m:t>
+                </m:r>
+              </m:sup>
+            </m:sSup>
+          </m:e>
+        </m:d>
+        <m:sSup>
+          <m:sSupPr>
+            <m:ctrlPr>
+              <w:rPr>
+                <w:rFonts w:ascii="Cambria Math" w:hAnsi="Cambria Math"/>
+                <w:b/>
+                <w:sz w:val="16"/>
+                <w:szCs w:val="16"/>
+              </w:rPr>
+            </m:ctrlPr>
+          </m:sSupPr>
+          <m:e>
+            <m:r>
+              <m:rPr>
+                <m:sty m:val="b"/>
+              </m:rPr>
+              <w:rPr>
+                <w:rFonts w:ascii="Cambria Math" w:hAnsi="Cambria Math"/>
+                <w:sz w:val="16"/>
+                <w:szCs w:val="16"/>
+              </w:rPr>
+              <m:t>e</m:t>
+            </m:r>
+          </m:e>
+          <m:sup>
+            <m:r>
+              <m:rPr>
+                <m:sty m:val="b"/>
+              </m:rPr>
+              <w:rPr>
+                <w:rFonts w:ascii="Cambria Math" w:hAnsi="Cambria Math"/>
+                <w:sz w:val="16"/>
+                <w:szCs w:val="16"/>
+              </w:rPr>
+              <m:t>-0.</m:t>
+            </m:r>
+            <m:r>
+              <m:rPr>
+                <m:sty m:val="b"/>
+              </m:rPr>
+              <w:rPr>
+                <w:rFonts w:ascii="Cambria Math" w:hAnsi="Cambria Math" w:cs="Cambria Math"/>
+                <w:sz w:val="16"/>
+                <w:szCs w:val="16"/>
+              </w:rPr>
+              <m:t>0</m:t>
+            </m:r>
+            <m:r>
+              <m:rPr>
+                <m:sty m:val="b"/>
+              </m:rPr>
+              <w:rPr>
+                <w:rFonts w:ascii="Cambria Math" w:hAnsi="Cambria Math"/>
+                <w:sz w:val="16"/>
+                <w:szCs w:val="16"/>
+              </w:rPr>
+              <m:t>1x</m:t>
+            </m:r>
+          </m:sup>
+        </m:sSup>
+      </m:oMath>
+      <w:r>
+        <w:rPr>
+          <w:rFonts w:eastAsiaTheme="minorEastAsia"/>
+          <w:b/>
+          <w:sz w:val="16"/>
+          <w:szCs w:val="16"/>
+        </w:rPr>
+        <w:t>.</w:t>
+      </w:r>
+      <w:r>
+        <w:rPr>
+          <w:rFonts w:eastAsiaTheme="minorEastAsia"/>
+        </w:rPr>
+        <w:t xml:space="preserve"> </w:t>
+      </w:r>
+      <w:r>
+        <w:t>The circuit was built and analyzed in PSPICE, as seen in Figure 3.3.</w:t>
       </w:r>
     </w:p>
     <w:p>
@@ -24610,7 +24802,11 @@
         <w:t>, as seen in Figure 4</w:t>
       </w:r>
       <w:r>
-        <w:t xml:space="preserve">.2.  The waveforms were calculated to be  </w:t>
+        <w:t xml:space="preserve">.2.  The waveforms were calculated </w:t>
+      </w:r>
+      <w:r>
+        <w:lastRenderedPageBreak/>
+        <w:t xml:space="preserve">to be  </w:t>
       </w:r>
       <m:oMath>
         <m:sSub>
@@ -24711,25 +24907,7 @@
           <w:sz w:val="16"/>
           <w:szCs w:val="16"/>
         </w:rPr>
-        <w:t>@ 0&lt;t&lt;</w:t>
-      </w:r>
-      <w:r>
-        <w:rPr>
-          <w:rFonts w:eastAsiaTheme="minorEastAsia"/>
-          <w:b/>
-          <w:sz w:val="16"/>
-          <w:szCs w:val="16"/>
-        </w:rPr>
-        <w:t>500us</w:t>
-      </w:r>
-      <w:r>
-        <w:rPr>
-          <w:rFonts w:eastAsiaTheme="minorEastAsia"/>
-          <w:b/>
-          <w:sz w:val="16"/>
-          <w:szCs w:val="16"/>
-        </w:rPr>
-        <w:t>,</w:t>
+        <w:t>@ 0&lt;t&lt;500us,</w:t>
       </w:r>
       <w:r>
         <w:rPr>
@@ -24744,7 +24922,6 @@
           <w:b/>
           <w:noProof/>
         </w:rPr>
-        <w:lastRenderedPageBreak/>
         <w:drawing>
           <wp:anchor distT="0" distB="0" distL="114300" distR="114300" simplePos="0" relativeHeight="251692032" behindDoc="0" locked="0" layoutInCell="1" allowOverlap="1">
             <wp:simplePos x="0" y="0"/>
@@ -24900,18 +25077,7 @@
             <w:sz w:val="16"/>
             <w:szCs w:val="16"/>
           </w:rPr>
-          <m:t>t+</m:t>
-        </m:r>
-        <m:r>
-          <m:rPr>
-            <m:sty m:val="bi"/>
-          </m:rPr>
-          <w:rPr>
-            <w:rFonts w:ascii="Cambria Math" w:hAnsi="Cambria Math"/>
-            <w:sz w:val="16"/>
-            <w:szCs w:val="16"/>
-          </w:rPr>
-          <m:t>1.25</m:t>
+          <m:t>t+1.25</m:t>
         </m:r>
       </m:oMath>
       <w:r>
@@ -25212,29 +25378,7 @@
             <w:sz w:val="16"/>
             <w:szCs w:val="16"/>
           </w:rPr>
-          <m:t>=</m:t>
-        </m:r>
-        <m:r>
-          <m:rPr>
-            <m:sty m:val="bi"/>
-          </m:rPr>
-          <w:rPr>
-            <w:rFonts w:ascii="Cambria Math" w:hAnsi="Cambria Math"/>
-            <w:sz w:val="16"/>
-            <w:szCs w:val="16"/>
-          </w:rPr>
-          <m:t>-</m:t>
-        </m:r>
-        <m:r>
-          <m:rPr>
-            <m:sty m:val="bi"/>
-          </m:rPr>
-          <w:rPr>
-            <w:rFonts w:ascii="Cambria Math" w:hAnsi="Cambria Math"/>
-            <w:sz w:val="16"/>
-            <w:szCs w:val="16"/>
-          </w:rPr>
-          <m:t>4.79</m:t>
+          <m:t>=-4.79</m:t>
         </m:r>
       </m:oMath>
       <w:r>
@@ -25463,13 +25607,6 @@
           <w:b/>
         </w:rPr>
       </w:pPr>
-    </w:p>
-    <w:p>
-      <w:pPr>
-        <w:rPr>
-          <w:b/>
-        </w:rPr>
-      </w:pPr>
       <w:r>
         <w:rPr>
           <w:b/>
@@ -25548,15 +25685,7 @@
               <w:sz w:val="16"/>
               <w:szCs w:val="16"/>
             </w:rPr>
-            <m:t>Use Equation</m:t>
-          </m:r>
-          <m:r>
-            <w:rPr>
-              <w:rFonts w:ascii="Cambria Math" w:eastAsiaTheme="minorEastAsia" w:hAnsi="Cambria Math"/>
-              <w:sz w:val="16"/>
-              <w:szCs w:val="16"/>
-            </w:rPr>
-            <m:t xml:space="preserve"> 0.1</m:t>
+            <m:t>Use Equation 0.1</m:t>
           </m:r>
         </m:oMath>
       </m:oMathPara>
@@ -25936,15 +26065,7 @@
                     <w:sz w:val="16"/>
                     <w:szCs w:val="16"/>
                   </w:rPr>
-                  <m:t>|</m:t>
-                </m:r>
-                <m:r>
-                  <w:rPr>
-                    <w:rFonts w:ascii="Cambria Math" w:hAnsi="Cambria Math"/>
-                    <w:sz w:val="16"/>
-                    <w:szCs w:val="16"/>
-                  </w:rPr>
-                  <m:t>X</m:t>
+                  <m:t>|X</m:t>
                 </m:r>
               </m:e>
               <m:sub>
@@ -26323,15 +26444,7 @@
                                     <w:sz w:val="16"/>
                                     <w:szCs w:val="16"/>
                                   </w:rPr>
-                                  <m:t>14.9</m:t>
-                                </m:r>
-                                <m:r>
-                                  <w:rPr>
-                                    <w:rFonts w:ascii="Cambria Math" w:hAnsi="Cambria Math"/>
-                                    <w:sz w:val="16"/>
-                                    <w:szCs w:val="16"/>
-                                  </w:rPr>
-                                  <m:t>nF</m:t>
+                                  <m:t>14.9nF</m:t>
                                 </m:r>
                               </m:e>
                             </m:d>
@@ -26442,7 +26555,7 @@
                         <w:sz w:val="16"/>
                         <w:szCs w:val="16"/>
                       </w:rPr>
-                      <m:t xml:space="preserve">@ 0≤t≤ </m:t>
+                      <m:t>@ 0≤t≤ 2.5</m:t>
                     </m:r>
                     <m:r>
                       <m:rPr>
@@ -26453,29 +26566,7 @@
                         <w:sz w:val="16"/>
                         <w:szCs w:val="16"/>
                       </w:rPr>
-                      <m:t>2.5</m:t>
-                    </m:r>
-                    <m:r>
-                      <m:rPr>
-                        <m:sty m:val="bi"/>
-                      </m:rPr>
-                      <w:rPr>
-                        <w:rFonts w:ascii="Cambria Math" w:hAnsi="Cambria Math"/>
-                        <w:sz w:val="16"/>
-                        <w:szCs w:val="16"/>
-                      </w:rPr>
-                      <m:t>ms</m:t>
-                    </m:r>
-                    <m:r>
-                      <m:rPr>
-                        <m:sty m:val="bi"/>
-                      </m:rPr>
-                      <w:rPr>
-                        <w:rFonts w:ascii="Cambria Math" w:hAnsi="Cambria Math"/>
-                        <w:sz w:val="16"/>
-                        <w:szCs w:val="16"/>
-                      </w:rPr>
-                      <m:t xml:space="preserve">,     </m:t>
+                      <m:t xml:space="preserve">ms,     </m:t>
                     </m:r>
                     <m:r>
                       <m:rPr>
@@ -26845,15 +26936,7 @@
                                 <w:sz w:val="16"/>
                                 <w:szCs w:val="16"/>
                               </w:rPr>
-                              <m:t>14.9</m:t>
-                            </m:r>
-                            <m:r>
-                              <w:rPr>
-                                <w:rFonts w:ascii="Cambria Math" w:hAnsi="Cambria Math"/>
-                                <w:sz w:val="16"/>
-                                <w:szCs w:val="16"/>
-                              </w:rPr>
-                              <m:t>nF</m:t>
+                              <m:t>14.9nF</m:t>
                             </m:r>
                           </m:e>
                         </m:d>
@@ -27227,15 +27310,7 @@
                     <w:sz w:val="16"/>
                     <w:szCs w:val="16"/>
                   </w:rPr>
-                  <m:t>=</m:t>
-                </m:r>
-                <m:r>
-                  <w:rPr>
-                    <w:rFonts w:ascii="Cambria Math" w:eastAsia="Calibri" w:hAnsi="Cambria Math" w:cs="Times New Roman"/>
-                    <w:sz w:val="16"/>
-                    <w:szCs w:val="16"/>
-                  </w:rPr>
-                  <m:t>10</m:t>
+                  <m:t>=10</m:t>
                 </m:r>
                 <m:sSup>
                   <m:sSupPr>
@@ -27309,15 +27384,7 @@
                             <w:sz w:val="16"/>
                             <w:szCs w:val="16"/>
                           </w:rPr>
-                          <m:t>2.5</m:t>
-                        </m:r>
-                        <m:r>
-                          <w:rPr>
-                            <w:rFonts w:ascii="Cambria Math" w:hAnsi="Cambria Math"/>
-                            <w:sz w:val="16"/>
-                            <w:szCs w:val="16"/>
-                          </w:rPr>
-                          <m:t>ms</m:t>
+                          <m:t>2.5ms</m:t>
                         </m:r>
                       </m:e>
                     </m:d>
@@ -27381,23 +27448,7 @@
                             <w:sz w:val="16"/>
                             <w:szCs w:val="16"/>
                           </w:rPr>
-                          <m:t>9.93k</m:t>
-                        </m:r>
-                        <m:r>
-                          <w:rPr>
-                            <w:rFonts w:ascii="Cambria Math" w:hAnsi="Cambria Math"/>
-                            <w:sz w:val="16"/>
-                            <w:szCs w:val="16"/>
-                          </w:rPr>
-                          <m:t>(14.9</m:t>
-                        </m:r>
-                        <m:r>
-                          <w:rPr>
-                            <w:rFonts w:ascii="Cambria Math" w:hAnsi="Cambria Math"/>
-                            <w:sz w:val="16"/>
-                            <w:szCs w:val="16"/>
-                          </w:rPr>
-                          <m:t>nF)</m:t>
+                          <m:t>9.93k(14.9nF)</m:t>
                         </m:r>
                       </m:den>
                     </m:f>
@@ -27506,7 +27557,7 @@
                         <w:sz w:val="16"/>
                         <w:szCs w:val="16"/>
                       </w:rPr>
-                      <m:t xml:space="preserve">@ </m:t>
+                      <m:t>@ 2.5</m:t>
                     </m:r>
                     <m:r>
                       <m:rPr>
@@ -27517,7 +27568,7 @@
                         <w:sz w:val="16"/>
                         <w:szCs w:val="16"/>
                       </w:rPr>
-                      <m:t>2.5</m:t>
+                      <m:t>ms≤t≤ 5</m:t>
                     </m:r>
                     <m:r>
                       <m:rPr>
@@ -27528,51 +27579,7 @@
                         <w:sz w:val="16"/>
                         <w:szCs w:val="16"/>
                       </w:rPr>
-                      <m:t>ms</m:t>
-                    </m:r>
-                    <m:r>
-                      <m:rPr>
-                        <m:sty m:val="bi"/>
-                      </m:rPr>
-                      <w:rPr>
-                        <w:rFonts w:ascii="Cambria Math" w:hAnsi="Cambria Math"/>
-                        <w:sz w:val="16"/>
-                        <w:szCs w:val="16"/>
-                      </w:rPr>
-                      <m:t xml:space="preserve">≤t≤ </m:t>
-                    </m:r>
-                    <m:r>
-                      <m:rPr>
-                        <m:sty m:val="bi"/>
-                      </m:rPr>
-                      <w:rPr>
-                        <w:rFonts w:ascii="Cambria Math" w:hAnsi="Cambria Math"/>
-                        <w:sz w:val="16"/>
-                        <w:szCs w:val="16"/>
-                      </w:rPr>
-                      <m:t>5</m:t>
-                    </m:r>
-                    <m:r>
-                      <m:rPr>
-                        <m:sty m:val="bi"/>
-                      </m:rPr>
-                      <w:rPr>
-                        <w:rFonts w:ascii="Cambria Math" w:hAnsi="Cambria Math"/>
-                        <w:sz w:val="16"/>
-                        <w:szCs w:val="16"/>
-                      </w:rPr>
-                      <m:t>ms</m:t>
-                    </m:r>
-                    <m:r>
-                      <m:rPr>
-                        <m:sty m:val="bi"/>
-                      </m:rPr>
-                      <w:rPr>
-                        <w:rFonts w:ascii="Cambria Math" w:hAnsi="Cambria Math"/>
-                        <w:sz w:val="16"/>
-                        <w:szCs w:val="16"/>
-                      </w:rPr>
-                      <m:t xml:space="preserve">,     </m:t>
+                      <m:t xml:space="preserve">ms,     </m:t>
                     </m:r>
                     <m:r>
                       <m:rPr>
@@ -27635,7 +27642,7 @@
                     <w:sz w:val="16"/>
                     <w:szCs w:val="16"/>
                   </w:rPr>
-                  <m:t>=</m:t>
+                  <m:t>=(2.17</m:t>
                 </m:r>
                 <m:r>
                   <m:rPr>
@@ -27646,7 +27653,7 @@
                     <w:sz w:val="16"/>
                     <w:szCs w:val="16"/>
                   </w:rPr>
-                  <m:t>(2.17E</m:t>
+                  <m:t>E</m:t>
                 </m:r>
                 <m:r>
                   <m:rPr>
@@ -27879,15 +27886,7 @@
                     <w:sz w:val="16"/>
                     <w:szCs w:val="16"/>
                   </w:rPr>
-                  <m:t>=</m:t>
-                </m:r>
-                <m:r>
-                  <w:rPr>
-                    <w:rFonts w:ascii="Cambria Math" w:hAnsi="Cambria Math"/>
-                    <w:sz w:val="16"/>
-                    <w:szCs w:val="16"/>
-                  </w:rPr>
-                  <m:t>10</m:t>
+                  <m:t>=10</m:t>
                 </m:r>
                 <m:sSup>
                   <m:sSupPr>
@@ -27981,15 +27980,7 @@
                                     <w:sz w:val="16"/>
                                     <w:szCs w:val="16"/>
                                   </w:rPr>
-                                  <m:t>14.9</m:t>
-                                </m:r>
-                                <m:r>
-                                  <w:rPr>
-                                    <w:rFonts w:ascii="Cambria Math" w:hAnsi="Cambria Math"/>
-                                    <w:sz w:val="16"/>
-                                    <w:szCs w:val="16"/>
-                                  </w:rPr>
-                                  <m:t>nF</m:t>
+                                  <m:t>14.9nF</m:t>
                                 </m:r>
                               </m:e>
                             </m:d>
@@ -28100,7 +28091,7 @@
                         <w:sz w:val="16"/>
                         <w:szCs w:val="16"/>
                       </w:rPr>
-                      <m:t xml:space="preserve">@ 0≤t≤ </m:t>
+                      <m:t>@ 0≤t≤ 2.5</m:t>
                     </m:r>
                     <m:r>
                       <m:rPr>
@@ -28111,29 +28102,7 @@
                         <w:sz w:val="16"/>
                         <w:szCs w:val="16"/>
                       </w:rPr>
-                      <m:t>2.5</m:t>
-                    </m:r>
-                    <m:r>
-                      <m:rPr>
-                        <m:sty m:val="bi"/>
-                      </m:rPr>
-                      <w:rPr>
-                        <w:rFonts w:ascii="Cambria Math" w:hAnsi="Cambria Math"/>
-                        <w:sz w:val="16"/>
-                        <w:szCs w:val="16"/>
-                      </w:rPr>
-                      <m:t>ms</m:t>
-                    </m:r>
-                    <m:r>
-                      <m:rPr>
-                        <m:sty m:val="bi"/>
-                      </m:rPr>
-                      <w:rPr>
-                        <w:rFonts w:ascii="Cambria Math" w:hAnsi="Cambria Math"/>
-                        <w:sz w:val="16"/>
-                        <w:szCs w:val="16"/>
-                      </w:rPr>
-                      <m:t xml:space="preserve">,    </m:t>
+                      <m:t xml:space="preserve">ms,    </m:t>
                     </m:r>
                     <m:r>
                       <m:rPr>
@@ -28431,15 +28400,7 @@
                     <w:sz w:val="16"/>
                     <w:szCs w:val="16"/>
                   </w:rPr>
-                  <m:t>=</m:t>
-                </m:r>
-                <m:r>
-                  <w:rPr>
-                    <w:rFonts w:ascii="Cambria Math" w:hAnsi="Cambria Math"/>
-                    <w:sz w:val="16"/>
-                    <w:szCs w:val="16"/>
-                  </w:rPr>
-                  <m:t>10</m:t>
+                  <m:t>=10</m:t>
                 </m:r>
                 <m:sSup>
                   <m:sSupPr>
@@ -28511,15 +28472,7 @@
                                 <w:sz w:val="16"/>
                                 <w:szCs w:val="16"/>
                               </w:rPr>
-                              <m:t>14.9</m:t>
-                            </m:r>
-                            <m:r>
-                              <w:rPr>
-                                <w:rFonts w:ascii="Cambria Math" w:hAnsi="Cambria Math"/>
-                                <w:sz w:val="16"/>
-                                <w:szCs w:val="16"/>
-                              </w:rPr>
-                              <m:t>nF</m:t>
+                              <m:t>14.9nF</m:t>
                             </m:r>
                           </m:e>
                         </m:d>
@@ -29054,23 +29007,7 @@
                             <w:sz w:val="16"/>
                             <w:szCs w:val="16"/>
                           </w:rPr>
-                          <m:t>9.93k</m:t>
-                        </m:r>
-                        <m:r>
-                          <w:rPr>
-                            <w:rFonts w:ascii="Cambria Math" w:hAnsi="Cambria Math"/>
-                            <w:sz w:val="16"/>
-                            <w:szCs w:val="16"/>
-                          </w:rPr>
-                          <m:t>(14.9</m:t>
-                        </m:r>
-                        <m:r>
-                          <w:rPr>
-                            <w:rFonts w:ascii="Cambria Math" w:hAnsi="Cambria Math"/>
-                            <w:sz w:val="16"/>
-                            <w:szCs w:val="16"/>
-                          </w:rPr>
-                          <m:t>nF)</m:t>
+                          <m:t>9.93k(14.9nF)</m:t>
                         </m:r>
                       </m:den>
                     </m:f>
@@ -29166,7 +29103,7 @@
                     <w:sz w:val="16"/>
                     <w:szCs w:val="16"/>
                   </w:rPr>
-                  <m:t xml:space="preserve">@ </m:t>
+                  <m:t>@ 2.5</m:t>
                 </m:r>
                 <m:r>
                   <m:rPr>
@@ -29177,7 +29114,7 @@
                     <w:sz w:val="16"/>
                     <w:szCs w:val="16"/>
                   </w:rPr>
-                  <m:t>2.5</m:t>
+                  <m:t>ms≤t≤ 5</m:t>
                 </m:r>
                 <m:r>
                   <m:rPr>
@@ -29188,40 +29125,7 @@
                     <w:sz w:val="16"/>
                     <w:szCs w:val="16"/>
                   </w:rPr>
-                  <m:t>ms</m:t>
-                </m:r>
-                <m:r>
-                  <m:rPr>
-                    <m:sty m:val="bi"/>
-                  </m:rPr>
-                  <w:rPr>
-                    <w:rFonts w:ascii="Cambria Math" w:hAnsi="Cambria Math"/>
-                    <w:sz w:val="16"/>
-                    <w:szCs w:val="16"/>
-                  </w:rPr>
-                  <m:t xml:space="preserve">≤t≤ </m:t>
-                </m:r>
-                <m:r>
-                  <m:rPr>
-                    <m:sty m:val="bi"/>
-                  </m:rPr>
-                  <w:rPr>
-                    <w:rFonts w:ascii="Cambria Math" w:hAnsi="Cambria Math"/>
-                    <w:sz w:val="16"/>
-                    <w:szCs w:val="16"/>
-                  </w:rPr>
-                  <m:t>5ms</m:t>
-                </m:r>
-                <m:r>
-                  <m:rPr>
-                    <m:sty m:val="bi"/>
-                  </m:rPr>
-                  <w:rPr>
-                    <w:rFonts w:ascii="Cambria Math" w:hAnsi="Cambria Math"/>
-                    <w:sz w:val="16"/>
-                    <w:szCs w:val="16"/>
-                  </w:rPr>
-                  <m:t xml:space="preserve">,    </m:t>
+                  <m:t xml:space="preserve">ms,    </m:t>
                 </m:r>
                 <m:sSub>
                   <m:sSubPr>
@@ -29297,7 +29201,7 @@
                     <w:sz w:val="16"/>
                     <w:szCs w:val="16"/>
                   </w:rPr>
-                  <m:t>=</m:t>
+                  <m:t>=-(2.17</m:t>
                 </m:r>
                 <m:r>
                   <m:rPr>
@@ -29308,18 +29212,7 @@
                     <w:sz w:val="16"/>
                     <w:szCs w:val="16"/>
                   </w:rPr>
-                  <m:t>-</m:t>
-                </m:r>
-                <m:r>
-                  <m:rPr>
-                    <m:sty m:val="bi"/>
-                  </m:rPr>
-                  <w:rPr>
-                    <w:rFonts w:ascii="Cambria Math" w:eastAsia="Calibri" w:hAnsi="Cambria Math" w:cs="Times New Roman"/>
-                    <w:sz w:val="16"/>
-                    <w:szCs w:val="16"/>
-                  </w:rPr>
-                  <m:t>(2.17E</m:t>
+                  <m:t>E</m:t>
                 </m:r>
                 <m:r>
                   <m:rPr>
@@ -29616,23 +29509,7 @@
                                 <w:sz w:val="16"/>
                                 <w:szCs w:val="16"/>
                               </w:rPr>
-                              <m:t>0.001</m:t>
-                            </m:r>
-                            <m:r>
-                              <w:rPr>
-                                <w:rFonts w:ascii="Cambria Math" w:hAnsi="Cambria Math"/>
-                                <w:sz w:val="16"/>
-                                <w:szCs w:val="16"/>
-                              </w:rPr>
-                              <m:t>+</m:t>
-                            </m:r>
-                            <m:r>
-                              <w:rPr>
-                                <w:rFonts w:ascii="Cambria Math" w:hAnsi="Cambria Math"/>
-                                <w:sz w:val="16"/>
-                                <w:szCs w:val="16"/>
-                              </w:rPr>
-                              <m:t>0.00001</m:t>
+                              <m:t>0.001+0.00001</m:t>
                             </m:r>
                           </m:num>
                           <m:den>
@@ -30075,23 +29952,7 @@
                       <w:sz w:val="16"/>
                       <w:szCs w:val="16"/>
                     </w:rPr>
-                    <m:t>-</m:t>
-                  </m:r>
-                  <m:r>
-                    <w:rPr>
-                      <w:rFonts w:ascii="Cambria Math" w:hAnsi="Cambria Math"/>
-                      <w:sz w:val="16"/>
-                      <w:szCs w:val="16"/>
-                    </w:rPr>
-                    <m:t>0.01</m:t>
-                  </m:r>
-                  <m:r>
-                    <w:rPr>
-                      <w:rFonts w:ascii="Cambria Math" w:hAnsi="Cambria Math"/>
-                      <w:sz w:val="16"/>
-                      <w:szCs w:val="16"/>
-                    </w:rPr>
-                    <m:t>t</m:t>
+                    <m:t>-0.01t</m:t>
                   </m:r>
                 </m:sup>
               </m:sSup>
@@ -30236,15 +30097,7 @@
                         <w:sz w:val="16"/>
                         <w:szCs w:val="16"/>
                       </w:rPr>
-                      <m:t>--</m:t>
-                    </m:r>
-                    <m:r>
-                      <w:rPr>
-                        <w:rFonts w:ascii="Cambria Math" w:hAnsi="Cambria Math"/>
-                        <w:sz w:val="16"/>
-                        <w:szCs w:val="16"/>
-                      </w:rPr>
-                      <m:t>1.25</m:t>
+                      <m:t>--1.25</m:t>
                     </m:r>
                   </m:num>
                   <m:den>
@@ -30379,29 +30232,7 @@
                         <w:sz w:val="16"/>
                         <w:szCs w:val="16"/>
                       </w:rPr>
-                      <m:t>us</m:t>
-                    </m:r>
-                    <m:r>
-                      <m:rPr>
-                        <m:sty m:val="bi"/>
-                      </m:rPr>
-                      <w:rPr>
-                        <w:rFonts w:ascii="Cambria Math" w:hAnsi="Cambria Math"/>
-                        <w:sz w:val="16"/>
-                        <w:szCs w:val="16"/>
-                      </w:rPr>
-                      <m:t>,</m:t>
-                    </m:r>
-                    <m:r>
-                      <m:rPr>
-                        <m:sty m:val="bi"/>
-                      </m:rPr>
-                      <w:rPr>
-                        <w:rFonts w:ascii="Cambria Math" w:hAnsi="Cambria Math"/>
-                        <w:sz w:val="16"/>
-                        <w:szCs w:val="16"/>
-                      </w:rPr>
-                      <m:t xml:space="preserve">     V</m:t>
+                      <m:t>us,     V</m:t>
                     </m:r>
                   </m:e>
                   <m:sub>
@@ -30840,15 +30671,7 @@
                         <w:sz w:val="16"/>
                         <w:szCs w:val="16"/>
                       </w:rPr>
-                      <m:t>-</m:t>
-                    </m:r>
-                    <m:r>
-                      <w:rPr>
-                        <w:rFonts w:ascii="Cambria Math" w:hAnsi="Cambria Math"/>
-                        <w:sz w:val="16"/>
-                        <w:szCs w:val="16"/>
-                      </w:rPr>
-                      <m:t>1.25</m:t>
+                      <m:t>-1.25</m:t>
                     </m:r>
                   </m:num>
                   <m:den>
@@ -30868,15 +30691,7 @@
                     <w:sz w:val="16"/>
                     <w:szCs w:val="16"/>
                   </w:rPr>
-                  <m:t>t</m:t>
-                </m:r>
-                <m:r>
-                  <w:rPr>
-                    <w:rFonts w:ascii="Cambria Math" w:hAnsi="Cambria Math"/>
-                    <w:sz w:val="16"/>
-                    <w:szCs w:val="16"/>
-                  </w:rPr>
-                  <m:t xml:space="preserve">+ </m:t>
+                  <m:t xml:space="preserve">t+ </m:t>
                 </m:r>
                 <m:d>
                   <m:dPr>
@@ -31072,7 +30887,7 @@
                         <w:sz w:val="16"/>
                         <w:szCs w:val="16"/>
                       </w:rPr>
-                      <m:t xml:space="preserve">@ </m:t>
+                      <m:t>@ 500</m:t>
                     </m:r>
                     <m:r>
                       <m:rPr>
@@ -31083,7 +30898,7 @@
                         <w:sz w:val="16"/>
                         <w:szCs w:val="16"/>
                       </w:rPr>
-                      <m:t>500</m:t>
+                      <m:t>us≤t≤1000</m:t>
                     </m:r>
                     <m:r>
                       <m:rPr>
@@ -31094,51 +30909,7 @@
                         <w:sz w:val="16"/>
                         <w:szCs w:val="16"/>
                       </w:rPr>
-                      <m:t>us</m:t>
-                    </m:r>
-                    <m:r>
-                      <m:rPr>
-                        <m:sty m:val="bi"/>
-                      </m:rPr>
-                      <w:rPr>
-                        <w:rFonts w:ascii="Cambria Math" w:hAnsi="Cambria Math"/>
-                        <w:sz w:val="16"/>
-                        <w:szCs w:val="16"/>
-                      </w:rPr>
-                      <m:t>≤t≤</m:t>
-                    </m:r>
-                    <m:r>
-                      <m:rPr>
-                        <m:sty m:val="bi"/>
-                      </m:rPr>
-                      <w:rPr>
-                        <w:rFonts w:ascii="Cambria Math" w:hAnsi="Cambria Math"/>
-                        <w:sz w:val="16"/>
-                        <w:szCs w:val="16"/>
-                      </w:rPr>
-                      <m:t>1000</m:t>
-                    </m:r>
-                    <m:r>
-                      <m:rPr>
-                        <m:sty m:val="bi"/>
-                      </m:rPr>
-                      <w:rPr>
-                        <w:rFonts w:ascii="Cambria Math" w:hAnsi="Cambria Math"/>
-                        <w:sz w:val="16"/>
-                        <w:szCs w:val="16"/>
-                      </w:rPr>
-                      <m:t>us,</m:t>
-                    </m:r>
-                    <m:r>
-                      <m:rPr>
-                        <m:sty m:val="bi"/>
-                      </m:rPr>
-                      <w:rPr>
-                        <w:rFonts w:ascii="Cambria Math" w:hAnsi="Cambria Math"/>
-                        <w:sz w:val="16"/>
-                        <w:szCs w:val="16"/>
-                      </w:rPr>
-                      <m:t xml:space="preserve">     V</m:t>
+                      <m:t>us,     V</m:t>
                     </m:r>
                   </m:e>
                   <m:sub>
@@ -31201,18 +30972,7 @@
                     <w:sz w:val="16"/>
                     <w:szCs w:val="16"/>
                   </w:rPr>
-                  <m:t>t+</m:t>
-                </m:r>
-                <m:r>
-                  <m:rPr>
-                    <m:sty m:val="bi"/>
-                  </m:rPr>
-                  <w:rPr>
-                    <w:rFonts w:ascii="Cambria Math" w:hAnsi="Cambria Math"/>
-                    <w:sz w:val="16"/>
-                    <w:szCs w:val="16"/>
-                  </w:rPr>
-                  <m:t>1.25</m:t>
+                  <m:t>t+1.25</m:t>
                 </m:r>
               </m:oMath>
             </m:oMathPara>
@@ -31515,29 +31275,7 @@
                         <w:sz w:val="16"/>
                         <w:szCs w:val="16"/>
                       </w:rPr>
-                      <m:t>us</m:t>
-                    </m:r>
-                    <m:r>
-                      <m:rPr>
-                        <m:sty m:val="bi"/>
-                      </m:rPr>
-                      <w:rPr>
-                        <w:rFonts w:ascii="Cambria Math" w:hAnsi="Cambria Math"/>
-                        <w:sz w:val="16"/>
-                        <w:szCs w:val="16"/>
-                      </w:rPr>
-                      <m:t>,</m:t>
-                    </m:r>
-                    <m:r>
-                      <m:rPr>
-                        <m:sty m:val="bi"/>
-                      </m:rPr>
-                      <w:rPr>
-                        <w:rFonts w:ascii="Cambria Math" w:hAnsi="Cambria Math"/>
-                        <w:sz w:val="16"/>
-                        <w:szCs w:val="16"/>
-                      </w:rPr>
-                      <m:t xml:space="preserve">     V</m:t>
+                      <m:t>us,     V</m:t>
                     </m:r>
                   </m:e>
                   <m:sub>
@@ -31727,31 +31465,7 @@
                     <w:sz w:val="16"/>
                     <w:szCs w:val="16"/>
                   </w:rPr>
-                  <m:t>@ 500us</m:t>
-                </m:r>
-                <m:r>
-                  <w:rPr>
-                    <w:rFonts w:ascii="Cambria Math" w:hAnsi="Cambria Math"/>
-                    <w:sz w:val="16"/>
-                    <w:szCs w:val="16"/>
-                  </w:rPr>
-                  <m:t>≤t</m:t>
-                </m:r>
-                <m:r>
-                  <w:rPr>
-                    <w:rFonts w:ascii="Cambria Math" w:hAnsi="Cambria Math"/>
-                    <w:sz w:val="16"/>
-                    <w:szCs w:val="16"/>
-                  </w:rPr>
-                  <m:t>≤1000</m:t>
-                </m:r>
-                <m:r>
-                  <w:rPr>
-                    <w:rFonts w:ascii="Cambria Math" w:hAnsi="Cambria Math"/>
-                    <w:sz w:val="16"/>
-                    <w:szCs w:val="16"/>
-                  </w:rPr>
-                  <m:t xml:space="preserve">us,      </m:t>
+                  <m:t xml:space="preserve">@ 500us≤t≤1000us,      </m:t>
                 </m:r>
                 <m:sSub>
                   <m:sSubPr>
@@ -31813,15 +31527,7 @@
                     <w:sz w:val="16"/>
                     <w:szCs w:val="16"/>
                   </w:rPr>
-                  <m:t>=</m:t>
-                </m:r>
-                <m:r>
-                  <w:rPr>
-                    <w:rFonts w:ascii="Cambria Math" w:hAnsi="Cambria Math"/>
-                    <w:sz w:val="16"/>
-                    <w:szCs w:val="16"/>
-                  </w:rPr>
-                  <m:t>5000(9930*0.0000001)</m:t>
+                  <m:t>=5000(9930*0.0000001)</m:t>
                 </m:r>
               </m:oMath>
             </m:oMathPara>
@@ -31943,29 +31649,7 @@
                         <w:sz w:val="16"/>
                         <w:szCs w:val="16"/>
                       </w:rPr>
-                      <m:t>us</m:t>
-                    </m:r>
-                    <m:r>
-                      <m:rPr>
-                        <m:sty m:val="bi"/>
-                      </m:rPr>
-                      <w:rPr>
-                        <w:rFonts w:ascii="Cambria Math" w:hAnsi="Cambria Math"/>
-                        <w:sz w:val="16"/>
-                        <w:szCs w:val="16"/>
-                      </w:rPr>
-                      <m:t>,</m:t>
-                    </m:r>
-                    <m:r>
-                      <m:rPr>
-                        <m:sty m:val="bi"/>
-                      </m:rPr>
-                      <w:rPr>
-                        <w:rFonts w:ascii="Cambria Math" w:hAnsi="Cambria Math"/>
-                        <w:sz w:val="16"/>
-                        <w:szCs w:val="16"/>
-                      </w:rPr>
-                      <m:t xml:space="preserve">     V</m:t>
+                      <m:t>us,     V</m:t>
                     </m:r>
                   </m:e>
                   <m:sub>
@@ -32348,7 +32032,19 @@
         <w:t xml:space="preserve">Experiment went as expected. </w:t>
       </w:r>
       <w:r>
-        <w:t>The charge and discharge waveforms of the capacitor were clearly seen. The derived equation and theoretical graph produced with PSPICE match</w:t>
+        <w:t xml:space="preserve">The </w:t>
+      </w:r>
+      <w:r>
+        <w:t xml:space="preserve">change in voltage across the resistor, due to the </w:t>
+      </w:r>
+      <w:r>
+        <w:t>charge and discharge waveforms of the capacitor</w:t>
+      </w:r>
+      <w:r>
+        <w:t>,</w:t>
+      </w:r>
+      <w:r>
+        <w:t xml:space="preserve"> were clearly seen. The derived equation and theoretical graph produced with PSPICE match</w:t>
       </w:r>
       <w:r>
         <w:t>ed</w:t>
@@ -32376,7 +32072,13 @@
         <w:t xml:space="preserve">The final results of the experiment were as expected, however, the experiment itself did not go very smoothly. </w:t>
       </w:r>
       <w:r>
-        <w:t xml:space="preserve">The current flowing through the circuit in response to the large capacitors discharge was clearly seen. </w:t>
+        <w:t>The current flowing through the circuit in response to the large capacitor</w:t>
+      </w:r>
+      <w:r>
+        <w:t>’</w:t>
+      </w:r>
+      <w:r>
+        <w:t xml:space="preserve">s discharge was clearly seen. </w:t>
       </w:r>
       <w:r>
         <w:t xml:space="preserve">Contrary to </w:t>
@@ -32400,9 +32102,87 @@
         <w:t xml:space="preserve"> second for 30 seconds. </w:t>
       </w:r>
       <w:r>
-        <w:t>While 20 second intervals would work great in ideal conditions, it was found that the ammeter was incapable of accurately measuring the current once it dropped below 3.5uA or so. As a result, this portion of the experiment was repeated after having taken data points every 20 seconds for 15 minutes. Microsoft’s Excel produced an accurate equation based upon the gathered data points which nicely corresponded with the derived equation and PSPICE graph.</w:t>
+        <w:t>While 20 second intervals would work great in ideal conditions, it was found that the ammeter was incapable of accurately measuring the current once it dropped below 3.5uA or so. As a result, this portion of the experiment was repeated after having taken data points every 20 seconds for 15 minutes</w:t>
+      </w:r>
+      <w:r>
+        <w:t xml:space="preserve"> and receiving poor results</w:t>
+      </w:r>
+      <w:r>
+        <w:t>. Microsoft’s Excel produced an accurate equation based upon the gathered data points which nicely corresponded with the derived equation and PSPICE graph.</w:t>
       </w:r>
     </w:p>
+    <w:p>
+      <w:pPr>
+        <w:rPr>
+          <w:b/>
+        </w:rPr>
+      </w:pPr>
+      <w:bookmarkStart w:id="1" w:name="_GoBack"/>
+      <w:bookmarkEnd w:id="1"/>
+    </w:p>
+    <w:p>
+      <w:pPr>
+        <w:rPr>
+          <w:b/>
+        </w:rPr>
+      </w:pPr>
+      <w:r>
+        <w:rPr>
+          <w:b/>
+        </w:rPr>
+        <w:t>Part 4:</w:t>
+      </w:r>
+    </w:p>
+    <w:p>
+      <w:r>
+        <w:t xml:space="preserve">Experiment went as expected. </w:t>
+      </w:r>
+      <w:r>
+        <w:t>The op-amp output voltage was clearly seen to correspond to the integration of the input voltage wave. The derived equation and theoretical graph produced with PSPICE match</w:t>
+      </w:r>
+      <w:r>
+        <w:t>ed</w:t>
+      </w:r>
+      <w:r>
+        <w:t xml:space="preserve"> nicely with the experimental output captured by the oscilloscope. </w:t>
+      </w:r>
+    </w:p>
+    <w:p>
+      <w:pPr>
+        <w:rPr>
+          <w:b/>
+        </w:rPr>
+      </w:pPr>
+    </w:p>
+    <w:p>
+      <w:r>
+        <w:rPr>
+          <w:b/>
+        </w:rPr>
+        <w:t>Part 5:</w:t>
+      </w:r>
+    </w:p>
+    <w:p>
+      <w:r>
+        <w:t xml:space="preserve">Experiment went as expected. The op-amp output voltage was clearly seen to correspond to the </w:t>
+      </w:r>
+      <w:r>
+        <w:t>derivative</w:t>
+      </w:r>
+      <w:r>
+        <w:t xml:space="preserve"> o</w:t>
+      </w:r>
+      <w:r>
+        <w:t>f the input voltage wave. The derived equation and theoretical graph produced with PSPICE match</w:t>
+      </w:r>
+      <w:r>
+        <w:t>ed</w:t>
+      </w:r>
+      <w:r>
+        <w:t xml:space="preserve"> nicely with the experimental output captured by the oscilloscope. </w:t>
+      </w:r>
+    </w:p>
+    <w:p/>
     <w:p>
       <w:pPr>
         <w:rPr>
@@ -32416,66 +32196,7 @@
           <w:b/>
         </w:rPr>
       </w:pPr>
-      <w:r>
-        <w:rPr>
-          <w:b/>
-        </w:rPr>
-        <w:t>Part 4:</w:t>
-      </w:r>
     </w:p>
-    <w:p>
-      <w:r>
-        <w:t xml:space="preserve">Experiment went as expected. </w:t>
-      </w:r>
-      <w:r>
-        <w:t xml:space="preserve">The op-amp output voltage was clearly seen to correspond to the integration of the input voltage wave. </w:t>
-      </w:r>
-      <w:r>
-        <w:t>The derived equation and theoretical graph produced with PSPICE match</w:t>
-      </w:r>
-      <w:r>
-        <w:t>ed</w:t>
-      </w:r>
-      <w:r>
-        <w:t xml:space="preserve"> nicely with the experimental output captured by the oscilloscope. </w:t>
-      </w:r>
-    </w:p>
-    <w:p>
-      <w:pPr>
-        <w:rPr>
-          <w:b/>
-        </w:rPr>
-      </w:pPr>
-    </w:p>
-    <w:p>
-      <w:r>
-        <w:rPr>
-          <w:b/>
-        </w:rPr>
-        <w:t>Part 5:</w:t>
-      </w:r>
-    </w:p>
-    <w:p>
-      <w:r>
-        <w:t xml:space="preserve">Experiment went as expected. The op-amp output voltage was clearly seen to correspond to the </w:t>
-      </w:r>
-      <w:r>
-        <w:t>derivative</w:t>
-      </w:r>
-      <w:r>
-        <w:t xml:space="preserve"> o</w:t>
-      </w:r>
-      <w:r>
-        <w:t>f the input voltage wave. The derived equation and theoretical graph produced with PSPICE match</w:t>
-      </w:r>
-      <w:r>
-        <w:t>ed</w:t>
-      </w:r>
-      <w:r>
-        <w:t xml:space="preserve"> nicely with the experimental output captured by the oscilloscope. </w:t>
-      </w:r>
-    </w:p>
-    <w:p/>
     <w:p>
       <w:pPr>
         <w:rPr>
@@ -32489,22 +32210,6 @@
           <w:b/>
         </w:rPr>
       </w:pPr>
-    </w:p>
-    <w:p>
-      <w:pPr>
-        <w:rPr>
-          <w:b/>
-        </w:rPr>
-      </w:pPr>
-    </w:p>
-    <w:p>
-      <w:pPr>
-        <w:rPr>
-          <w:b/>
-        </w:rPr>
-      </w:pPr>
-      <w:bookmarkStart w:id="1" w:name="_GoBack"/>
-      <w:bookmarkEnd w:id="1"/>
     </w:p>
     <w:p>
       <w:pPr>
@@ -32706,7 +32411,7 @@
 </file>
 
 <file path=word/endnotes.xml><?xml version="1.0" encoding="utf-8"?>
-<w:endnotes xmlns:wpc="http://schemas.microsoft.com/office/word/2010/wordprocessingCanvas" xmlns:cx="http://schemas.microsoft.com/office/drawing/2014/chartex" xmlns:cx1="http://schemas.microsoft.com/office/drawing/2015/9/8/chartex" xmlns:cx2="http://schemas.microsoft.com/office/drawing/2015/10/21/chartex" xmlns:cx3="http://schemas.microsoft.com/office/drawing/2016/5/9/chartex" xmlns:cx4="http://schemas.microsoft.com/office/drawing/2016/5/10/chartex" xmlns:cx5="http://schemas.microsoft.com/office/drawing/2016/5/11/chartex" xmlns:cx6="http://schemas.microsoft.com/office/drawing/2016/5/12/chartex" xmlns:cx7="http://schemas.microsoft.com/office/drawing/2016/5/13/chartex" xmlns:cx8="http://schemas.microsoft.com/office/drawing/2016/5/14/chartex" xmlns:mc="http://schemas.openxmlformats.org/markup-compatibility/2006" xmlns:aink="http://schemas.microsoft.com/office/drawing/2016/ink" xmlns:am3d="http://schemas.microsoft.com/office/drawing/2017/model3d" xmlns:o="urn:schemas-microsoft-com:office:office" xmlns:r="http://schemas.openxmlformats.org/officeDocument/2006/relationships" xmlns:m="http://schemas.openxmlformats.org/officeDocument/2006/math" xmlns:v="urn:schemas-microsoft-com:vml" xmlns:wp14="http://schemas.microsoft.com/office/word/2010/wordprocessingDrawing" xmlns:wp="http://schemas.openxmlformats.org/drawingml/2006/wordprocessingDrawing" xmlns:w10="urn:schemas-microsoft-com:office:word" xmlns:w="http://schemas.openxmlformats.org/wordprocessingml/2006/main" xmlns:w14="http://schemas.microsoft.com/office/word/2010/wordml" xmlns:w15="http://schemas.microsoft.com/office/word/2012/wordml" xmlns:w16cid="http://schemas.microsoft.com/office/word/2016/wordml/cid" xmlns:w16se="http://schemas.microsoft.com/office/word/2015/wordml/symex" xmlns:wpg="http://schemas.microsoft.com/office/word/2010/wordprocessingGroup" xmlns:wpi="http://schemas.microsoft.com/office/word/2010/wordprocessingInk" xmlns:wne="http://schemas.microsoft.com/office/word/2006/wordml" xmlns:wps="http://schemas.microsoft.com/office/word/2010/wordprocessingShape" mc:Ignorable="w14 w15 w16se w16cid wp14">
+<w:endnotes xmlns:wpc="http://schemas.microsoft.com/office/word/2010/wordprocessingCanvas" xmlns:cx="http://schemas.microsoft.com/office/drawing/2014/chartex" xmlns:cx1="http://schemas.microsoft.com/office/drawing/2015/9/8/chartex" xmlns:cx2="http://schemas.microsoft.com/office/drawing/2015/10/21/chartex" xmlns:cx3="http://schemas.microsoft.com/office/drawing/2016/5/9/chartex" xmlns:cx4="http://schemas.microsoft.com/office/drawing/2016/5/10/chartex" xmlns:cx5="http://schemas.microsoft.com/office/drawing/2016/5/11/chartex" xmlns:mc="http://schemas.openxmlformats.org/markup-compatibility/2006" xmlns:o="urn:schemas-microsoft-com:office:office" xmlns:r="http://schemas.openxmlformats.org/officeDocument/2006/relationships" xmlns:m="http://schemas.openxmlformats.org/officeDocument/2006/math" xmlns:v="urn:schemas-microsoft-com:vml" xmlns:wp14="http://schemas.microsoft.com/office/word/2010/wordprocessingDrawing" xmlns:wp="http://schemas.openxmlformats.org/drawingml/2006/wordprocessingDrawing" xmlns:w10="urn:schemas-microsoft-com:office:word" xmlns:w="http://schemas.openxmlformats.org/wordprocessingml/2006/main" xmlns:w14="http://schemas.microsoft.com/office/word/2010/wordml" xmlns:w15="http://schemas.microsoft.com/office/word/2012/wordml" xmlns:w16se="http://schemas.microsoft.com/office/word/2015/wordml/symex" xmlns:wpg="http://schemas.microsoft.com/office/word/2010/wordprocessingGroup" xmlns:wpi="http://schemas.microsoft.com/office/word/2010/wordprocessingInk" xmlns:wne="http://schemas.microsoft.com/office/word/2006/wordml" xmlns:wps="http://schemas.microsoft.com/office/word/2010/wordprocessingShape" mc:Ignorable="w14 w15 w16se wp14">
   <w:endnote w:type="separator" w:id="-1">
     <w:p>
       <w:pPr>
@@ -32731,7 +32436,7 @@
 </file>
 
 <file path=word/footnotes.xml><?xml version="1.0" encoding="utf-8"?>
-<w:footnotes xmlns:wpc="http://schemas.microsoft.com/office/word/2010/wordprocessingCanvas" xmlns:cx="http://schemas.microsoft.com/office/drawing/2014/chartex" xmlns:cx1="http://schemas.microsoft.com/office/drawing/2015/9/8/chartex" xmlns:cx2="http://schemas.microsoft.com/office/drawing/2015/10/21/chartex" xmlns:cx3="http://schemas.microsoft.com/office/drawing/2016/5/9/chartex" xmlns:cx4="http://schemas.microsoft.com/office/drawing/2016/5/10/chartex" xmlns:cx5="http://schemas.microsoft.com/office/drawing/2016/5/11/chartex" xmlns:cx6="http://schemas.microsoft.com/office/drawing/2016/5/12/chartex" xmlns:cx7="http://schemas.microsoft.com/office/drawing/2016/5/13/chartex" xmlns:cx8="http://schemas.microsoft.com/office/drawing/2016/5/14/chartex" xmlns:mc="http://schemas.openxmlformats.org/markup-compatibility/2006" xmlns:aink="http://schemas.microsoft.com/office/drawing/2016/ink" xmlns:am3d="http://schemas.microsoft.com/office/drawing/2017/model3d" xmlns:o="urn:schemas-microsoft-com:office:office" xmlns:r="http://schemas.openxmlformats.org/officeDocument/2006/relationships" xmlns:m="http://schemas.openxmlformats.org/officeDocument/2006/math" xmlns:v="urn:schemas-microsoft-com:vml" xmlns:wp14="http://schemas.microsoft.com/office/word/2010/wordprocessingDrawing" xmlns:wp="http://schemas.openxmlformats.org/drawingml/2006/wordprocessingDrawing" xmlns:w10="urn:schemas-microsoft-com:office:word" xmlns:w="http://schemas.openxmlformats.org/wordprocessingml/2006/main" xmlns:w14="http://schemas.microsoft.com/office/word/2010/wordml" xmlns:w15="http://schemas.microsoft.com/office/word/2012/wordml" xmlns:w16cid="http://schemas.microsoft.com/office/word/2016/wordml/cid" xmlns:w16se="http://schemas.microsoft.com/office/word/2015/wordml/symex" xmlns:wpg="http://schemas.microsoft.com/office/word/2010/wordprocessingGroup" xmlns:wpi="http://schemas.microsoft.com/office/word/2010/wordprocessingInk" xmlns:wne="http://schemas.microsoft.com/office/word/2006/wordml" xmlns:wps="http://schemas.microsoft.com/office/word/2010/wordprocessingShape" mc:Ignorable="w14 w15 w16se w16cid wp14">
+<w:footnotes xmlns:wpc="http://schemas.microsoft.com/office/word/2010/wordprocessingCanvas" xmlns:cx="http://schemas.microsoft.com/office/drawing/2014/chartex" xmlns:cx1="http://schemas.microsoft.com/office/drawing/2015/9/8/chartex" xmlns:cx2="http://schemas.microsoft.com/office/drawing/2015/10/21/chartex" xmlns:cx3="http://schemas.microsoft.com/office/drawing/2016/5/9/chartex" xmlns:cx4="http://schemas.microsoft.com/office/drawing/2016/5/10/chartex" xmlns:cx5="http://schemas.microsoft.com/office/drawing/2016/5/11/chartex" xmlns:mc="http://schemas.openxmlformats.org/markup-compatibility/2006" xmlns:o="urn:schemas-microsoft-com:office:office" xmlns:r="http://schemas.openxmlformats.org/officeDocument/2006/relationships" xmlns:m="http://schemas.openxmlformats.org/officeDocument/2006/math" xmlns:v="urn:schemas-microsoft-com:vml" xmlns:wp14="http://schemas.microsoft.com/office/word/2010/wordprocessingDrawing" xmlns:wp="http://schemas.openxmlformats.org/drawingml/2006/wordprocessingDrawing" xmlns:w10="urn:schemas-microsoft-com:office:word" xmlns:w="http://schemas.openxmlformats.org/wordprocessingml/2006/main" xmlns:w14="http://schemas.microsoft.com/office/word/2010/wordml" xmlns:w15="http://schemas.microsoft.com/office/word/2012/wordml" xmlns:w16se="http://schemas.microsoft.com/office/word/2015/wordml/symex" xmlns:wpg="http://schemas.microsoft.com/office/word/2010/wordprocessingGroup" xmlns:wpi="http://schemas.microsoft.com/office/word/2010/wordprocessingInk" xmlns:wne="http://schemas.microsoft.com/office/word/2006/wordml" xmlns:wps="http://schemas.microsoft.com/office/word/2010/wordprocessingShape" mc:Ignorable="w14 w15 w16se wp14">
   <w:footnote w:type="separator" w:id="-1">
     <w:p>
       <w:pPr>
@@ -32756,7 +32461,7 @@
 </file>
 
 <file path=word/numbering.xml><?xml version="1.0" encoding="utf-8"?>
-<w:numbering xmlns:wpc="http://schemas.microsoft.com/office/word/2010/wordprocessingCanvas" xmlns:cx="http://schemas.microsoft.com/office/drawing/2014/chartex" xmlns:cx1="http://schemas.microsoft.com/office/drawing/2015/9/8/chartex" xmlns:cx2="http://schemas.microsoft.com/office/drawing/2015/10/21/chartex" xmlns:cx3="http://schemas.microsoft.com/office/drawing/2016/5/9/chartex" xmlns:cx4="http://schemas.microsoft.com/office/drawing/2016/5/10/chartex" xmlns:cx5="http://schemas.microsoft.com/office/drawing/2016/5/11/chartex" xmlns:cx6="http://schemas.microsoft.com/office/drawing/2016/5/12/chartex" xmlns:cx7="http://schemas.microsoft.com/office/drawing/2016/5/13/chartex" xmlns:cx8="http://schemas.microsoft.com/office/drawing/2016/5/14/chartex" xmlns:mc="http://schemas.openxmlformats.org/markup-compatibility/2006" xmlns:aink="http://schemas.microsoft.com/office/drawing/2016/ink" xmlns:am3d="http://schemas.microsoft.com/office/drawing/2017/model3d" xmlns:o="urn:schemas-microsoft-com:office:office" xmlns:r="http://schemas.openxmlformats.org/officeDocument/2006/relationships" xmlns:m="http://schemas.openxmlformats.org/officeDocument/2006/math" xmlns:v="urn:schemas-microsoft-com:vml" xmlns:wp14="http://schemas.microsoft.com/office/word/2010/wordprocessingDrawing" xmlns:wp="http://schemas.openxmlformats.org/drawingml/2006/wordprocessingDrawing" xmlns:w10="urn:schemas-microsoft-com:office:word" xmlns:w="http://schemas.openxmlformats.org/wordprocessingml/2006/main" xmlns:w14="http://schemas.microsoft.com/office/word/2010/wordml" xmlns:w15="http://schemas.microsoft.com/office/word/2012/wordml" xmlns:w16cid="http://schemas.microsoft.com/office/word/2016/wordml/cid" xmlns:w16se="http://schemas.microsoft.com/office/word/2015/wordml/symex" xmlns:wpg="http://schemas.microsoft.com/office/word/2010/wordprocessingGroup" xmlns:wpi="http://schemas.microsoft.com/office/word/2010/wordprocessingInk" xmlns:wne="http://schemas.microsoft.com/office/word/2006/wordml" xmlns:wps="http://schemas.microsoft.com/office/word/2010/wordprocessingShape" mc:Ignorable="w14 w15 w16se w16cid wp14">
+<w:numbering xmlns:wpc="http://schemas.microsoft.com/office/word/2010/wordprocessingCanvas" xmlns:cx="http://schemas.microsoft.com/office/drawing/2014/chartex" xmlns:cx1="http://schemas.microsoft.com/office/drawing/2015/9/8/chartex" xmlns:cx2="http://schemas.microsoft.com/office/drawing/2015/10/21/chartex" xmlns:cx3="http://schemas.microsoft.com/office/drawing/2016/5/9/chartex" xmlns:cx4="http://schemas.microsoft.com/office/drawing/2016/5/10/chartex" xmlns:cx5="http://schemas.microsoft.com/office/drawing/2016/5/11/chartex" xmlns:mc="http://schemas.openxmlformats.org/markup-compatibility/2006" xmlns:o="urn:schemas-microsoft-com:office:office" xmlns:r="http://schemas.openxmlformats.org/officeDocument/2006/relationships" xmlns:m="http://schemas.openxmlformats.org/officeDocument/2006/math" xmlns:v="urn:schemas-microsoft-com:vml" xmlns:wp14="http://schemas.microsoft.com/office/word/2010/wordprocessingDrawing" xmlns:wp="http://schemas.openxmlformats.org/drawingml/2006/wordprocessingDrawing" xmlns:w10="urn:schemas-microsoft-com:office:word" xmlns:w="http://schemas.openxmlformats.org/wordprocessingml/2006/main" xmlns:w14="http://schemas.microsoft.com/office/word/2010/wordml" xmlns:w15="http://schemas.microsoft.com/office/word/2012/wordml" xmlns:w16se="http://schemas.microsoft.com/office/word/2015/wordml/symex" xmlns:wpg="http://schemas.microsoft.com/office/word/2010/wordprocessingGroup" xmlns:wpi="http://schemas.microsoft.com/office/word/2010/wordprocessingInk" xmlns:wne="http://schemas.microsoft.com/office/word/2006/wordml" xmlns:wps="http://schemas.microsoft.com/office/word/2010/wordprocessingShape" mc:Ignorable="w14 w15 w16se wp14">
   <w:abstractNum w:abstractNumId="0" w15:restartNumberingAfterBreak="0">
     <w:nsid w:val="1A1852B9"/>
     <w:multiLevelType w:val="hybridMultilevel"/>
@@ -32853,7 +32558,7 @@
 </file>
 
 <file path=word/styles.xml><?xml version="1.0" encoding="utf-8"?>
-<w:styles xmlns:mc="http://schemas.openxmlformats.org/markup-compatibility/2006" xmlns:r="http://schemas.openxmlformats.org/officeDocument/2006/relationships" xmlns:w="http://schemas.openxmlformats.org/wordprocessingml/2006/main" xmlns:w14="http://schemas.microsoft.com/office/word/2010/wordml" xmlns:w15="http://schemas.microsoft.com/office/word/2012/wordml" xmlns:w16cid="http://schemas.microsoft.com/office/word/2016/wordml/cid" xmlns:w16se="http://schemas.microsoft.com/office/word/2015/wordml/symex" mc:Ignorable="w14 w15 w16se w16cid">
+<w:styles xmlns:mc="http://schemas.openxmlformats.org/markup-compatibility/2006" xmlns:r="http://schemas.openxmlformats.org/officeDocument/2006/relationships" xmlns:w="http://schemas.openxmlformats.org/wordprocessingml/2006/main" xmlns:w14="http://schemas.microsoft.com/office/word/2010/wordml" xmlns:w15="http://schemas.microsoft.com/office/word/2012/wordml" xmlns:w16se="http://schemas.microsoft.com/office/word/2015/wordml/symex" mc:Ignorable="w14 w15 w16se">
   <w:docDefaults>
     <w:rPrDefault>
       <w:rPr>
@@ -32869,7 +32574,7 @@
       </w:pPr>
     </w:pPrDefault>
   </w:docDefaults>
-  <w:latentStyles w:defLockedState="0" w:defUIPriority="99" w:defSemiHidden="0" w:defUnhideWhenUsed="0" w:defQFormat="0" w:count="375">
+  <w:latentStyles w:defLockedState="0" w:defUIPriority="99" w:defSemiHidden="0" w:defUnhideWhenUsed="0" w:defQFormat="0" w:count="374">
     <w:lsdException w:name="Normal" w:uiPriority="0" w:qFormat="1"/>
     <w:lsdException w:name="heading 1" w:uiPriority="9" w:qFormat="1"/>
     <w:lsdException w:name="heading 2" w:semiHidden="1" w:uiPriority="9" w:unhideWhenUsed="1" w:qFormat="1"/>
@@ -33244,7 +32949,6 @@
     <w:lsdException w:name="Mention" w:semiHidden="1" w:unhideWhenUsed="1"/>
     <w:lsdException w:name="Smart Hyperlink" w:semiHidden="1" w:unhideWhenUsed="1"/>
     <w:lsdException w:name="Hashtag" w:semiHidden="1" w:unhideWhenUsed="1"/>
-    <w:lsdException w:name="Unresolved Mention" w:semiHidden="1" w:unhideWhenUsed="1"/>
   </w:latentStyles>
   <w:style w:type="paragraph" w:default="1" w:styleId="Normal">
     <w:name w:val="Normal"/>
@@ -33686,7 +33390,7 @@
 </file>
 
 <file path=customXml/itemProps1.xml><?xml version="1.0" encoding="utf-8"?>
-<ds:datastoreItem xmlns:ds="http://schemas.openxmlformats.org/officeDocument/2006/customXml" ds:itemID="{FB3623CA-AF60-43F8-A22F-8B99F1321F89}">
+<ds:datastoreItem xmlns:ds="http://schemas.openxmlformats.org/officeDocument/2006/customXml" ds:itemID="{1F9982C0-8F6F-46EF-A8E4-0B183DCC8FBE}">
   <ds:schemaRefs>
     <ds:schemaRef ds:uri="http://schemas.openxmlformats.org/officeDocument/2006/bibliography"/>
   </ds:schemaRefs>

</xml_diff>

<commit_message>
EngrM20 - Updated Lab4, labeling pictures better and better wording
</commit_message>
<xml_diff>
--- a/EngrM20/LABS/Lab4/EngrM20_Lab4.docx
+++ b/EngrM20/LABS/Lab4/EngrM20_Lab4.docx
@@ -1,6 +1,6 @@
 
 <file path=word/document.xml><?xml version="1.0" encoding="utf-8"?>
-<w:document xmlns:wpc="http://schemas.microsoft.com/office/word/2010/wordprocessingCanvas" xmlns:cx="http://schemas.microsoft.com/office/drawing/2014/chartex" xmlns:cx1="http://schemas.microsoft.com/office/drawing/2015/9/8/chartex" xmlns:cx2="http://schemas.microsoft.com/office/drawing/2015/10/21/chartex" xmlns:cx3="http://schemas.microsoft.com/office/drawing/2016/5/9/chartex" xmlns:cx4="http://schemas.microsoft.com/office/drawing/2016/5/10/chartex" xmlns:cx5="http://schemas.microsoft.com/office/drawing/2016/5/11/chartex" xmlns:mc="http://schemas.openxmlformats.org/markup-compatibility/2006" xmlns:o="urn:schemas-microsoft-com:office:office" xmlns:r="http://schemas.openxmlformats.org/officeDocument/2006/relationships" xmlns:m="http://schemas.openxmlformats.org/officeDocument/2006/math" xmlns:v="urn:schemas-microsoft-com:vml" xmlns:wp14="http://schemas.microsoft.com/office/word/2010/wordprocessingDrawing" xmlns:wp="http://schemas.openxmlformats.org/drawingml/2006/wordprocessingDrawing" xmlns:w10="urn:schemas-microsoft-com:office:word" xmlns:w="http://schemas.openxmlformats.org/wordprocessingml/2006/main" xmlns:w14="http://schemas.microsoft.com/office/word/2010/wordml" xmlns:w15="http://schemas.microsoft.com/office/word/2012/wordml" xmlns:w16se="http://schemas.microsoft.com/office/word/2015/wordml/symex" xmlns:wpg="http://schemas.microsoft.com/office/word/2010/wordprocessingGroup" xmlns:wpi="http://schemas.microsoft.com/office/word/2010/wordprocessingInk" xmlns:wne="http://schemas.microsoft.com/office/word/2006/wordml" xmlns:wps="http://schemas.microsoft.com/office/word/2010/wordprocessingShape" mc:Ignorable="w14 w15 w16se wp14">
+<w:document xmlns:wpc="http://schemas.microsoft.com/office/word/2010/wordprocessingCanvas" xmlns:cx="http://schemas.microsoft.com/office/drawing/2014/chartex" xmlns:cx1="http://schemas.microsoft.com/office/drawing/2015/9/8/chartex" xmlns:cx2="http://schemas.microsoft.com/office/drawing/2015/10/21/chartex" xmlns:cx3="http://schemas.microsoft.com/office/drawing/2016/5/9/chartex" xmlns:cx4="http://schemas.microsoft.com/office/drawing/2016/5/10/chartex" xmlns:cx5="http://schemas.microsoft.com/office/drawing/2016/5/11/chartex" xmlns:cx6="http://schemas.microsoft.com/office/drawing/2016/5/12/chartex" xmlns:cx7="http://schemas.microsoft.com/office/drawing/2016/5/13/chartex" xmlns:cx8="http://schemas.microsoft.com/office/drawing/2016/5/14/chartex" xmlns:mc="http://schemas.openxmlformats.org/markup-compatibility/2006" xmlns:aink="http://schemas.microsoft.com/office/drawing/2016/ink" xmlns:am3d="http://schemas.microsoft.com/office/drawing/2017/model3d" xmlns:o="urn:schemas-microsoft-com:office:office" xmlns:r="http://schemas.openxmlformats.org/officeDocument/2006/relationships" xmlns:m="http://schemas.openxmlformats.org/officeDocument/2006/math" xmlns:v="urn:schemas-microsoft-com:vml" xmlns:wp14="http://schemas.microsoft.com/office/word/2010/wordprocessingDrawing" xmlns:wp="http://schemas.openxmlformats.org/drawingml/2006/wordprocessingDrawing" xmlns:w10="urn:schemas-microsoft-com:office:word" xmlns:w="http://schemas.openxmlformats.org/wordprocessingml/2006/main" xmlns:w14="http://schemas.microsoft.com/office/word/2010/wordml" xmlns:w15="http://schemas.microsoft.com/office/word/2012/wordml" xmlns:w16cid="http://schemas.microsoft.com/office/word/2016/wordml/cid" xmlns:w16se="http://schemas.microsoft.com/office/word/2015/wordml/symex" xmlns:wpg="http://schemas.microsoft.com/office/word/2010/wordprocessingGroup" xmlns:wpi="http://schemas.microsoft.com/office/word/2010/wordprocessingInk" xmlns:wne="http://schemas.microsoft.com/office/word/2006/wordml" xmlns:wps="http://schemas.microsoft.com/office/word/2010/wordprocessingShape" mc:Ignorable="w14 w15 w16se w16cid wp14">
   <w:body>
     <w:tbl>
       <w:tblPr>
@@ -671,23 +671,22 @@
       <w:r>
         <w:rPr>
           <w:rFonts w:cstheme="minorHAnsi"/>
+          <w:b/>
           <w:noProof/>
-          <w:color w:val="222222"/>
-          <w:shd w:val="clear" w:color="auto" w:fill="FFFFFF"/>
         </w:rPr>
         <w:drawing>
-          <wp:anchor distT="0" distB="0" distL="114300" distR="114300" simplePos="0" relativeHeight="251678720" behindDoc="1" locked="0" layoutInCell="1" allowOverlap="1">
+          <wp:anchor distT="0" distB="0" distL="114300" distR="114300" simplePos="0" relativeHeight="251700224" behindDoc="0" locked="0" layoutInCell="1" allowOverlap="1">
             <wp:simplePos x="0" y="0"/>
             <wp:positionH relativeFrom="column">
-              <wp:posOffset>4406900</wp:posOffset>
+              <wp:posOffset>4598035</wp:posOffset>
             </wp:positionH>
             <wp:positionV relativeFrom="paragraph">
-              <wp:posOffset>60579</wp:posOffset>
+              <wp:posOffset>203835</wp:posOffset>
             </wp:positionV>
-            <wp:extent cx="2438400" cy="2295525"/>
-            <wp:effectExtent l="0" t="0" r="1905" b="9525"/>
+            <wp:extent cx="2435860" cy="2292985"/>
+            <wp:effectExtent l="0" t="0" r="2540" b="0"/>
             <wp:wrapSquare wrapText="bothSides"/>
-            <wp:docPr id="3" name="Picture 3"/>
+            <wp:docPr id="6" name="Picture 6"/>
             <wp:cNvGraphicFramePr>
               <a:graphicFrameLocks xmlns:a="http://schemas.openxmlformats.org/drawingml/2006/main" noChangeAspect="1"/>
             </wp:cNvGraphicFramePr>
@@ -695,7 +694,7 @@
               <a:graphicData uri="http://schemas.openxmlformats.org/drawingml/2006/picture">
                 <pic:pic xmlns:pic="http://schemas.openxmlformats.org/drawingml/2006/picture">
                   <pic:nvPicPr>
-                    <pic:cNvPr id="0" name="Picture 14"/>
+                    <pic:cNvPr id="0" name="Picture 16"/>
                     <pic:cNvPicPr>
                       <a:picLocks noChangeAspect="1" noChangeArrowheads="1"/>
                     </pic:cNvPicPr>
@@ -716,7 +715,7 @@
                   <pic:spPr bwMode="auto">
                     <a:xfrm>
                       <a:off x="0" y="0"/>
-                      <a:ext cx="2438400" cy="2295525"/>
+                      <a:ext cx="2435860" cy="2292985"/>
                     </a:xfrm>
                     <a:prstGeom prst="rect">
                       <a:avLst/>
@@ -729,12 +728,6 @@
                 </pic:pic>
               </a:graphicData>
             </a:graphic>
-            <wp14:sizeRelH relativeFrom="margin">
-              <wp14:pctWidth>0</wp14:pctWidth>
-            </wp14:sizeRelH>
-            <wp14:sizeRelV relativeFrom="margin">
-              <wp14:pctHeight>0</wp14:pctHeight>
-            </wp14:sizeRelV>
           </wp:anchor>
         </w:drawing>
       </w:r>
@@ -843,7 +836,7 @@
           <w:color w:val="222222"/>
           <w:shd w:val="clear" w:color="auto" w:fill="FFFFFF"/>
         </w:rPr>
-        <w:t xml:space="preserve"> in Figure 1.1.</w:t>
+        <w:t xml:space="preserve"> in Figure 0</w:t>
       </w:r>
       <w:r>
         <w:rPr>
@@ -851,7 +844,7 @@
           <w:color w:val="222222"/>
           <w:shd w:val="clear" w:color="auto" w:fill="FFFFFF"/>
         </w:rPr>
-        <w:t xml:space="preserve"> </w:t>
+        <w:t>.1.</w:t>
       </w:r>
       <w:r>
         <w:rPr>
@@ -859,7 +852,7 @@
           <w:color w:val="222222"/>
           <w:shd w:val="clear" w:color="auto" w:fill="FFFFFF"/>
         </w:rPr>
-        <w:t xml:space="preserve"> Note </w:t>
+        <w:t xml:space="preserve"> </w:t>
       </w:r>
       <w:r>
         <w:rPr>
@@ -867,7 +860,7 @@
           <w:color w:val="222222"/>
           <w:shd w:val="clear" w:color="auto" w:fill="FFFFFF"/>
         </w:rPr>
-        <w:t>that</w:t>
+        <w:t xml:space="preserve"> Note </w:t>
       </w:r>
       <w:r>
         <w:rPr>
@@ -875,7 +868,7 @@
           <w:color w:val="222222"/>
           <w:shd w:val="clear" w:color="auto" w:fill="FFFFFF"/>
         </w:rPr>
-        <w:t xml:space="preserve"> resistor R1</w:t>
+        <w:t>that</w:t>
       </w:r>
       <w:r>
         <w:rPr>
@@ -883,7 +876,7 @@
           <w:color w:val="222222"/>
           <w:shd w:val="clear" w:color="auto" w:fill="FFFFFF"/>
         </w:rPr>
-        <w:t xml:space="preserve"> is placed in s</w:t>
+        <w:t xml:space="preserve"> resistor R1</w:t>
       </w:r>
       <w:r>
         <w:rPr>
@@ -891,7 +884,7 @@
           <w:color w:val="222222"/>
           <w:shd w:val="clear" w:color="auto" w:fill="FFFFFF"/>
         </w:rPr>
-        <w:t xml:space="preserve">eries </w:t>
+        <w:t xml:space="preserve"> is placed in s</w:t>
       </w:r>
       <w:r>
         <w:rPr>
@@ -899,7 +892,7 @@
           <w:color w:val="222222"/>
           <w:shd w:val="clear" w:color="auto" w:fill="FFFFFF"/>
         </w:rPr>
-        <w:t xml:space="preserve">with, </w:t>
+        <w:t xml:space="preserve">eries </w:t>
       </w:r>
       <w:r>
         <w:rPr>
@@ -907,7 +900,7 @@
           <w:color w:val="222222"/>
           <w:shd w:val="clear" w:color="auto" w:fill="FFFFFF"/>
         </w:rPr>
-        <w:t>and before</w:t>
+        <w:t xml:space="preserve">with, </w:t>
       </w:r>
       <w:r>
         <w:rPr>
@@ -915,7 +908,7 @@
           <w:color w:val="222222"/>
           <w:shd w:val="clear" w:color="auto" w:fill="FFFFFF"/>
         </w:rPr>
-        <w:t>,</w:t>
+        <w:t>and before</w:t>
       </w:r>
       <w:r>
         <w:rPr>
@@ -923,7 +916,7 @@
           <w:color w:val="222222"/>
           <w:shd w:val="clear" w:color="auto" w:fill="FFFFFF"/>
         </w:rPr>
-        <w:t xml:space="preserve"> the capacitor </w:t>
+        <w:t>,</w:t>
       </w:r>
       <w:r>
         <w:rPr>
@@ -931,7 +924,7 @@
           <w:color w:val="222222"/>
           <w:shd w:val="clear" w:color="auto" w:fill="FFFFFF"/>
         </w:rPr>
-        <w:t xml:space="preserve">C1. </w:t>
+        <w:t xml:space="preserve"> the capacitor </w:t>
       </w:r>
       <w:r>
         <w:rPr>
@@ -939,6 +932,14 @@
           <w:color w:val="222222"/>
           <w:shd w:val="clear" w:color="auto" w:fill="FFFFFF"/>
         </w:rPr>
+        <w:t xml:space="preserve">C1. </w:t>
+      </w:r>
+      <w:r>
+        <w:rPr>
+          <w:rFonts w:cstheme="minorHAnsi"/>
+          <w:color w:val="222222"/>
+          <w:shd w:val="clear" w:color="auto" w:fill="FFFFFF"/>
+        </w:rPr>
         <w:t>The circuit is powered by a square wave of 10Vpp @ 200Hz.</w:t>
       </w:r>
     </w:p>
@@ -972,7 +973,23 @@
           <w:color w:val="222222"/>
           <w:shd w:val="clear" w:color="auto" w:fill="FFFFFF"/>
         </w:rPr>
-        <w:t>of the square wave respectively for 0&lt;t&lt;5ms.</w:t>
+        <w:t xml:space="preserve">of the square wave respectively for </w:t>
+      </w:r>
+      <w:r>
+        <w:rPr>
+          <w:rFonts w:cstheme="minorHAnsi"/>
+          <w:color w:val="222222"/>
+          <w:shd w:val="clear" w:color="auto" w:fill="FFFFFF"/>
+        </w:rPr>
+        <w:t xml:space="preserve">one period, </w:t>
+      </w:r>
+      <w:r>
+        <w:rPr>
+          <w:rFonts w:cstheme="minorHAnsi"/>
+          <w:color w:val="222222"/>
+          <w:shd w:val="clear" w:color="auto" w:fill="FFFFFF"/>
+        </w:rPr>
+        <w:t>0&lt;t&lt;5ms.</w:t>
       </w:r>
     </w:p>
     <w:tbl>
@@ -6672,23 +6689,22 @@
       <w:r>
         <w:rPr>
           <w:rFonts w:cstheme="minorHAnsi"/>
+          <w:b/>
           <w:noProof/>
-          <w:color w:val="222222"/>
-          <w:shd w:val="clear" w:color="auto" w:fill="FFFFFF"/>
         </w:rPr>
         <w:drawing>
-          <wp:anchor distT="0" distB="0" distL="114300" distR="114300" simplePos="0" relativeHeight="251679744" behindDoc="0" locked="0" layoutInCell="1" allowOverlap="1">
+          <wp:anchor distT="0" distB="0" distL="114300" distR="114300" simplePos="0" relativeHeight="251704320" behindDoc="0" locked="0" layoutInCell="1" allowOverlap="1">
             <wp:simplePos x="0" y="0"/>
             <wp:positionH relativeFrom="column">
-              <wp:posOffset>4377055</wp:posOffset>
+              <wp:posOffset>4638813</wp:posOffset>
             </wp:positionH>
             <wp:positionV relativeFrom="paragraph">
-              <wp:posOffset>93345</wp:posOffset>
+              <wp:posOffset>191770</wp:posOffset>
             </wp:positionV>
-            <wp:extent cx="2435860" cy="2340610"/>
-            <wp:effectExtent l="0" t="0" r="2540" b="2540"/>
+            <wp:extent cx="2429510" cy="2340610"/>
+            <wp:effectExtent l="0" t="0" r="8890" b="2540"/>
             <wp:wrapSquare wrapText="bothSides"/>
-            <wp:docPr id="4" name="Picture 4"/>
+            <wp:docPr id="8" name="Picture 8"/>
             <wp:cNvGraphicFramePr>
               <a:graphicFrameLocks xmlns:a="http://schemas.openxmlformats.org/drawingml/2006/main" noChangeAspect="1"/>
             </wp:cNvGraphicFramePr>
@@ -6696,7 +6712,7 @@
               <a:graphicData uri="http://schemas.openxmlformats.org/drawingml/2006/picture">
                 <pic:pic xmlns:pic="http://schemas.openxmlformats.org/drawingml/2006/picture">
                   <pic:nvPicPr>
-                    <pic:cNvPr id="0" name="Picture 15"/>
+                    <pic:cNvPr id="0" name="Picture 18"/>
                     <pic:cNvPicPr>
                       <a:picLocks noChangeAspect="1" noChangeArrowheads="1"/>
                     </pic:cNvPicPr>
@@ -6717,7 +6733,7 @@
                   <pic:spPr bwMode="auto">
                     <a:xfrm>
                       <a:off x="0" y="0"/>
-                      <a:ext cx="2435860" cy="2340610"/>
+                      <a:ext cx="2429510" cy="2340610"/>
                     </a:xfrm>
                     <a:prstGeom prst="rect">
                       <a:avLst/>
@@ -6781,7 +6797,23 @@
           <w:color w:val="222222"/>
           <w:shd w:val="clear" w:color="auto" w:fill="FFFFFF"/>
         </w:rPr>
-        <w:t>The high-pass filter circuit analyzed in this lab is shown in Figure 2.1.  Note that resistor R1 is placed in series with, and after, the capacitor C1. The circuit is powered by a square wave of 10Vpp @ 200Hz.</w:t>
+        <w:t>The high-pass filter circuit analyzed in</w:t>
+      </w:r>
+      <w:r>
+        <w:rPr>
+          <w:rFonts w:cstheme="minorHAnsi"/>
+          <w:color w:val="222222"/>
+          <w:shd w:val="clear" w:color="auto" w:fill="FFFFFF"/>
+        </w:rPr>
+        <w:t xml:space="preserve"> this lab is shown in Figure 0.2</w:t>
+      </w:r>
+      <w:r>
+        <w:rPr>
+          <w:rFonts w:cstheme="minorHAnsi"/>
+          <w:color w:val="222222"/>
+          <w:shd w:val="clear" w:color="auto" w:fill="FFFFFF"/>
+        </w:rPr>
+        <w:t>.  Note that resistor R1 is placed in series with, and after, the capacitor C1. The circuit is powered by a square wave of 10Vpp @ 200Hz.</w:t>
       </w:r>
     </w:p>
     <w:p>
@@ -6830,7 +6862,7 @@
           <w:color w:val="222222"/>
           <w:shd w:val="clear" w:color="auto" w:fill="FFFFFF"/>
         </w:rPr>
-        <w:t>for 0&lt;t&lt;5ms.</w:t>
+        <w:t>for one period, 0&lt;t&lt;5ms</w:t>
       </w:r>
       <w:r>
         <w:rPr>
@@ -9046,21 +9078,36 @@
         <w:rPr>
           <w:rFonts w:eastAsiaTheme="minorEastAsia" w:cstheme="minorHAnsi"/>
           <w:b/>
+        </w:rPr>
+        <w:t>Big Charged Capacitor to Smaller Uncharged Capacitor</w:t>
+      </w:r>
+    </w:p>
+    <w:p>
+      <w:pPr>
+        <w:rPr>
+          <w:rFonts w:eastAsiaTheme="minorEastAsia" w:cstheme="minorHAnsi"/>
+          <w:b/>
+        </w:rPr>
+      </w:pPr>
+      <w:r>
+        <w:rPr>
+          <w:rFonts w:eastAsiaTheme="minorEastAsia" w:cstheme="minorHAnsi"/>
+          <w:b/>
           <w:noProof/>
         </w:rPr>
         <w:drawing>
-          <wp:anchor distT="0" distB="0" distL="114300" distR="114300" simplePos="0" relativeHeight="251687936" behindDoc="0" locked="0" layoutInCell="1" allowOverlap="1">
+          <wp:anchor distT="0" distB="0" distL="114300" distR="114300" simplePos="0" relativeHeight="251708416" behindDoc="0" locked="0" layoutInCell="1" allowOverlap="1">
             <wp:simplePos x="0" y="0"/>
             <wp:positionH relativeFrom="column">
-              <wp:posOffset>1905000</wp:posOffset>
+              <wp:posOffset>2110270</wp:posOffset>
             </wp:positionH>
             <wp:positionV relativeFrom="paragraph">
-              <wp:posOffset>252730</wp:posOffset>
+              <wp:posOffset>93345</wp:posOffset>
             </wp:positionV>
-            <wp:extent cx="4875530" cy="2887980"/>
-            <wp:effectExtent l="0" t="0" r="1270" b="7620"/>
+            <wp:extent cx="4874260" cy="2886075"/>
+            <wp:effectExtent l="0" t="0" r="2540" b="9525"/>
             <wp:wrapSquare wrapText="bothSides"/>
-            <wp:docPr id="34" name="Picture 34"/>
+            <wp:docPr id="12" name="Picture 12"/>
             <wp:cNvGraphicFramePr>
               <a:graphicFrameLocks xmlns:a="http://schemas.openxmlformats.org/drawingml/2006/main" noChangeAspect="1"/>
             </wp:cNvGraphicFramePr>
@@ -9068,7 +9115,7 @@
               <a:graphicData uri="http://schemas.openxmlformats.org/drawingml/2006/picture">
                 <pic:pic xmlns:pic="http://schemas.openxmlformats.org/drawingml/2006/picture">
                   <pic:nvPicPr>
-                    <pic:cNvPr id="0" name="Picture 27"/>
+                    <pic:cNvPr id="0" name="Picture 21"/>
                     <pic:cNvPicPr>
                       <a:picLocks noChangeAspect="1" noChangeArrowheads="1"/>
                     </pic:cNvPicPr>
@@ -9089,7 +9136,7 @@
                   <pic:spPr bwMode="auto">
                     <a:xfrm>
                       <a:off x="0" y="0"/>
-                      <a:ext cx="4875530" cy="2887980"/>
+                      <a:ext cx="4874260" cy="2886075"/>
                     </a:xfrm>
                     <a:prstGeom prst="rect">
                       <a:avLst/>
@@ -9108,23 +9155,20 @@
       <w:r>
         <w:rPr>
           <w:rFonts w:eastAsiaTheme="minorEastAsia" w:cstheme="minorHAnsi"/>
-          <w:b/>
-        </w:rPr>
-        <w:t>Big Charged Capacitor to Smaller Uncharged Capacitor</w:t>
-      </w:r>
-    </w:p>
-    <w:p>
-      <w:pPr>
+        </w:rPr>
+        <w:t>Th</w:t>
+      </w:r>
+      <w:r>
         <w:rPr>
           <w:rFonts w:eastAsiaTheme="minorEastAsia" w:cstheme="minorHAnsi"/>
-          <w:b/>
-        </w:rPr>
-      </w:pPr>
+        </w:rPr>
+        <w:t>e circuit as shown in Figure 0.3</w:t>
+      </w:r>
       <w:r>
         <w:rPr>
           <w:rFonts w:eastAsiaTheme="minorEastAsia" w:cstheme="minorHAnsi"/>
         </w:rPr>
-        <w:t xml:space="preserve">The circuit as shown in Figure 3.1 is analyzed in this lab. </w:t>
+        <w:t xml:space="preserve"> is analyzed in this lab. </w:t>
       </w:r>
       <w:r>
         <w:rPr>
@@ -13863,21 +13907,35 @@
         <w:rPr>
           <w:rFonts w:eastAsiaTheme="minorEastAsia" w:cstheme="minorHAnsi"/>
           <w:b/>
+        </w:rPr>
+        <w:t>Op-Amp Integrator</w:t>
+      </w:r>
+    </w:p>
+    <w:p>
+      <w:pPr>
+        <w:rPr>
+          <w:rFonts w:eastAsiaTheme="minorEastAsia" w:cstheme="minorHAnsi"/>
+        </w:rPr>
+      </w:pPr>
+      <w:r>
+        <w:rPr>
+          <w:rFonts w:eastAsiaTheme="minorEastAsia" w:cstheme="minorHAnsi"/>
+          <w:b/>
           <w:noProof/>
         </w:rPr>
         <w:drawing>
-          <wp:anchor distT="0" distB="0" distL="114300" distR="114300" simplePos="0" relativeHeight="251681792" behindDoc="0" locked="0" layoutInCell="1" allowOverlap="1">
+          <wp:anchor distT="0" distB="0" distL="114300" distR="114300" simplePos="0" relativeHeight="251713536" behindDoc="0" locked="0" layoutInCell="1" allowOverlap="1">
             <wp:simplePos x="0" y="0"/>
             <wp:positionH relativeFrom="column">
-              <wp:posOffset>1934210</wp:posOffset>
+              <wp:posOffset>1974850</wp:posOffset>
             </wp:positionH>
             <wp:positionV relativeFrom="paragraph">
-              <wp:posOffset>120158</wp:posOffset>
+              <wp:posOffset>62202</wp:posOffset>
             </wp:positionV>
-            <wp:extent cx="4879340" cy="3430905"/>
-            <wp:effectExtent l="0" t="0" r="0" b="0"/>
+            <wp:extent cx="4879340" cy="3425825"/>
+            <wp:effectExtent l="0" t="0" r="0" b="3175"/>
             <wp:wrapSquare wrapText="bothSides"/>
-            <wp:docPr id="11" name="Picture 11"/>
+            <wp:docPr id="16" name="Picture 16"/>
             <wp:cNvGraphicFramePr>
               <a:graphicFrameLocks xmlns:a="http://schemas.openxmlformats.org/drawingml/2006/main" noChangeAspect="1"/>
             </wp:cNvGraphicFramePr>
@@ -13885,7 +13943,7 @@
               <a:graphicData uri="http://schemas.openxmlformats.org/drawingml/2006/picture">
                 <pic:pic xmlns:pic="http://schemas.openxmlformats.org/drawingml/2006/picture">
                   <pic:nvPicPr>
-                    <pic:cNvPr id="0" name="Picture 17"/>
+                    <pic:cNvPr id="0" name="Picture 24"/>
                     <pic:cNvPicPr>
                       <a:picLocks noChangeAspect="1" noChangeArrowheads="1"/>
                     </pic:cNvPicPr>
@@ -13906,7 +13964,7 @@
                   <pic:spPr bwMode="auto">
                     <a:xfrm>
                       <a:off x="0" y="0"/>
-                      <a:ext cx="4879340" cy="3430905"/>
+                      <a:ext cx="4879340" cy="3425825"/>
                     </a:xfrm>
                     <a:prstGeom prst="rect">
                       <a:avLst/>
@@ -13924,20 +13982,6 @@
       </w:r>
       <w:r>
         <w:rPr>
-          <w:rFonts w:eastAsiaTheme="minorEastAsia" w:cstheme="minorHAnsi"/>
-          <w:b/>
-        </w:rPr>
-        <w:t>Op-Amp Integrator</w:t>
-      </w:r>
-    </w:p>
-    <w:p>
-      <w:pPr>
-        <w:rPr>
-          <w:rFonts w:eastAsiaTheme="minorEastAsia" w:cstheme="minorHAnsi"/>
-        </w:rPr>
-      </w:pPr>
-      <w:r>
-        <w:rPr>
           <w:rFonts w:cstheme="minorHAnsi"/>
           <w:color w:val="414042"/>
           <w:shd w:val="clear" w:color="auto" w:fill="FFFFFF"/>
@@ -13985,7 +14029,7 @@
           <w:color w:val="222222"/>
           <w:shd w:val="clear" w:color="auto" w:fill="FFFFFF"/>
         </w:rPr>
-        <w:t>The integrator circuit analyzed in this lab is shown in Figure 4.1.  Note that the feedback line is populated with capacitor C1. The resistor in parallel with C1 acts as a stabilizer. The circuit is powered by a square wa</w:t>
+        <w:t>The integrator circuit analyzed in</w:t>
       </w:r>
       <w:r>
         <w:rPr>
@@ -13993,7 +14037,7 @@
           <w:color w:val="222222"/>
           <w:shd w:val="clear" w:color="auto" w:fill="FFFFFF"/>
         </w:rPr>
-        <w:t>ve of 2.5V</w:t>
+        <w:t xml:space="preserve"> this lab is shown in Figure 0.4</w:t>
       </w:r>
       <w:r>
         <w:rPr>
@@ -14001,7 +14045,7 @@
           <w:color w:val="222222"/>
           <w:shd w:val="clear" w:color="auto" w:fill="FFFFFF"/>
         </w:rPr>
-        <w:t xml:space="preserve">pp @ </w:t>
+        <w:t>.  Note that the feedback line is populated with capacitor C1. The resistor in parallel with C1 acts as a stabilizer. The circuit is powered by a square wa</w:t>
       </w:r>
       <w:r>
         <w:rPr>
@@ -14009,7 +14053,7 @@
           <w:color w:val="222222"/>
           <w:shd w:val="clear" w:color="auto" w:fill="FFFFFF"/>
         </w:rPr>
-        <w:t>1KHz</w:t>
+        <w:t>ve of 2.5V</w:t>
       </w:r>
       <w:r>
         <w:rPr>
@@ -14017,6 +14061,22 @@
           <w:color w:val="222222"/>
           <w:shd w:val="clear" w:color="auto" w:fill="FFFFFF"/>
         </w:rPr>
+        <w:t xml:space="preserve">pp @ </w:t>
+      </w:r>
+      <w:r>
+        <w:rPr>
+          <w:rFonts w:cstheme="minorHAnsi"/>
+          <w:color w:val="222222"/>
+          <w:shd w:val="clear" w:color="auto" w:fill="FFFFFF"/>
+        </w:rPr>
+        <w:t>1KHz</w:t>
+      </w:r>
+      <w:r>
+        <w:rPr>
+          <w:rFonts w:cstheme="minorHAnsi"/>
+          <w:color w:val="222222"/>
+          <w:shd w:val="clear" w:color="auto" w:fill="FFFFFF"/>
+        </w:rPr>
         <w:t>.</w:t>
       </w:r>
     </w:p>
@@ -14050,7 +14110,7 @@
           <w:color w:val="222222"/>
           <w:shd w:val="clear" w:color="auto" w:fill="FFFFFF"/>
         </w:rPr>
-        <w:t>for</w:t>
+        <w:t xml:space="preserve">for </w:t>
       </w:r>
       <w:r>
         <w:rPr>
@@ -14058,7 +14118,7 @@
           <w:color w:val="222222"/>
           <w:shd w:val="clear" w:color="auto" w:fill="FFFFFF"/>
         </w:rPr>
-        <w:t xml:space="preserve"> 0&lt;t&lt;1</w:t>
+        <w:t>one period,</w:t>
       </w:r>
       <w:r>
         <w:rPr>
@@ -14066,7 +14126,15 @@
           <w:color w:val="222222"/>
           <w:shd w:val="clear" w:color="auto" w:fill="FFFFFF"/>
         </w:rPr>
-        <w:t>ms.</w:t>
+        <w:t xml:space="preserve"> </w:t>
+      </w:r>
+      <w:r>
+        <w:rPr>
+          <w:rFonts w:cstheme="minorHAnsi"/>
+          <w:color w:val="222222"/>
+          <w:shd w:val="clear" w:color="auto" w:fill="FFFFFF"/>
+        </w:rPr>
+        <w:t>0&lt;t&lt;1ms.</w:t>
       </w:r>
     </w:p>
     <w:tbl>
@@ -18819,18 +18887,18 @@
           <w:noProof/>
         </w:rPr>
         <w:drawing>
-          <wp:anchor distT="0" distB="0" distL="114300" distR="114300" simplePos="0" relativeHeight="251682816" behindDoc="0" locked="0" layoutInCell="1" allowOverlap="1">
+          <wp:anchor distT="0" distB="0" distL="114300" distR="114300" simplePos="0" relativeHeight="251718656" behindDoc="0" locked="0" layoutInCell="1" allowOverlap="1">
             <wp:simplePos x="0" y="0"/>
             <wp:positionH relativeFrom="column">
-              <wp:posOffset>1919605</wp:posOffset>
+              <wp:posOffset>1903730</wp:posOffset>
             </wp:positionH>
             <wp:positionV relativeFrom="paragraph">
-              <wp:posOffset>102412</wp:posOffset>
+              <wp:posOffset>246960</wp:posOffset>
             </wp:positionV>
-            <wp:extent cx="4876800" cy="2333625"/>
-            <wp:effectExtent l="0" t="0" r="0" b="9525"/>
+            <wp:extent cx="4874260" cy="2329815"/>
+            <wp:effectExtent l="0" t="0" r="2540" b="0"/>
             <wp:wrapSquare wrapText="bothSides"/>
-            <wp:docPr id="18" name="Picture 18"/>
+            <wp:docPr id="22" name="Picture 22"/>
             <wp:cNvGraphicFramePr>
               <a:graphicFrameLocks xmlns:a="http://schemas.openxmlformats.org/drawingml/2006/main" noChangeAspect="1"/>
             </wp:cNvGraphicFramePr>
@@ -18838,7 +18906,7 @@
               <a:graphicData uri="http://schemas.openxmlformats.org/drawingml/2006/picture">
                 <pic:pic xmlns:pic="http://schemas.openxmlformats.org/drawingml/2006/picture">
                   <pic:nvPicPr>
-                    <pic:cNvPr id="0" name="Picture 18"/>
+                    <pic:cNvPr id="0" name="Picture 27"/>
                     <pic:cNvPicPr>
                       <a:picLocks noChangeAspect="1" noChangeArrowheads="1"/>
                     </pic:cNvPicPr>
@@ -18859,7 +18927,7 @@
                   <pic:spPr bwMode="auto">
                     <a:xfrm>
                       <a:off x="0" y="0"/>
-                      <a:ext cx="4876800" cy="2333625"/>
+                      <a:ext cx="4874260" cy="2329815"/>
                     </a:xfrm>
                     <a:prstGeom prst="rect">
                       <a:avLst/>
@@ -18967,7 +19035,7 @@
           <w:color w:val="222222"/>
           <w:shd w:val="clear" w:color="auto" w:fill="FFFFFF"/>
         </w:rPr>
-        <w:t xml:space="preserve"> in Figure 5</w:t>
+        <w:t xml:space="preserve"> in Figure 0.5</w:t>
       </w:r>
       <w:r>
         <w:rPr>
@@ -18975,7 +19043,7 @@
           <w:color w:val="222222"/>
           <w:shd w:val="clear" w:color="auto" w:fill="FFFFFF"/>
         </w:rPr>
-        <w:t xml:space="preserve">.1.  Note that the </w:t>
+        <w:t xml:space="preserve">.  Note that the </w:t>
       </w:r>
       <w:r>
         <w:rPr>
@@ -19040,6 +19108,7 @@
           <w:color w:val="222222"/>
           <w:shd w:val="clear" w:color="auto" w:fill="FFFFFF"/>
         </w:rPr>
+        <w:lastRenderedPageBreak/>
         <w:t xml:space="preserve">The Op-Amp output voltage in respect to time is derived below. The derivation consists </w:t>
       </w:r>
       <w:r>
@@ -19072,7 +19141,7 @@
           <w:color w:val="222222"/>
           <w:shd w:val="clear" w:color="auto" w:fill="FFFFFF"/>
         </w:rPr>
-        <w:t xml:space="preserve"> wave respectively</w:t>
+        <w:t xml:space="preserve"> </w:t>
       </w:r>
       <w:r>
         <w:rPr>
@@ -19080,7 +19149,7 @@
           <w:color w:val="222222"/>
           <w:shd w:val="clear" w:color="auto" w:fill="FFFFFF"/>
         </w:rPr>
-        <w:t xml:space="preserve"> </w:t>
+        <w:t>wave respectively</w:t>
       </w:r>
       <w:r>
         <w:rPr>
@@ -19088,7 +19157,7 @@
           <w:color w:val="222222"/>
           <w:shd w:val="clear" w:color="auto" w:fill="FFFFFF"/>
         </w:rPr>
-        <w:t>for</w:t>
+        <w:t xml:space="preserve"> </w:t>
       </w:r>
       <w:r>
         <w:rPr>
@@ -19096,15 +19165,7 @@
           <w:color w:val="222222"/>
           <w:shd w:val="clear" w:color="auto" w:fill="FFFFFF"/>
         </w:rPr>
-        <w:t xml:space="preserve"> 0&lt;t&lt;1ms</w:t>
-      </w:r>
-      <w:r>
-        <w:rPr>
-          <w:rFonts w:cstheme="minorHAnsi"/>
-          <w:color w:val="222222"/>
-          <w:shd w:val="clear" w:color="auto" w:fill="FFFFFF"/>
-        </w:rPr>
-        <w:t>.</w:t>
+        <w:t>for one period, 0&lt;t&lt;1ms.</w:t>
       </w:r>
     </w:p>
     <w:tbl>
@@ -22761,7 +22822,18 @@
                     <w:sz w:val="16"/>
                     <w:szCs w:val="16"/>
                   </w:rPr>
-                  <m:t>@ 500us≤t≤1000</m:t>
+                  <m:t>@ 500</m:t>
+                </m:r>
+                <m:r>
+                  <m:rPr>
+                    <m:sty m:val="bi"/>
+                  </m:rPr>
+                  <w:rPr>
+                    <w:rFonts w:ascii="Cambria Math" w:hAnsi="Cambria Math"/>
+                    <w:sz w:val="16"/>
+                    <w:szCs w:val="16"/>
+                  </w:rPr>
+                  <m:t>us≤t≤1000</m:t>
                 </m:r>
                 <m:r>
                   <m:rPr>
@@ -23034,30 +23106,6 @@
     <w:p>
       <w:pPr>
         <w:rPr>
-          <w:rFonts w:eastAsiaTheme="minorEastAsia" w:cstheme="minorHAnsi"/>
-          <w:b/>
-        </w:rPr>
-      </w:pPr>
-    </w:p>
-    <w:p>
-      <w:pPr>
-        <w:rPr>
-          <w:rFonts w:eastAsiaTheme="minorEastAsia" w:cstheme="minorHAnsi"/>
-          <w:b/>
-        </w:rPr>
-      </w:pPr>
-    </w:p>
-    <w:p>
-      <w:pPr>
-        <w:rPr>
-          <w:rFonts w:eastAsiaTheme="minorEastAsia" w:cstheme="minorHAnsi"/>
-          <w:b/>
-        </w:rPr>
-      </w:pPr>
-    </w:p>
-    <w:p>
-      <w:pPr>
-        <w:rPr>
           <w:b/>
         </w:rPr>
       </w:pPr>
@@ -23111,37 +23159,24 @@
       </w:pPr>
       <w:r>
         <w:rPr>
-          <w:b/>
-        </w:rPr>
-        <w:t>Part 1:</w:t>
-      </w:r>
-    </w:p>
-    <w:p>
-      <w:pPr>
-        <w:rPr>
-          <w:rFonts w:ascii="Calibri" w:eastAsia="Calibri" w:hAnsi="Calibri" w:cs="Times New Roman"/>
-          <w:sz w:val="16"/>
-          <w:szCs w:val="16"/>
-        </w:rPr>
-      </w:pPr>
-      <w:r>
-        <w:rPr>
-          <w:b/>
+          <w:rFonts w:cstheme="minorHAnsi"/>
           <w:noProof/>
+          <w:color w:val="222222"/>
+          <w:shd w:val="clear" w:color="auto" w:fill="FFFFFF"/>
         </w:rPr>
         <w:drawing>
-          <wp:anchor distT="0" distB="0" distL="114300" distR="114300" simplePos="0" relativeHeight="251685888" behindDoc="0" locked="0" layoutInCell="1" allowOverlap="1">
+          <wp:anchor distT="0" distB="0" distL="114300" distR="114300" simplePos="0" relativeHeight="251698176" behindDoc="1" locked="0" layoutInCell="1" allowOverlap="1" wp14:anchorId="1F757A89" wp14:editId="78EAAF1C">
             <wp:simplePos x="0" y="0"/>
             <wp:positionH relativeFrom="column">
-              <wp:posOffset>1971939</wp:posOffset>
+              <wp:posOffset>4512433</wp:posOffset>
             </wp:positionH>
             <wp:positionV relativeFrom="paragraph">
-              <wp:posOffset>4980940</wp:posOffset>
+              <wp:posOffset>250190</wp:posOffset>
             </wp:positionV>
-            <wp:extent cx="4876800" cy="2927350"/>
-            <wp:effectExtent l="0" t="0" r="0" b="6350"/>
+            <wp:extent cx="2438400" cy="2295525"/>
+            <wp:effectExtent l="0" t="0" r="1905" b="9525"/>
             <wp:wrapSquare wrapText="bothSides"/>
-            <wp:docPr id="28" name="Picture 28"/>
+            <wp:docPr id="3" name="Picture 3"/>
             <wp:cNvGraphicFramePr>
               <a:graphicFrameLocks xmlns:a="http://schemas.openxmlformats.org/drawingml/2006/main" noChangeAspect="1"/>
             </wp:cNvGraphicFramePr>
@@ -23149,7 +23184,7 @@
               <a:graphicData uri="http://schemas.openxmlformats.org/drawingml/2006/picture">
                 <pic:pic xmlns:pic="http://schemas.openxmlformats.org/drawingml/2006/picture">
                   <pic:nvPicPr>
-                    <pic:cNvPr id="0" name="Picture 22"/>
+                    <pic:cNvPr id="0" name="Picture 14"/>
                     <pic:cNvPicPr>
                       <a:picLocks noChangeAspect="1" noChangeArrowheads="1"/>
                     </pic:cNvPicPr>
@@ -23170,7 +23205,7 @@
                   <pic:spPr bwMode="auto">
                     <a:xfrm>
                       <a:off x="0" y="0"/>
-                      <a:ext cx="4876800" cy="2927350"/>
+                      <a:ext cx="2438400" cy="2295525"/>
                     </a:xfrm>
                     <a:prstGeom prst="rect">
                       <a:avLst/>
@@ -23183,132 +23218,30 @@
                 </pic:pic>
               </a:graphicData>
             </a:graphic>
+            <wp14:sizeRelH relativeFrom="margin">
+              <wp14:pctWidth>0</wp14:pctWidth>
+            </wp14:sizeRelH>
+            <wp14:sizeRelV relativeFrom="margin">
+              <wp14:pctHeight>0</wp14:pctHeight>
+            </wp14:sizeRelV>
           </wp:anchor>
         </w:drawing>
       </w:r>
       <w:r>
         <w:rPr>
           <w:b/>
-          <w:noProof/>
-        </w:rPr>
-        <w:drawing>
-          <wp:anchor distT="0" distB="0" distL="114300" distR="114300" simplePos="0" relativeHeight="251684864" behindDoc="0" locked="0" layoutInCell="1" allowOverlap="1">
-            <wp:simplePos x="0" y="0"/>
-            <wp:positionH relativeFrom="column">
-              <wp:posOffset>1982470</wp:posOffset>
-            </wp:positionH>
-            <wp:positionV relativeFrom="paragraph">
-              <wp:posOffset>3010283</wp:posOffset>
-            </wp:positionV>
-            <wp:extent cx="4876800" cy="1746250"/>
-            <wp:effectExtent l="0" t="0" r="0" b="6350"/>
-            <wp:wrapSquare wrapText="bothSides"/>
-            <wp:docPr id="23" name="Picture 23"/>
-            <wp:cNvGraphicFramePr>
-              <a:graphicFrameLocks xmlns:a="http://schemas.openxmlformats.org/drawingml/2006/main" noChangeAspect="1"/>
-            </wp:cNvGraphicFramePr>
-            <a:graphic xmlns:a="http://schemas.openxmlformats.org/drawingml/2006/main">
-              <a:graphicData uri="http://schemas.openxmlformats.org/drawingml/2006/picture">
-                <pic:pic xmlns:pic="http://schemas.openxmlformats.org/drawingml/2006/picture">
-                  <pic:nvPicPr>
-                    <pic:cNvPr id="0" name="Picture 21"/>
-                    <pic:cNvPicPr>
-                      <a:picLocks noChangeAspect="1" noChangeArrowheads="1"/>
-                    </pic:cNvPicPr>
-                  </pic:nvPicPr>
-                  <pic:blipFill>
-                    <a:blip r:embed="rId14">
-                      <a:extLst>
-                        <a:ext uri="{28A0092B-C50C-407E-A947-70E740481C1C}">
-                          <a14:useLocalDpi xmlns:a14="http://schemas.microsoft.com/office/drawing/2010/main" val="0"/>
-                        </a:ext>
-                      </a:extLst>
-                    </a:blip>
-                    <a:srcRect/>
-                    <a:stretch>
-                      <a:fillRect/>
-                    </a:stretch>
-                  </pic:blipFill>
-                  <pic:spPr bwMode="auto">
-                    <a:xfrm>
-                      <a:off x="0" y="0"/>
-                      <a:ext cx="4876800" cy="1746250"/>
-                    </a:xfrm>
-                    <a:prstGeom prst="rect">
-                      <a:avLst/>
-                    </a:prstGeom>
-                    <a:noFill/>
-                    <a:ln>
-                      <a:noFill/>
-                    </a:ln>
-                  </pic:spPr>
-                </pic:pic>
-              </a:graphicData>
-            </a:graphic>
-          </wp:anchor>
-        </w:drawing>
-      </w:r>
-      <w:r>
-        <w:rPr>
-          <w:noProof/>
-        </w:rPr>
-        <w:drawing>
-          <wp:anchor distT="0" distB="0" distL="114300" distR="114300" simplePos="0" relativeHeight="251683840" behindDoc="0" locked="0" layoutInCell="1" allowOverlap="1">
-            <wp:simplePos x="0" y="0"/>
-            <wp:positionH relativeFrom="column">
-              <wp:posOffset>1979245</wp:posOffset>
-            </wp:positionH>
-            <wp:positionV relativeFrom="paragraph">
-              <wp:posOffset>27915</wp:posOffset>
-            </wp:positionV>
-            <wp:extent cx="4879340" cy="2926080"/>
-            <wp:effectExtent l="0" t="0" r="0" b="7620"/>
-            <wp:wrapSquare wrapText="bothSides"/>
-            <wp:docPr id="21" name="Picture 21"/>
-            <wp:cNvGraphicFramePr>
-              <a:graphicFrameLocks xmlns:a="http://schemas.openxmlformats.org/drawingml/2006/main" noChangeAspect="1"/>
-            </wp:cNvGraphicFramePr>
-            <a:graphic xmlns:a="http://schemas.openxmlformats.org/drawingml/2006/main">
-              <a:graphicData uri="http://schemas.openxmlformats.org/drawingml/2006/picture">
-                <pic:pic xmlns:pic="http://schemas.openxmlformats.org/drawingml/2006/picture">
-                  <pic:nvPicPr>
-                    <pic:cNvPr id="0" name="Picture 20"/>
-                    <pic:cNvPicPr>
-                      <a:picLocks noChangeAspect="1" noChangeArrowheads="1"/>
-                    </pic:cNvPicPr>
-                  </pic:nvPicPr>
-                  <pic:blipFill>
-                    <a:blip r:embed="rId15">
-                      <a:extLst>
-                        <a:ext uri="{28A0092B-C50C-407E-A947-70E740481C1C}">
-                          <a14:useLocalDpi xmlns:a14="http://schemas.microsoft.com/office/drawing/2010/main" val="0"/>
-                        </a:ext>
-                      </a:extLst>
-                    </a:blip>
-                    <a:srcRect/>
-                    <a:stretch>
-                      <a:fillRect/>
-                    </a:stretch>
-                  </pic:blipFill>
-                  <pic:spPr bwMode="auto">
-                    <a:xfrm>
-                      <a:off x="0" y="0"/>
-                      <a:ext cx="4879340" cy="2926080"/>
-                    </a:xfrm>
-                    <a:prstGeom prst="rect">
-                      <a:avLst/>
-                    </a:prstGeom>
-                    <a:noFill/>
-                    <a:ln>
-                      <a:noFill/>
-                    </a:ln>
-                  </pic:spPr>
-                </pic:pic>
-              </a:graphicData>
-            </a:graphic>
-          </wp:anchor>
-        </w:drawing>
-      </w:r>
+        </w:rPr>
+        <w:t>Part 1:</w:t>
+      </w:r>
+    </w:p>
+    <w:p>
+      <w:pPr>
+        <w:rPr>
+          <w:rFonts w:ascii="Calibri" w:eastAsia="Calibri" w:hAnsi="Calibri" w:cs="Times New Roman"/>
+          <w:sz w:val="16"/>
+          <w:szCs w:val="16"/>
+        </w:rPr>
+      </w:pPr>
       <w:r>
         <w:t>The low-pass filter circuit, as seen in Figure 1.1, was built. The resistor was measured at 9.93K-ohms and the capacitor was of unknown value. An oscilloscope was used to analyze and measure the charge/discharge curve of the capacitor</w:t>
       </w:r>
@@ -23696,10 +23629,7 @@
         <w:t xml:space="preserve">for the square wave’s high and low voltage outputs </w:t>
       </w:r>
       <w:r>
-        <w:t xml:space="preserve">of 0 &lt; t &lt; 5ms </w:t>
-      </w:r>
-      <w:r>
-        <w:t>respectively.</w:t>
+        <w:t>respectively for one period, 0 &lt; t &lt; 5ms.</w:t>
       </w:r>
       <w:r>
         <w:t xml:space="preserve"> (Calculation 1.3)</w:t>
@@ -23714,18 +23644,221 @@
           <w:b/>
         </w:rPr>
       </w:pPr>
+      <w:r>
+        <w:rPr>
+          <w:b/>
+          <w:noProof/>
+        </w:rPr>
+        <w:drawing>
+          <wp:anchor distT="0" distB="0" distL="114300" distR="114300" simplePos="0" relativeHeight="251701248" behindDoc="0" locked="0" layoutInCell="1" allowOverlap="1">
+            <wp:simplePos x="0" y="0"/>
+            <wp:positionH relativeFrom="column">
+              <wp:posOffset>-20320</wp:posOffset>
+            </wp:positionH>
+            <wp:positionV relativeFrom="paragraph">
+              <wp:posOffset>204746</wp:posOffset>
+            </wp:positionV>
+            <wp:extent cx="6858000" cy="2798445"/>
+            <wp:effectExtent l="0" t="0" r="0" b="1905"/>
+            <wp:wrapSquare wrapText="bothSides"/>
+            <wp:docPr id="7" name="Picture 7"/>
+            <wp:cNvGraphicFramePr>
+              <a:graphicFrameLocks xmlns:a="http://schemas.openxmlformats.org/drawingml/2006/main" noChangeAspect="1"/>
+            </wp:cNvGraphicFramePr>
+            <a:graphic xmlns:a="http://schemas.openxmlformats.org/drawingml/2006/main">
+              <a:graphicData uri="http://schemas.openxmlformats.org/drawingml/2006/picture">
+                <pic:pic xmlns:pic="http://schemas.openxmlformats.org/drawingml/2006/picture">
+                  <pic:nvPicPr>
+                    <pic:cNvPr id="0" name="Picture 17"/>
+                    <pic:cNvPicPr>
+                      <a:picLocks noChangeAspect="1" noChangeArrowheads="1"/>
+                    </pic:cNvPicPr>
+                  </pic:nvPicPr>
+                  <pic:blipFill>
+                    <a:blip r:embed="rId14">
+                      <a:extLst>
+                        <a:ext uri="{28A0092B-C50C-407E-A947-70E740481C1C}">
+                          <a14:useLocalDpi xmlns:a14="http://schemas.microsoft.com/office/drawing/2010/main" val="0"/>
+                        </a:ext>
+                      </a:extLst>
+                    </a:blip>
+                    <a:srcRect/>
+                    <a:stretch>
+                      <a:fillRect/>
+                    </a:stretch>
+                  </pic:blipFill>
+                  <pic:spPr bwMode="auto">
+                    <a:xfrm>
+                      <a:off x="0" y="0"/>
+                      <a:ext cx="6858000" cy="2798445"/>
+                    </a:xfrm>
+                    <a:prstGeom prst="rect">
+                      <a:avLst/>
+                    </a:prstGeom>
+                    <a:noFill/>
+                    <a:ln>
+                      <a:noFill/>
+                    </a:ln>
+                  </pic:spPr>
+                </pic:pic>
+              </a:graphicData>
+            </a:graphic>
+            <wp14:sizeRelV relativeFrom="margin">
+              <wp14:pctHeight>0</wp14:pctHeight>
+            </wp14:sizeRelV>
+          </wp:anchor>
+        </w:drawing>
+      </w:r>
+      <w:r>
+        <w:rPr>
+          <w:b/>
+          <w:noProof/>
+        </w:rPr>
+        <w:drawing>
+          <wp:anchor distT="0" distB="0" distL="114300" distR="114300" simplePos="0" relativeHeight="251699200" behindDoc="0" locked="0" layoutInCell="1" allowOverlap="1" wp14:anchorId="3E5D6C98">
+            <wp:simplePos x="0" y="0"/>
+            <wp:positionH relativeFrom="column">
+              <wp:posOffset>-22860</wp:posOffset>
+            </wp:positionH>
+            <wp:positionV relativeFrom="paragraph">
+              <wp:posOffset>3128534</wp:posOffset>
+            </wp:positionV>
+            <wp:extent cx="6858000" cy="2468880"/>
+            <wp:effectExtent l="0" t="0" r="0" b="7620"/>
+            <wp:wrapSquare wrapText="bothSides"/>
+            <wp:docPr id="5" name="Picture 5"/>
+            <wp:cNvGraphicFramePr>
+              <a:graphicFrameLocks xmlns:a="http://schemas.openxmlformats.org/drawingml/2006/main" noChangeAspect="1"/>
+            </wp:cNvGraphicFramePr>
+            <a:graphic xmlns:a="http://schemas.openxmlformats.org/drawingml/2006/main">
+              <a:graphicData uri="http://schemas.openxmlformats.org/drawingml/2006/picture">
+                <pic:pic xmlns:pic="http://schemas.openxmlformats.org/drawingml/2006/picture">
+                  <pic:nvPicPr>
+                    <pic:cNvPr id="0" name="Picture 15"/>
+                    <pic:cNvPicPr>
+                      <a:picLocks noChangeAspect="1" noChangeArrowheads="1"/>
+                    </pic:cNvPicPr>
+                  </pic:nvPicPr>
+                  <pic:blipFill>
+                    <a:blip r:embed="rId15">
+                      <a:extLst>
+                        <a:ext uri="{28A0092B-C50C-407E-A947-70E740481C1C}">
+                          <a14:useLocalDpi xmlns:a14="http://schemas.microsoft.com/office/drawing/2010/main" val="0"/>
+                        </a:ext>
+                      </a:extLst>
+                    </a:blip>
+                    <a:srcRect/>
+                    <a:stretch>
+                      <a:fillRect/>
+                    </a:stretch>
+                  </pic:blipFill>
+                  <pic:spPr bwMode="auto">
+                    <a:xfrm>
+                      <a:off x="0" y="0"/>
+                      <a:ext cx="6858000" cy="2468880"/>
+                    </a:xfrm>
+                    <a:prstGeom prst="rect">
+                      <a:avLst/>
+                    </a:prstGeom>
+                    <a:noFill/>
+                    <a:ln>
+                      <a:noFill/>
+                    </a:ln>
+                  </pic:spPr>
+                </pic:pic>
+              </a:graphicData>
+            </a:graphic>
+          </wp:anchor>
+        </w:drawing>
+      </w:r>
     </w:p>
     <w:p>
       <w:pPr>
         <w:rPr>
+          <w:rFonts w:ascii="Calibri" w:eastAsia="Calibri" w:hAnsi="Calibri" w:cs="Times New Roman"/>
+          <w:sz w:val="16"/>
+          <w:szCs w:val="16"/>
+        </w:rPr>
+      </w:pPr>
+      <w:r>
+        <w:rPr>
+          <w:rFonts w:cstheme="minorHAnsi"/>
+          <w:noProof/>
+          <w:color w:val="222222"/>
+          <w:shd w:val="clear" w:color="auto" w:fill="FFFFFF"/>
+        </w:rPr>
+        <w:lastRenderedPageBreak/>
+        <w:drawing>
+          <wp:anchor distT="0" distB="0" distL="114300" distR="114300" simplePos="0" relativeHeight="251703296" behindDoc="0" locked="0" layoutInCell="1" allowOverlap="1" wp14:anchorId="5E3EA8D7" wp14:editId="24E01CF2">
+            <wp:simplePos x="0" y="0"/>
+            <wp:positionH relativeFrom="column">
+              <wp:posOffset>4563745</wp:posOffset>
+            </wp:positionH>
+            <wp:positionV relativeFrom="paragraph">
+              <wp:posOffset>94808</wp:posOffset>
+            </wp:positionV>
+            <wp:extent cx="2435860" cy="2340610"/>
+            <wp:effectExtent l="0" t="0" r="2540" b="2540"/>
+            <wp:wrapSquare wrapText="bothSides"/>
+            <wp:docPr id="4" name="Picture 4"/>
+            <wp:cNvGraphicFramePr>
+              <a:graphicFrameLocks xmlns:a="http://schemas.openxmlformats.org/drawingml/2006/main" noChangeAspect="1"/>
+            </wp:cNvGraphicFramePr>
+            <a:graphic xmlns:a="http://schemas.openxmlformats.org/drawingml/2006/main">
+              <a:graphicData uri="http://schemas.openxmlformats.org/drawingml/2006/picture">
+                <pic:pic xmlns:pic="http://schemas.openxmlformats.org/drawingml/2006/picture">
+                  <pic:nvPicPr>
+                    <pic:cNvPr id="0" name="Picture 15"/>
+                    <pic:cNvPicPr>
+                      <a:picLocks noChangeAspect="1" noChangeArrowheads="1"/>
+                    </pic:cNvPicPr>
+                  </pic:nvPicPr>
+                  <pic:blipFill>
+                    <a:blip r:embed="rId16">
+                      <a:extLst>
+                        <a:ext uri="{28A0092B-C50C-407E-A947-70E740481C1C}">
+                          <a14:useLocalDpi xmlns:a14="http://schemas.microsoft.com/office/drawing/2010/main" val="0"/>
+                        </a:ext>
+                      </a:extLst>
+                    </a:blip>
+                    <a:srcRect/>
+                    <a:stretch>
+                      <a:fillRect/>
+                    </a:stretch>
+                  </pic:blipFill>
+                  <pic:spPr bwMode="auto">
+                    <a:xfrm>
+                      <a:off x="0" y="0"/>
+                      <a:ext cx="2435860" cy="2340610"/>
+                    </a:xfrm>
+                    <a:prstGeom prst="rect">
+                      <a:avLst/>
+                    </a:prstGeom>
+                    <a:noFill/>
+                    <a:ln>
+                      <a:noFill/>
+                    </a:ln>
+                  </pic:spPr>
+                </pic:pic>
+              </a:graphicData>
+            </a:graphic>
+          </wp:anchor>
+        </w:drawing>
+      </w:r>
+      <w:r>
+        <w:rPr>
           <w:b/>
         </w:rPr>
-      </w:pPr>
-      <w:r>
-        <w:rPr>
-          <w:b/>
-        </w:rPr>
         <w:t>Part 2:</w:t>
+      </w:r>
+      <w:r>
+        <w:rPr>
+          <w:rFonts w:cstheme="minorHAnsi"/>
+          <w:noProof/>
+          <w:color w:val="222222"/>
+          <w:shd w:val="clear" w:color="auto" w:fill="FFFFFF"/>
+        </w:rPr>
+        <w:t xml:space="preserve"> </w:t>
       </w:r>
     </w:p>
     <w:p>
@@ -23740,6 +23873,8 @@
       <w:r>
         <w:t xml:space="preserve"> An oscilloscope was used to analyze and measure the charge/discharge curve of th</w:t>
       </w:r>
+      <w:bookmarkStart w:id="1" w:name="_GoBack"/>
+      <w:bookmarkEnd w:id="1"/>
       <w:r>
         <w:t>e capacitor</w:t>
       </w:r>
@@ -23750,11 +23885,7 @@
         <w:t>, as seen in Figure 2</w:t>
       </w:r>
       <w:r>
-        <w:t xml:space="preserve">.2.  </w:t>
-      </w:r>
-      <w:r>
-        <w:lastRenderedPageBreak/>
-        <w:t xml:space="preserve">The waveforms were calculated to </w:t>
+        <w:t xml:space="preserve">.2.  The waveforms were calculated to </w:t>
       </w:r>
       <w:r>
         <w:t xml:space="preserve">be  </w:t>
@@ -24101,28 +24232,61 @@
         <w:t>the square wave’s high and low voltage outputs</w:t>
       </w:r>
       <w:r>
-        <w:t xml:space="preserve"> of 0 &lt; t &lt; 5ms</w:t>
-      </w:r>
-      <w:r>
-        <w:t xml:space="preserve"> respectively. </w:t>
-      </w:r>
-      <w:r>
-        <w:rPr>
+        <w:t xml:space="preserve"> </w:t>
+      </w:r>
+      <w:r>
+        <w:t xml:space="preserve">respectively </w:t>
+      </w:r>
+      <w:r>
+        <w:t>for one period, 0 &lt; t &lt; 5ms</w:t>
+      </w:r>
+      <w:r>
+        <w:t xml:space="preserve">. </w:t>
+      </w:r>
+      <w:r>
+        <w:t xml:space="preserve">(Calculation 2.1) </w:t>
+      </w:r>
+      <w:r>
+        <w:t>The circuit was built and analyzed in PSPICE, as seen in Figure 2.3.</w:t>
+      </w:r>
+    </w:p>
+    <w:p>
+      <w:pPr>
+        <w:rPr>
+          <w:b/>
+        </w:rPr>
+      </w:pPr>
+    </w:p>
+    <w:p>
+      <w:pPr>
+        <w:rPr>
+          <w:b/>
+        </w:rPr>
+      </w:pPr>
+    </w:p>
+    <w:p>
+      <w:pPr>
+        <w:rPr>
+          <w:b/>
+        </w:rPr>
+      </w:pPr>
+    </w:p>
+    <w:p>
+      <w:pPr>
+        <w:rPr>
+          <w:b/>
+        </w:rPr>
+      </w:pPr>
+      <w:r>
+        <w:rPr>
+          <w:b/>
           <w:noProof/>
         </w:rPr>
         <w:drawing>
-          <wp:anchor distT="0" distB="0" distL="114300" distR="114300" simplePos="0" relativeHeight="251686912" behindDoc="0" locked="0" layoutInCell="1" allowOverlap="1">
-            <wp:simplePos x="0" y="0"/>
-            <wp:positionH relativeFrom="column">
-              <wp:posOffset>1979446</wp:posOffset>
-            </wp:positionH>
-            <wp:positionV relativeFrom="paragraph">
-              <wp:posOffset>550</wp:posOffset>
-            </wp:positionV>
-            <wp:extent cx="4876800" cy="1714500"/>
-            <wp:effectExtent l="0" t="0" r="0" b="0"/>
-            <wp:wrapSquare wrapText="bothSides"/>
-            <wp:docPr id="32" name="Picture 32"/>
+          <wp:inline distT="0" distB="0" distL="0" distR="0">
+            <wp:extent cx="6851733" cy="2878373"/>
+            <wp:effectExtent l="0" t="0" r="6350" b="0"/>
+            <wp:docPr id="9" name="Picture 9"/>
             <wp:cNvGraphicFramePr>
               <a:graphicFrameLocks xmlns:a="http://schemas.openxmlformats.org/drawingml/2006/main" noChangeAspect="1"/>
             </wp:cNvGraphicFramePr>
@@ -24130,82 +24294,7 @@
               <a:graphicData uri="http://schemas.openxmlformats.org/drawingml/2006/picture">
                 <pic:pic xmlns:pic="http://schemas.openxmlformats.org/drawingml/2006/picture">
                   <pic:nvPicPr>
-                    <pic:cNvPr id="0" name="Picture 25"/>
-                    <pic:cNvPicPr>
-                      <a:picLocks noChangeAspect="1" noChangeArrowheads="1"/>
-                    </pic:cNvPicPr>
-                  </pic:nvPicPr>
-                  <pic:blipFill>
-                    <a:blip r:embed="rId16">
-                      <a:extLst>
-                        <a:ext uri="{28A0092B-C50C-407E-A947-70E740481C1C}">
-                          <a14:useLocalDpi xmlns:a14="http://schemas.microsoft.com/office/drawing/2010/main" val="0"/>
-                        </a:ext>
-                      </a:extLst>
-                    </a:blip>
-                    <a:srcRect/>
-                    <a:stretch>
-                      <a:fillRect/>
-                    </a:stretch>
-                  </pic:blipFill>
-                  <pic:spPr bwMode="auto">
-                    <a:xfrm>
-                      <a:off x="0" y="0"/>
-                      <a:ext cx="4876800" cy="1714500"/>
-                    </a:xfrm>
-                    <a:prstGeom prst="rect">
-                      <a:avLst/>
-                    </a:prstGeom>
-                    <a:noFill/>
-                    <a:ln>
-                      <a:noFill/>
-                    </a:ln>
-                  </pic:spPr>
-                </pic:pic>
-              </a:graphicData>
-            </a:graphic>
-          </wp:anchor>
-        </w:drawing>
-      </w:r>
-      <w:r>
-        <w:t xml:space="preserve">(Calculation 2.1) </w:t>
-      </w:r>
-      <w:r>
-        <w:t>The circuit was built and analyzed in PSPICE, as seen in Figure 2.3.</w:t>
-      </w:r>
-    </w:p>
-    <w:p>
-      <w:pPr>
-        <w:rPr>
-          <w:b/>
-        </w:rPr>
-      </w:pPr>
-      <w:r>
-        <w:rPr>
-          <w:b/>
-          <w:noProof/>
-        </w:rPr>
-        <w:drawing>
-          <wp:anchor distT="0" distB="0" distL="114300" distR="114300" simplePos="0" relativeHeight="251688960" behindDoc="0" locked="0" layoutInCell="1" allowOverlap="1">
-            <wp:simplePos x="0" y="0"/>
-            <wp:positionH relativeFrom="column">
-              <wp:posOffset>1987921</wp:posOffset>
-            </wp:positionH>
-            <wp:positionV relativeFrom="paragraph">
-              <wp:posOffset>64219</wp:posOffset>
-            </wp:positionV>
-            <wp:extent cx="4878705" cy="2190115"/>
-            <wp:effectExtent l="0" t="0" r="0" b="635"/>
-            <wp:wrapSquare wrapText="bothSides"/>
-            <wp:docPr id="35" name="Picture 35"/>
-            <wp:cNvGraphicFramePr>
-              <a:graphicFrameLocks xmlns:a="http://schemas.openxmlformats.org/drawingml/2006/main" noChangeAspect="1"/>
-            </wp:cNvGraphicFramePr>
-            <a:graphic xmlns:a="http://schemas.openxmlformats.org/drawingml/2006/main">
-              <a:graphicData uri="http://schemas.openxmlformats.org/drawingml/2006/picture">
-                <pic:pic xmlns:pic="http://schemas.openxmlformats.org/drawingml/2006/picture">
-                  <pic:nvPicPr>
-                    <pic:cNvPr id="0" name="Picture 28"/>
+                    <pic:cNvPr id="0" name="Picture 19"/>
                     <pic:cNvPicPr>
                       <a:picLocks noChangeAspect="1" noChangeArrowheads="1"/>
                     </pic:cNvPicPr>
@@ -24226,7 +24315,7 @@
                   <pic:spPr bwMode="auto">
                     <a:xfrm>
                       <a:off x="0" y="0"/>
-                      <a:ext cx="4878705" cy="2190115"/>
+                      <a:ext cx="6926804" cy="2909910"/>
                     </a:xfrm>
                     <a:prstGeom prst="rect">
                       <a:avLst/>
@@ -24239,10 +24328,7 @@
                 </pic:pic>
               </a:graphicData>
             </a:graphic>
-            <wp14:sizeRelV relativeFrom="margin">
-              <wp14:pctHeight>0</wp14:pctHeight>
-            </wp14:sizeRelV>
-          </wp:anchor>
+          </wp:inline>
         </w:drawing>
       </w:r>
     </w:p>
@@ -24252,46 +24338,24 @@
           <w:b/>
         </w:rPr>
       </w:pPr>
-    </w:p>
-    <w:p>
-      <w:pPr>
-        <w:rPr>
-          <w:b/>
-        </w:rPr>
-      </w:pPr>
-    </w:p>
-    <w:p>
-      <w:pPr>
-        <w:rPr>
-          <w:b/>
-        </w:rPr>
-      </w:pPr>
-      <w:r>
-        <w:rPr>
-          <w:b/>
-        </w:rPr>
-        <w:t>Part 3:</w:t>
-      </w:r>
-    </w:p>
-    <w:p>
       <w:r>
         <w:rPr>
           <w:b/>
           <w:noProof/>
         </w:rPr>
         <w:drawing>
-          <wp:anchor distT="0" distB="0" distL="114300" distR="114300" simplePos="0" relativeHeight="251689984" behindDoc="0" locked="0" layoutInCell="1" allowOverlap="1" wp14:anchorId="6F8EE238">
+          <wp:anchor distT="0" distB="0" distL="114300" distR="114300" simplePos="0" relativeHeight="251705344" behindDoc="0" locked="0" layoutInCell="1" allowOverlap="1">
             <wp:simplePos x="0" y="0"/>
             <wp:positionH relativeFrom="column">
-              <wp:posOffset>1979930</wp:posOffset>
+              <wp:posOffset>-52070</wp:posOffset>
             </wp:positionH>
             <wp:positionV relativeFrom="paragraph">
-              <wp:posOffset>1389020</wp:posOffset>
+              <wp:posOffset>406372</wp:posOffset>
             </wp:positionV>
-            <wp:extent cx="4879340" cy="1603375"/>
-            <wp:effectExtent l="0" t="0" r="0" b="0"/>
+            <wp:extent cx="6854190" cy="2417445"/>
+            <wp:effectExtent l="0" t="0" r="3810" b="1905"/>
             <wp:wrapSquare wrapText="bothSides"/>
-            <wp:docPr id="36" name="Picture 36"/>
+            <wp:docPr id="10" name="Picture 10"/>
             <wp:cNvGraphicFramePr>
               <a:graphicFrameLocks xmlns:a="http://schemas.openxmlformats.org/drawingml/2006/main" noChangeAspect="1"/>
             </wp:cNvGraphicFramePr>
@@ -24299,7 +24363,7 @@
               <a:graphicData uri="http://schemas.openxmlformats.org/drawingml/2006/picture">
                 <pic:pic xmlns:pic="http://schemas.openxmlformats.org/drawingml/2006/picture">
                   <pic:nvPicPr>
-                    <pic:cNvPr id="0" name="Picture 29"/>
+                    <pic:cNvPr id="0" name="Picture 20"/>
                     <pic:cNvPicPr>
                       <a:picLocks noChangeAspect="1" noChangeArrowheads="1"/>
                     </pic:cNvPicPr>
@@ -24320,7 +24384,7 @@
                   <pic:spPr bwMode="auto">
                     <a:xfrm>
                       <a:off x="0" y="0"/>
-                      <a:ext cx="4879340" cy="1603375"/>
+                      <a:ext cx="6854190" cy="2417445"/>
                     </a:xfrm>
                     <a:prstGeom prst="rect">
                       <a:avLst/>
@@ -24336,23 +24400,55 @@
           </wp:anchor>
         </w:drawing>
       </w:r>
-      <w:r>
-        <w:rPr>
+    </w:p>
+    <w:p>
+      <w:pPr>
+        <w:rPr>
+          <w:b/>
+        </w:rPr>
+      </w:pPr>
+    </w:p>
+    <w:p>
+      <w:pPr>
+        <w:rPr>
+          <w:b/>
+        </w:rPr>
+      </w:pPr>
+    </w:p>
+    <w:p>
+      <w:pPr>
+        <w:rPr>
+          <w:b/>
+        </w:rPr>
+      </w:pPr>
+      <w:r>
+        <w:rPr>
+          <w:b/>
+        </w:rPr>
+        <w:lastRenderedPageBreak/>
+        <w:t>Part 3:</w:t>
+      </w:r>
+    </w:p>
+    <w:p>
+      <w:r>
+        <w:rPr>
+          <w:rFonts w:eastAsiaTheme="minorEastAsia" w:cstheme="minorHAnsi"/>
+          <w:b/>
           <w:noProof/>
         </w:rPr>
         <w:drawing>
-          <wp:anchor distT="0" distB="0" distL="114300" distR="114300" simplePos="0" relativeHeight="251691008" behindDoc="0" locked="0" layoutInCell="1" allowOverlap="1">
+          <wp:anchor distT="0" distB="0" distL="114300" distR="114300" simplePos="0" relativeHeight="251707392" behindDoc="0" locked="0" layoutInCell="1" allowOverlap="1" wp14:anchorId="43DFADC4" wp14:editId="771A0719">
             <wp:simplePos x="0" y="0"/>
             <wp:positionH relativeFrom="column">
-              <wp:posOffset>1973580</wp:posOffset>
+              <wp:posOffset>2162175</wp:posOffset>
             </wp:positionH>
             <wp:positionV relativeFrom="paragraph">
-              <wp:posOffset>3142543</wp:posOffset>
+              <wp:posOffset>20320</wp:posOffset>
             </wp:positionV>
-            <wp:extent cx="4879340" cy="2927350"/>
-            <wp:effectExtent l="0" t="0" r="0" b="6350"/>
+            <wp:extent cx="4875530" cy="2887980"/>
+            <wp:effectExtent l="0" t="0" r="1270" b="7620"/>
             <wp:wrapSquare wrapText="bothSides"/>
-            <wp:docPr id="38" name="Picture 38"/>
+            <wp:docPr id="34" name="Picture 34"/>
             <wp:cNvGraphicFramePr>
               <a:graphicFrameLocks xmlns:a="http://schemas.openxmlformats.org/drawingml/2006/main" noChangeAspect="1"/>
             </wp:cNvGraphicFramePr>
@@ -24360,7 +24456,7 @@
               <a:graphicData uri="http://schemas.openxmlformats.org/drawingml/2006/picture">
                 <pic:pic xmlns:pic="http://schemas.openxmlformats.org/drawingml/2006/picture">
                   <pic:nvPicPr>
-                    <pic:cNvPr id="0" name="Picture 30"/>
+                    <pic:cNvPr id="0" name="Picture 27"/>
                     <pic:cNvPicPr>
                       <a:picLocks noChangeAspect="1" noChangeArrowheads="1"/>
                     </pic:cNvPicPr>
@@ -24381,7 +24477,7 @@
                   <pic:spPr bwMode="auto">
                     <a:xfrm>
                       <a:off x="0" y="0"/>
-                      <a:ext cx="4879340" cy="2927350"/>
+                      <a:ext cx="4875530" cy="2887980"/>
                     </a:xfrm>
                     <a:prstGeom prst="rect">
                       <a:avLst/>
@@ -24401,7 +24497,13 @@
         <w:t xml:space="preserve">The circuit, as seen in Figure 3.1, was built. </w:t>
       </w:r>
       <w:r>
-        <w:t xml:space="preserve">Resistor R1 was measured at 4.98M-Ohms. An ammeter was connected in series with the circuit between R1 and C2. Capacitor C1 </w:t>
+        <w:t>Resistor R1 was measured at 4.98M-Ohms. An ammeter</w:t>
+      </w:r>
+      <w:r>
+        <w:t xml:space="preserve"> (100-ohm)</w:t>
+      </w:r>
+      <w:r>
+        <w:t xml:space="preserve"> was connected in series with the circuit between R1 and C2. Capacitor C1 </w:t>
       </w:r>
       <w:r>
         <w:t>fully charged</w:t>
@@ -24759,6 +24861,71 @@
           <w:b/>
         </w:rPr>
       </w:pPr>
+      <w:r>
+        <w:rPr>
+          <w:b/>
+          <w:noProof/>
+        </w:rPr>
+        <w:drawing>
+          <wp:anchor distT="0" distB="0" distL="114300" distR="114300" simplePos="0" relativeHeight="251709440" behindDoc="0" locked="0" layoutInCell="1" allowOverlap="1">
+            <wp:simplePos x="0" y="0"/>
+            <wp:positionH relativeFrom="column">
+              <wp:posOffset>3810</wp:posOffset>
+            </wp:positionH>
+            <wp:positionV relativeFrom="paragraph">
+              <wp:posOffset>121285</wp:posOffset>
+            </wp:positionV>
+            <wp:extent cx="6454775" cy="2835275"/>
+            <wp:effectExtent l="0" t="0" r="3175" b="3175"/>
+            <wp:wrapSquare wrapText="bothSides"/>
+            <wp:docPr id="13" name="Picture 13"/>
+            <wp:cNvGraphicFramePr>
+              <a:graphicFrameLocks xmlns:a="http://schemas.openxmlformats.org/drawingml/2006/main" noChangeAspect="1"/>
+            </wp:cNvGraphicFramePr>
+            <a:graphic xmlns:a="http://schemas.openxmlformats.org/drawingml/2006/main">
+              <a:graphicData uri="http://schemas.openxmlformats.org/drawingml/2006/picture">
+                <pic:pic xmlns:pic="http://schemas.openxmlformats.org/drawingml/2006/picture">
+                  <pic:nvPicPr>
+                    <pic:cNvPr id="0" name="Picture 22"/>
+                    <pic:cNvPicPr>
+                      <a:picLocks noChangeAspect="1" noChangeArrowheads="1"/>
+                    </pic:cNvPicPr>
+                  </pic:nvPicPr>
+                  <pic:blipFill>
+                    <a:blip r:embed="rId20">
+                      <a:extLst>
+                        <a:ext uri="{28A0092B-C50C-407E-A947-70E740481C1C}">
+                          <a14:useLocalDpi xmlns:a14="http://schemas.microsoft.com/office/drawing/2010/main" val="0"/>
+                        </a:ext>
+                      </a:extLst>
+                    </a:blip>
+                    <a:srcRect/>
+                    <a:stretch>
+                      <a:fillRect/>
+                    </a:stretch>
+                  </pic:blipFill>
+                  <pic:spPr bwMode="auto">
+                    <a:xfrm>
+                      <a:off x="0" y="0"/>
+                      <a:ext cx="6454775" cy="2835275"/>
+                    </a:xfrm>
+                    <a:prstGeom prst="rect">
+                      <a:avLst/>
+                    </a:prstGeom>
+                    <a:noFill/>
+                    <a:ln>
+                      <a:noFill/>
+                    </a:ln>
+                  </pic:spPr>
+                </pic:pic>
+              </a:graphicData>
+            </a:graphic>
+            <wp14:sizeRelV relativeFrom="margin">
+              <wp14:pctHeight>0</wp14:pctHeight>
+            </wp14:sizeRelV>
+          </wp:anchor>
+        </w:drawing>
+      </w:r>
     </w:p>
     <w:p>
       <w:pPr>
@@ -24766,14 +24933,342 @@
           <w:b/>
         </w:rPr>
       </w:pPr>
-      <w:r>
-        <w:rPr>
-          <w:b/>
-        </w:rPr>
-        <w:t>Part 4:</w:t>
-      </w:r>
     </w:p>
     <w:p>
+      <w:pPr>
+        <w:rPr>
+          <w:b/>
+        </w:rPr>
+      </w:pPr>
+    </w:p>
+    <w:p>
+      <w:pPr>
+        <w:rPr>
+          <w:b/>
+        </w:rPr>
+      </w:pPr>
+    </w:p>
+    <w:p>
+      <w:pPr>
+        <w:rPr>
+          <w:b/>
+        </w:rPr>
+      </w:pPr>
+      <w:r>
+        <w:rPr>
+          <w:b/>
+          <w:noProof/>
+        </w:rPr>
+        <w:drawing>
+          <wp:anchor distT="0" distB="0" distL="114300" distR="114300" simplePos="0" relativeHeight="251689984" behindDoc="0" locked="0" layoutInCell="1" allowOverlap="1" wp14:anchorId="6F8EE238">
+            <wp:simplePos x="0" y="0"/>
+            <wp:positionH relativeFrom="column">
+              <wp:posOffset>310156</wp:posOffset>
+            </wp:positionH>
+            <wp:positionV relativeFrom="paragraph">
+              <wp:posOffset>215099</wp:posOffset>
+            </wp:positionV>
+            <wp:extent cx="4879340" cy="1603375"/>
+            <wp:effectExtent l="0" t="0" r="0" b="0"/>
+            <wp:wrapSquare wrapText="bothSides"/>
+            <wp:docPr id="36" name="Picture 36"/>
+            <wp:cNvGraphicFramePr>
+              <a:graphicFrameLocks xmlns:a="http://schemas.openxmlformats.org/drawingml/2006/main" noChangeAspect="1"/>
+            </wp:cNvGraphicFramePr>
+            <a:graphic xmlns:a="http://schemas.openxmlformats.org/drawingml/2006/main">
+              <a:graphicData uri="http://schemas.openxmlformats.org/drawingml/2006/picture">
+                <pic:pic xmlns:pic="http://schemas.openxmlformats.org/drawingml/2006/picture">
+                  <pic:nvPicPr>
+                    <pic:cNvPr id="0" name="Picture 29"/>
+                    <pic:cNvPicPr>
+                      <a:picLocks noChangeAspect="1" noChangeArrowheads="1"/>
+                    </pic:cNvPicPr>
+                  </pic:nvPicPr>
+                  <pic:blipFill>
+                    <a:blip r:embed="rId21">
+                      <a:extLst>
+                        <a:ext uri="{28A0092B-C50C-407E-A947-70E740481C1C}">
+                          <a14:useLocalDpi xmlns:a14="http://schemas.microsoft.com/office/drawing/2010/main" val="0"/>
+                        </a:ext>
+                      </a:extLst>
+                    </a:blip>
+                    <a:srcRect/>
+                    <a:stretch>
+                      <a:fillRect/>
+                    </a:stretch>
+                  </pic:blipFill>
+                  <pic:spPr bwMode="auto">
+                    <a:xfrm>
+                      <a:off x="0" y="0"/>
+                      <a:ext cx="4879340" cy="1603375"/>
+                    </a:xfrm>
+                    <a:prstGeom prst="rect">
+                      <a:avLst/>
+                    </a:prstGeom>
+                    <a:noFill/>
+                    <a:ln>
+                      <a:noFill/>
+                    </a:ln>
+                  </pic:spPr>
+                </pic:pic>
+              </a:graphicData>
+            </a:graphic>
+          </wp:anchor>
+        </w:drawing>
+      </w:r>
+    </w:p>
+    <w:p>
+      <w:pPr>
+        <w:rPr>
+          <w:b/>
+        </w:rPr>
+      </w:pPr>
+    </w:p>
+    <w:p>
+      <w:pPr>
+        <w:rPr>
+          <w:b/>
+        </w:rPr>
+      </w:pPr>
+    </w:p>
+    <w:p>
+      <w:pPr>
+        <w:rPr>
+          <w:b/>
+        </w:rPr>
+      </w:pPr>
+    </w:p>
+    <w:p>
+      <w:pPr>
+        <w:rPr>
+          <w:b/>
+        </w:rPr>
+      </w:pPr>
+    </w:p>
+    <w:p>
+      <w:pPr>
+        <w:rPr>
+          <w:b/>
+        </w:rPr>
+      </w:pPr>
+    </w:p>
+    <w:p>
+      <w:pPr>
+        <w:rPr>
+          <w:b/>
+        </w:rPr>
+      </w:pPr>
+      <w:r>
+        <w:rPr>
+          <w:b/>
+          <w:noProof/>
+        </w:rPr>
+        <w:drawing>
+          <wp:anchor distT="0" distB="0" distL="114300" distR="114300" simplePos="0" relativeHeight="251710464" behindDoc="0" locked="0" layoutInCell="1" allowOverlap="1">
+            <wp:simplePos x="0" y="0"/>
+            <wp:positionH relativeFrom="column">
+              <wp:posOffset>-43898</wp:posOffset>
+            </wp:positionH>
+            <wp:positionV relativeFrom="paragraph">
+              <wp:posOffset>358526</wp:posOffset>
+            </wp:positionV>
+            <wp:extent cx="6854190" cy="2258060"/>
+            <wp:effectExtent l="0" t="0" r="3810" b="8890"/>
+            <wp:wrapSquare wrapText="bothSides"/>
+            <wp:docPr id="14" name="Picture 14"/>
+            <wp:cNvGraphicFramePr>
+              <a:graphicFrameLocks xmlns:a="http://schemas.openxmlformats.org/drawingml/2006/main" noChangeAspect="1"/>
+            </wp:cNvGraphicFramePr>
+            <a:graphic xmlns:a="http://schemas.openxmlformats.org/drawingml/2006/main">
+              <a:graphicData uri="http://schemas.openxmlformats.org/drawingml/2006/picture">
+                <pic:pic xmlns:pic="http://schemas.openxmlformats.org/drawingml/2006/picture">
+                  <pic:nvPicPr>
+                    <pic:cNvPr id="0" name="Picture 23"/>
+                    <pic:cNvPicPr>
+                      <a:picLocks noChangeAspect="1" noChangeArrowheads="1"/>
+                    </pic:cNvPicPr>
+                  </pic:nvPicPr>
+                  <pic:blipFill>
+                    <a:blip r:embed="rId22">
+                      <a:extLst>
+                        <a:ext uri="{28A0092B-C50C-407E-A947-70E740481C1C}">
+                          <a14:useLocalDpi xmlns:a14="http://schemas.microsoft.com/office/drawing/2010/main" val="0"/>
+                        </a:ext>
+                      </a:extLst>
+                    </a:blip>
+                    <a:srcRect/>
+                    <a:stretch>
+                      <a:fillRect/>
+                    </a:stretch>
+                  </pic:blipFill>
+                  <pic:spPr bwMode="auto">
+                    <a:xfrm>
+                      <a:off x="0" y="0"/>
+                      <a:ext cx="6854190" cy="2258060"/>
+                    </a:xfrm>
+                    <a:prstGeom prst="rect">
+                      <a:avLst/>
+                    </a:prstGeom>
+                    <a:noFill/>
+                    <a:ln>
+                      <a:noFill/>
+                    </a:ln>
+                  </pic:spPr>
+                </pic:pic>
+              </a:graphicData>
+            </a:graphic>
+          </wp:anchor>
+        </w:drawing>
+      </w:r>
+    </w:p>
+    <w:p>
+      <w:pPr>
+        <w:rPr>
+          <w:b/>
+        </w:rPr>
+      </w:pPr>
+      <w:r>
+        <w:rPr>
+          <w:rFonts w:eastAsiaTheme="minorEastAsia" w:cstheme="minorHAnsi"/>
+          <w:b/>
+          <w:noProof/>
+        </w:rPr>
+        <w:lastRenderedPageBreak/>
+        <w:drawing>
+          <wp:anchor distT="0" distB="0" distL="114300" distR="114300" simplePos="0" relativeHeight="251712512" behindDoc="0" locked="0" layoutInCell="1" allowOverlap="1" wp14:anchorId="4F694F02" wp14:editId="1608DF30">
+            <wp:simplePos x="0" y="0"/>
+            <wp:positionH relativeFrom="column">
+              <wp:posOffset>1981946</wp:posOffset>
+            </wp:positionH>
+            <wp:positionV relativeFrom="paragraph">
+              <wp:posOffset>170180</wp:posOffset>
+            </wp:positionV>
+            <wp:extent cx="4879340" cy="3430905"/>
+            <wp:effectExtent l="0" t="0" r="0" b="0"/>
+            <wp:wrapSquare wrapText="bothSides"/>
+            <wp:docPr id="15" name="Picture 15"/>
+            <wp:cNvGraphicFramePr>
+              <a:graphicFrameLocks xmlns:a="http://schemas.openxmlformats.org/drawingml/2006/main" noChangeAspect="1"/>
+            </wp:cNvGraphicFramePr>
+            <a:graphic xmlns:a="http://schemas.openxmlformats.org/drawingml/2006/main">
+              <a:graphicData uri="http://schemas.openxmlformats.org/drawingml/2006/picture">
+                <pic:pic xmlns:pic="http://schemas.openxmlformats.org/drawingml/2006/picture">
+                  <pic:nvPicPr>
+                    <pic:cNvPr id="0" name="Picture 17"/>
+                    <pic:cNvPicPr>
+                      <a:picLocks noChangeAspect="1" noChangeArrowheads="1"/>
+                    </pic:cNvPicPr>
+                  </pic:nvPicPr>
+                  <pic:blipFill>
+                    <a:blip r:embed="rId23">
+                      <a:extLst>
+                        <a:ext uri="{28A0092B-C50C-407E-A947-70E740481C1C}">
+                          <a14:useLocalDpi xmlns:a14="http://schemas.microsoft.com/office/drawing/2010/main" val="0"/>
+                        </a:ext>
+                      </a:extLst>
+                    </a:blip>
+                    <a:srcRect/>
+                    <a:stretch>
+                      <a:fillRect/>
+                    </a:stretch>
+                  </pic:blipFill>
+                  <pic:spPr bwMode="auto">
+                    <a:xfrm>
+                      <a:off x="0" y="0"/>
+                      <a:ext cx="4879340" cy="3430905"/>
+                    </a:xfrm>
+                    <a:prstGeom prst="rect">
+                      <a:avLst/>
+                    </a:prstGeom>
+                    <a:noFill/>
+                    <a:ln>
+                      <a:noFill/>
+                    </a:ln>
+                  </pic:spPr>
+                </pic:pic>
+              </a:graphicData>
+            </a:graphic>
+          </wp:anchor>
+        </w:drawing>
+      </w:r>
+      <w:r>
+        <w:rPr>
+          <w:b/>
+        </w:rPr>
+        <w:t>Part 4:</w:t>
+      </w:r>
+      <w:r>
+        <w:rPr>
+          <w:rFonts w:eastAsiaTheme="minorEastAsia" w:cstheme="minorHAnsi"/>
+          <w:b/>
+          <w:noProof/>
+        </w:rPr>
+        <w:t xml:space="preserve"> </w:t>
+      </w:r>
+    </w:p>
+    <w:p>
+      <w:r>
+        <w:rPr>
+          <w:b/>
+          <w:noProof/>
+        </w:rPr>
+        <w:drawing>
+          <wp:anchor distT="0" distB="0" distL="114300" distR="114300" simplePos="0" relativeHeight="251715584" behindDoc="0" locked="0" layoutInCell="1" allowOverlap="1">
+            <wp:simplePos x="0" y="0"/>
+            <wp:positionH relativeFrom="column">
+              <wp:posOffset>8255</wp:posOffset>
+            </wp:positionH>
+            <wp:positionV relativeFrom="paragraph">
+              <wp:posOffset>3403435</wp:posOffset>
+            </wp:positionV>
+            <wp:extent cx="6854190" cy="2901950"/>
+            <wp:effectExtent l="0" t="0" r="3810" b="0"/>
+            <wp:wrapSquare wrapText="bothSides"/>
+            <wp:docPr id="17" name="Picture 17"/>
+            <wp:cNvGraphicFramePr>
+              <a:graphicFrameLocks xmlns:a="http://schemas.openxmlformats.org/drawingml/2006/main" noChangeAspect="1"/>
+            </wp:cNvGraphicFramePr>
+            <a:graphic xmlns:a="http://schemas.openxmlformats.org/drawingml/2006/main">
+              <a:graphicData uri="http://schemas.openxmlformats.org/drawingml/2006/picture">
+                <pic:pic xmlns:pic="http://schemas.openxmlformats.org/drawingml/2006/picture">
+                  <pic:nvPicPr>
+                    <pic:cNvPr id="0" name="Picture 25"/>
+                    <pic:cNvPicPr>
+                      <a:picLocks noChangeAspect="1" noChangeArrowheads="1"/>
+                    </pic:cNvPicPr>
+                  </pic:nvPicPr>
+                  <pic:blipFill>
+                    <a:blip r:embed="rId24">
+                      <a:extLst>
+                        <a:ext uri="{28A0092B-C50C-407E-A947-70E740481C1C}">
+                          <a14:useLocalDpi xmlns:a14="http://schemas.microsoft.com/office/drawing/2010/main" val="0"/>
+                        </a:ext>
+                      </a:extLst>
+                    </a:blip>
+                    <a:srcRect/>
+                    <a:stretch>
+                      <a:fillRect/>
+                    </a:stretch>
+                  </pic:blipFill>
+                  <pic:spPr bwMode="auto">
+                    <a:xfrm>
+                      <a:off x="0" y="0"/>
+                      <a:ext cx="6854190" cy="2901950"/>
+                    </a:xfrm>
+                    <a:prstGeom prst="rect">
+                      <a:avLst/>
+                    </a:prstGeom>
+                    <a:noFill/>
+                    <a:ln>
+                      <a:noFill/>
+                    </a:ln>
+                  </pic:spPr>
+                </pic:pic>
+              </a:graphicData>
+            </a:graphic>
+          </wp:anchor>
+        </w:drawing>
+      </w:r>
       <w:r>
         <w:t xml:space="preserve">The </w:t>
       </w:r>
@@ -24802,11 +25297,7 @@
         <w:t>, as seen in Figure 4</w:t>
       </w:r>
       <w:r>
-        <w:t xml:space="preserve">.2.  The waveforms were calculated </w:t>
-      </w:r>
-      <w:r>
-        <w:lastRenderedPageBreak/>
-        <w:t xml:space="preserve">to be  </w:t>
+        <w:t xml:space="preserve">.2.  The waveforms were calculated to be  </w:t>
       </w:r>
       <m:oMath>
         <m:sSub>
@@ -24918,68 +25409,6 @@
         <w:t xml:space="preserve"> </w:t>
       </w:r>
       <w:r>
-        <w:rPr>
-          <w:b/>
-          <w:noProof/>
-        </w:rPr>
-        <w:drawing>
-          <wp:anchor distT="0" distB="0" distL="114300" distR="114300" simplePos="0" relativeHeight="251692032" behindDoc="0" locked="0" layoutInCell="1" allowOverlap="1">
-            <wp:simplePos x="0" y="0"/>
-            <wp:positionH relativeFrom="column">
-              <wp:posOffset>2032000</wp:posOffset>
-            </wp:positionH>
-            <wp:positionV relativeFrom="paragraph">
-              <wp:posOffset>0</wp:posOffset>
-            </wp:positionV>
-            <wp:extent cx="4879340" cy="1610360"/>
-            <wp:effectExtent l="0" t="0" r="0" b="8890"/>
-            <wp:wrapSquare wrapText="bothSides"/>
-            <wp:docPr id="39" name="Picture 39"/>
-            <wp:cNvGraphicFramePr>
-              <a:graphicFrameLocks xmlns:a="http://schemas.openxmlformats.org/drawingml/2006/main" noChangeAspect="1"/>
-            </wp:cNvGraphicFramePr>
-            <a:graphic xmlns:a="http://schemas.openxmlformats.org/drawingml/2006/main">
-              <a:graphicData uri="http://schemas.openxmlformats.org/drawingml/2006/picture">
-                <pic:pic xmlns:pic="http://schemas.openxmlformats.org/drawingml/2006/picture">
-                  <pic:nvPicPr>
-                    <pic:cNvPr id="0" name="Picture 31"/>
-                    <pic:cNvPicPr>
-                      <a:picLocks noChangeAspect="1" noChangeArrowheads="1"/>
-                    </pic:cNvPicPr>
-                  </pic:nvPicPr>
-                  <pic:blipFill>
-                    <a:blip r:embed="rId20">
-                      <a:extLst>
-                        <a:ext uri="{28A0092B-C50C-407E-A947-70E740481C1C}">
-                          <a14:useLocalDpi xmlns:a14="http://schemas.microsoft.com/office/drawing/2010/main" val="0"/>
-                        </a:ext>
-                      </a:extLst>
-                    </a:blip>
-                    <a:srcRect/>
-                    <a:stretch>
-                      <a:fillRect/>
-                    </a:stretch>
-                  </pic:blipFill>
-                  <pic:spPr bwMode="auto">
-                    <a:xfrm>
-                      <a:off x="0" y="0"/>
-                      <a:ext cx="4879340" cy="1610360"/>
-                    </a:xfrm>
-                    <a:prstGeom prst="rect">
-                      <a:avLst/>
-                    </a:prstGeom>
-                    <a:noFill/>
-                    <a:ln>
-                      <a:noFill/>
-                    </a:ln>
-                  </pic:spPr>
-                </pic:pic>
-              </a:graphicData>
-            </a:graphic>
-          </wp:anchor>
-        </w:drawing>
-      </w:r>
-      <w:r>
         <w:t xml:space="preserve">and </w:t>
       </w:r>
       <w:r>
@@ -25118,10 +25547,16 @@
         <w:t xml:space="preserve"> </w:t>
       </w:r>
       <w:r>
-        <w:t>of 0 &lt; t &lt; 1ms</w:t>
-      </w:r>
-      <w:r>
-        <w:t xml:space="preserve"> respectively. </w:t>
+        <w:t>respectively</w:t>
+      </w:r>
+      <w:r>
+        <w:t xml:space="preserve"> for one period,</w:t>
+      </w:r>
+      <w:r>
+        <w:t xml:space="preserve"> 0 &lt; t &lt; 1ms</w:t>
+      </w:r>
+      <w:r>
+        <w:t xml:space="preserve">. </w:t>
       </w:r>
       <w:r>
         <w:t>(Calculation 4</w:t>
@@ -25155,18 +25590,18 @@
           <w:noProof/>
         </w:rPr>
         <w:drawing>
-          <wp:anchor distT="0" distB="0" distL="114300" distR="114300" simplePos="0" relativeHeight="251693056" behindDoc="0" locked="0" layoutInCell="1" allowOverlap="1">
+          <wp:anchor distT="0" distB="0" distL="114300" distR="114300" simplePos="0" relativeHeight="251714560" behindDoc="0" locked="0" layoutInCell="1" allowOverlap="1">
             <wp:simplePos x="0" y="0"/>
             <wp:positionH relativeFrom="column">
-              <wp:posOffset>2030095</wp:posOffset>
+              <wp:posOffset>7620</wp:posOffset>
             </wp:positionH>
             <wp:positionV relativeFrom="paragraph">
-              <wp:posOffset>140970</wp:posOffset>
+              <wp:posOffset>3073152</wp:posOffset>
             </wp:positionV>
-            <wp:extent cx="4879340" cy="2927350"/>
-            <wp:effectExtent l="0" t="0" r="0" b="6350"/>
+            <wp:extent cx="6854190" cy="2266315"/>
+            <wp:effectExtent l="0" t="0" r="3810" b="635"/>
             <wp:wrapSquare wrapText="bothSides"/>
-            <wp:docPr id="41" name="Picture 41"/>
+            <wp:docPr id="19" name="Picture 19"/>
             <wp:cNvGraphicFramePr>
               <a:graphicFrameLocks xmlns:a="http://schemas.openxmlformats.org/drawingml/2006/main" noChangeAspect="1"/>
             </wp:cNvGraphicFramePr>
@@ -25174,13 +25609,13 @@
               <a:graphicData uri="http://schemas.openxmlformats.org/drawingml/2006/picture">
                 <pic:pic xmlns:pic="http://schemas.openxmlformats.org/drawingml/2006/picture">
                   <pic:nvPicPr>
-                    <pic:cNvPr id="0" name="Picture 32"/>
+                    <pic:cNvPr id="0" name="Picture 26"/>
                     <pic:cNvPicPr>
                       <a:picLocks noChangeAspect="1" noChangeArrowheads="1"/>
                     </pic:cNvPicPr>
                   </pic:nvPicPr>
                   <pic:blipFill>
-                    <a:blip r:embed="rId21">
+                    <a:blip r:embed="rId25">
                       <a:extLst>
                         <a:ext uri="{28A0092B-C50C-407E-A947-70E740481C1C}">
                           <a14:useLocalDpi xmlns:a14="http://schemas.microsoft.com/office/drawing/2010/main" val="0"/>
@@ -25195,7 +25630,7 @@
                   <pic:spPr bwMode="auto">
                     <a:xfrm>
                       <a:off x="0" y="0"/>
-                      <a:ext cx="4879340" cy="2927350"/>
+                      <a:ext cx="6854190" cy="2266315"/>
                     </a:xfrm>
                     <a:prstGeom prst="rect">
                       <a:avLst/>
@@ -25222,28 +25657,30 @@
         <w:rPr>
           <w:b/>
         </w:rPr>
+        <w:lastRenderedPageBreak/>
         <w:t>Part 5:</w:t>
       </w:r>
     </w:p>
     <w:p>
       <w:r>
         <w:rPr>
+          <w:rFonts w:eastAsiaTheme="minorEastAsia" w:cstheme="minorHAnsi"/>
           <w:b/>
           <w:noProof/>
         </w:rPr>
         <w:drawing>
-          <wp:anchor distT="0" distB="0" distL="114300" distR="114300" simplePos="0" relativeHeight="251694080" behindDoc="0" locked="0" layoutInCell="1" allowOverlap="1">
+          <wp:anchor distT="0" distB="0" distL="114300" distR="114300" simplePos="0" relativeHeight="251717632" behindDoc="0" locked="0" layoutInCell="1" allowOverlap="1" wp14:anchorId="0C12B7C7" wp14:editId="45210963">
             <wp:simplePos x="0" y="0"/>
             <wp:positionH relativeFrom="column">
-              <wp:posOffset>2035810</wp:posOffset>
+              <wp:posOffset>1939677</wp:posOffset>
             </wp:positionH>
             <wp:positionV relativeFrom="paragraph">
-              <wp:posOffset>2689620</wp:posOffset>
+              <wp:posOffset>43815</wp:posOffset>
             </wp:positionV>
-            <wp:extent cx="4876800" cy="1593850"/>
-            <wp:effectExtent l="0" t="0" r="0" b="6350"/>
+            <wp:extent cx="4876800" cy="2333625"/>
+            <wp:effectExtent l="0" t="0" r="0" b="9525"/>
             <wp:wrapSquare wrapText="bothSides"/>
-            <wp:docPr id="42" name="Picture 42"/>
+            <wp:docPr id="20" name="Picture 20"/>
             <wp:cNvGraphicFramePr>
               <a:graphicFrameLocks xmlns:a="http://schemas.openxmlformats.org/drawingml/2006/main" noChangeAspect="1"/>
             </wp:cNvGraphicFramePr>
@@ -25251,13 +25688,13 @@
               <a:graphicData uri="http://schemas.openxmlformats.org/drawingml/2006/picture">
                 <pic:pic xmlns:pic="http://schemas.openxmlformats.org/drawingml/2006/picture">
                   <pic:nvPicPr>
-                    <pic:cNvPr id="0" name="Picture 33"/>
+                    <pic:cNvPr id="0" name="Picture 18"/>
                     <pic:cNvPicPr>
                       <a:picLocks noChangeAspect="1" noChangeArrowheads="1"/>
                     </pic:cNvPicPr>
                   </pic:nvPicPr>
                   <pic:blipFill>
-                    <a:blip r:embed="rId22">
+                    <a:blip r:embed="rId26">
                       <a:extLst>
                         <a:ext uri="{28A0092B-C50C-407E-A947-70E740481C1C}">
                           <a14:useLocalDpi xmlns:a14="http://schemas.microsoft.com/office/drawing/2010/main" val="0"/>
@@ -25272,7 +25709,7 @@
                   <pic:spPr bwMode="auto">
                     <a:xfrm>
                       <a:off x="0" y="0"/>
-                      <a:ext cx="4876800" cy="1593850"/>
+                      <a:ext cx="4876800" cy="2333625"/>
                     </a:xfrm>
                     <a:prstGeom prst="rect">
                       <a:avLst/>
@@ -25523,16 +25960,16 @@
         <w:t>sawtooth</w:t>
       </w:r>
       <w:r>
-        <w:t xml:space="preserve"> wave’s high and low voltage outputs </w:t>
-      </w:r>
-      <w:r>
-        <w:t>of</w:t>
-      </w:r>
-      <w:r>
-        <w:t xml:space="preserve"> 0 &lt; t &lt; 1ms </w:t>
-      </w:r>
-      <w:r>
-        <w:t>respectively. (Calculation 5.1) The circuit was built and analyzed in PSPICE, as seen in Figure 5.3.</w:t>
+        <w:t xml:space="preserve"> wave</w:t>
+      </w:r>
+      <w:r>
+        <w:t xml:space="preserve">’s high and low voltage outputs </w:t>
+      </w:r>
+      <w:r>
+        <w:t xml:space="preserve">respectively for one period, 0 &lt; t &lt; 1ms. </w:t>
+      </w:r>
+      <w:r>
+        <w:t>(Calculation 5.1) The circuit was built and analyzed in PSPICE, as seen in Figure 5.3.</w:t>
       </w:r>
       <w:r>
         <w:t xml:space="preserve"> The sawtooth waveform was created in PSPICE using a square wave input with a manipulated transition time to match ½ the period, thus producing a sawtooth wave.</w:t>
@@ -25544,6 +25981,71 @@
           <w:b/>
         </w:rPr>
       </w:pPr>
+      <w:r>
+        <w:rPr>
+          <w:b/>
+          <w:noProof/>
+        </w:rPr>
+        <w:drawing>
+          <wp:anchor distT="0" distB="0" distL="114300" distR="114300" simplePos="0" relativeHeight="251719680" behindDoc="0" locked="0" layoutInCell="1" allowOverlap="1">
+            <wp:simplePos x="0" y="0"/>
+            <wp:positionH relativeFrom="column">
+              <wp:posOffset>3810</wp:posOffset>
+            </wp:positionH>
+            <wp:positionV relativeFrom="paragraph">
+              <wp:posOffset>233846</wp:posOffset>
+            </wp:positionV>
+            <wp:extent cx="6854190" cy="2846070"/>
+            <wp:effectExtent l="0" t="0" r="3810" b="0"/>
+            <wp:wrapSquare wrapText="bothSides"/>
+            <wp:docPr id="24" name="Picture 24"/>
+            <wp:cNvGraphicFramePr>
+              <a:graphicFrameLocks xmlns:a="http://schemas.openxmlformats.org/drawingml/2006/main" noChangeAspect="1"/>
+            </wp:cNvGraphicFramePr>
+            <a:graphic xmlns:a="http://schemas.openxmlformats.org/drawingml/2006/main">
+              <a:graphicData uri="http://schemas.openxmlformats.org/drawingml/2006/picture">
+                <pic:pic xmlns:pic="http://schemas.openxmlformats.org/drawingml/2006/picture">
+                  <pic:nvPicPr>
+                    <pic:cNvPr id="0" name="Picture 28"/>
+                    <pic:cNvPicPr>
+                      <a:picLocks noChangeAspect="1" noChangeArrowheads="1"/>
+                    </pic:cNvPicPr>
+                  </pic:nvPicPr>
+                  <pic:blipFill>
+                    <a:blip r:embed="rId27">
+                      <a:extLst>
+                        <a:ext uri="{28A0092B-C50C-407E-A947-70E740481C1C}">
+                          <a14:useLocalDpi xmlns:a14="http://schemas.microsoft.com/office/drawing/2010/main" val="0"/>
+                        </a:ext>
+                      </a:extLst>
+                    </a:blip>
+                    <a:srcRect/>
+                    <a:stretch>
+                      <a:fillRect/>
+                    </a:stretch>
+                  </pic:blipFill>
+                  <pic:spPr bwMode="auto">
+                    <a:xfrm>
+                      <a:off x="0" y="0"/>
+                      <a:ext cx="6854190" cy="2846070"/>
+                    </a:xfrm>
+                    <a:prstGeom prst="rect">
+                      <a:avLst/>
+                    </a:prstGeom>
+                    <a:noFill/>
+                    <a:ln>
+                      <a:noFill/>
+                    </a:ln>
+                  </pic:spPr>
+                </pic:pic>
+              </a:graphicData>
+            </a:graphic>
+            <wp14:sizeRelV relativeFrom="margin">
+              <wp14:pctHeight>0</wp14:pctHeight>
+            </wp14:sizeRelV>
+          </wp:anchor>
+        </w:drawing>
+      </w:r>
     </w:p>
     <w:p>
       <w:pPr>
@@ -25551,55 +26053,68 @@
           <w:b/>
         </w:rPr>
       </w:pPr>
-    </w:p>
-    <w:p>
-      <w:pPr>
+      <w:r>
         <w:rPr>
           <w:b/>
-        </w:rPr>
-      </w:pPr>
-    </w:p>
-    <w:p>
-      <w:pPr>
-        <w:rPr>
-          <w:b/>
-        </w:rPr>
-      </w:pPr>
-    </w:p>
-    <w:p>
-      <w:pPr>
-        <w:rPr>
-          <w:b/>
-        </w:rPr>
-      </w:pPr>
-    </w:p>
-    <w:p>
-      <w:pPr>
-        <w:rPr>
-          <w:b/>
-        </w:rPr>
-      </w:pPr>
-    </w:p>
-    <w:p>
-      <w:pPr>
-        <w:rPr>
-          <w:b/>
-        </w:rPr>
-      </w:pPr>
-    </w:p>
-    <w:p>
-      <w:pPr>
-        <w:rPr>
-          <w:b/>
-        </w:rPr>
-      </w:pPr>
-    </w:p>
-    <w:p>
-      <w:pPr>
-        <w:rPr>
-          <w:b/>
-        </w:rPr>
-      </w:pPr>
+          <w:noProof/>
+        </w:rPr>
+        <w:drawing>
+          <wp:anchor distT="0" distB="0" distL="114300" distR="114300" simplePos="0" relativeHeight="251720704" behindDoc="0" locked="0" layoutInCell="1" allowOverlap="1">
+            <wp:simplePos x="0" y="0"/>
+            <wp:positionH relativeFrom="column">
+              <wp:posOffset>11734</wp:posOffset>
+            </wp:positionH>
+            <wp:positionV relativeFrom="paragraph">
+              <wp:posOffset>3172846</wp:posOffset>
+            </wp:positionV>
+            <wp:extent cx="6854190" cy="2250440"/>
+            <wp:effectExtent l="0" t="0" r="3810" b="0"/>
+            <wp:wrapSquare wrapText="bothSides"/>
+            <wp:docPr id="25" name="Picture 25"/>
+            <wp:cNvGraphicFramePr>
+              <a:graphicFrameLocks xmlns:a="http://schemas.openxmlformats.org/drawingml/2006/main" noChangeAspect="1"/>
+            </wp:cNvGraphicFramePr>
+            <a:graphic xmlns:a="http://schemas.openxmlformats.org/drawingml/2006/main">
+              <a:graphicData uri="http://schemas.openxmlformats.org/drawingml/2006/picture">
+                <pic:pic xmlns:pic="http://schemas.openxmlformats.org/drawingml/2006/picture">
+                  <pic:nvPicPr>
+                    <pic:cNvPr id="0" name="Picture 29"/>
+                    <pic:cNvPicPr>
+                      <a:picLocks noChangeAspect="1" noChangeArrowheads="1"/>
+                    </pic:cNvPicPr>
+                  </pic:nvPicPr>
+                  <pic:blipFill>
+                    <a:blip r:embed="rId28">
+                      <a:extLst>
+                        <a:ext uri="{28A0092B-C50C-407E-A947-70E740481C1C}">
+                          <a14:useLocalDpi xmlns:a14="http://schemas.microsoft.com/office/drawing/2010/main" val="0"/>
+                        </a:ext>
+                      </a:extLst>
+                    </a:blip>
+                    <a:srcRect/>
+                    <a:stretch>
+                      <a:fillRect/>
+                    </a:stretch>
+                  </pic:blipFill>
+                  <pic:spPr bwMode="auto">
+                    <a:xfrm>
+                      <a:off x="0" y="0"/>
+                      <a:ext cx="6854190" cy="2250440"/>
+                    </a:xfrm>
+                    <a:prstGeom prst="rect">
+                      <a:avLst/>
+                    </a:prstGeom>
+                    <a:noFill/>
+                    <a:ln>
+                      <a:noFill/>
+                    </a:ln>
+                  </pic:spPr>
+                </pic:pic>
+              </a:graphicData>
+            </a:graphic>
+          </wp:anchor>
+        </w:drawing>
+      </w:r>
     </w:p>
     <w:p>
       <w:pPr>
@@ -30898,18 +31413,7 @@
                         <w:sz w:val="16"/>
                         <w:szCs w:val="16"/>
                       </w:rPr>
-                      <m:t>us≤t≤1000</m:t>
-                    </m:r>
-                    <m:r>
-                      <m:rPr>
-                        <m:sty m:val="bi"/>
-                      </m:rPr>
-                      <w:rPr>
-                        <w:rFonts w:ascii="Cambria Math" w:hAnsi="Cambria Math"/>
-                        <w:sz w:val="16"/>
-                        <w:szCs w:val="16"/>
-                      </w:rPr>
-                      <m:t>us,     V</m:t>
+                      <m:t>us≤t≤1000us,     V</m:t>
                     </m:r>
                   </m:e>
                   <m:sub>
@@ -32117,8 +32621,6 @@
           <w:b/>
         </w:rPr>
       </w:pPr>
-      <w:bookmarkStart w:id="1" w:name="_GoBack"/>
-      <w:bookmarkEnd w:id="1"/>
     </w:p>
     <w:p>
       <w:pPr>
@@ -32352,7 +32854,7 @@
                     </pic:cNvPicPr>
                   </pic:nvPicPr>
                   <pic:blipFill>
-                    <a:blip r:embed="rId23">
+                    <a:blip r:embed="rId29">
                       <a:grayscl/>
                       <a:extLst>
                         <a:ext uri="{28A0092B-C50C-407E-A947-70E740481C1C}">
@@ -32411,7 +32913,7 @@
 </file>
 
 <file path=word/endnotes.xml><?xml version="1.0" encoding="utf-8"?>
-<w:endnotes xmlns:wpc="http://schemas.microsoft.com/office/word/2010/wordprocessingCanvas" xmlns:cx="http://schemas.microsoft.com/office/drawing/2014/chartex" xmlns:cx1="http://schemas.microsoft.com/office/drawing/2015/9/8/chartex" xmlns:cx2="http://schemas.microsoft.com/office/drawing/2015/10/21/chartex" xmlns:cx3="http://schemas.microsoft.com/office/drawing/2016/5/9/chartex" xmlns:cx4="http://schemas.microsoft.com/office/drawing/2016/5/10/chartex" xmlns:cx5="http://schemas.microsoft.com/office/drawing/2016/5/11/chartex" xmlns:mc="http://schemas.openxmlformats.org/markup-compatibility/2006" xmlns:o="urn:schemas-microsoft-com:office:office" xmlns:r="http://schemas.openxmlformats.org/officeDocument/2006/relationships" xmlns:m="http://schemas.openxmlformats.org/officeDocument/2006/math" xmlns:v="urn:schemas-microsoft-com:vml" xmlns:wp14="http://schemas.microsoft.com/office/word/2010/wordprocessingDrawing" xmlns:wp="http://schemas.openxmlformats.org/drawingml/2006/wordprocessingDrawing" xmlns:w10="urn:schemas-microsoft-com:office:word" xmlns:w="http://schemas.openxmlformats.org/wordprocessingml/2006/main" xmlns:w14="http://schemas.microsoft.com/office/word/2010/wordml" xmlns:w15="http://schemas.microsoft.com/office/word/2012/wordml" xmlns:w16se="http://schemas.microsoft.com/office/word/2015/wordml/symex" xmlns:wpg="http://schemas.microsoft.com/office/word/2010/wordprocessingGroup" xmlns:wpi="http://schemas.microsoft.com/office/word/2010/wordprocessingInk" xmlns:wne="http://schemas.microsoft.com/office/word/2006/wordml" xmlns:wps="http://schemas.microsoft.com/office/word/2010/wordprocessingShape" mc:Ignorable="w14 w15 w16se wp14">
+<w:endnotes xmlns:wpc="http://schemas.microsoft.com/office/word/2010/wordprocessingCanvas" xmlns:cx="http://schemas.microsoft.com/office/drawing/2014/chartex" xmlns:cx1="http://schemas.microsoft.com/office/drawing/2015/9/8/chartex" xmlns:cx2="http://schemas.microsoft.com/office/drawing/2015/10/21/chartex" xmlns:cx3="http://schemas.microsoft.com/office/drawing/2016/5/9/chartex" xmlns:cx4="http://schemas.microsoft.com/office/drawing/2016/5/10/chartex" xmlns:cx5="http://schemas.microsoft.com/office/drawing/2016/5/11/chartex" xmlns:cx6="http://schemas.microsoft.com/office/drawing/2016/5/12/chartex" xmlns:cx7="http://schemas.microsoft.com/office/drawing/2016/5/13/chartex" xmlns:cx8="http://schemas.microsoft.com/office/drawing/2016/5/14/chartex" xmlns:mc="http://schemas.openxmlformats.org/markup-compatibility/2006" xmlns:aink="http://schemas.microsoft.com/office/drawing/2016/ink" xmlns:am3d="http://schemas.microsoft.com/office/drawing/2017/model3d" xmlns:o="urn:schemas-microsoft-com:office:office" xmlns:r="http://schemas.openxmlformats.org/officeDocument/2006/relationships" xmlns:m="http://schemas.openxmlformats.org/officeDocument/2006/math" xmlns:v="urn:schemas-microsoft-com:vml" xmlns:wp14="http://schemas.microsoft.com/office/word/2010/wordprocessingDrawing" xmlns:wp="http://schemas.openxmlformats.org/drawingml/2006/wordprocessingDrawing" xmlns:w10="urn:schemas-microsoft-com:office:word" xmlns:w="http://schemas.openxmlformats.org/wordprocessingml/2006/main" xmlns:w14="http://schemas.microsoft.com/office/word/2010/wordml" xmlns:w15="http://schemas.microsoft.com/office/word/2012/wordml" xmlns:w16cid="http://schemas.microsoft.com/office/word/2016/wordml/cid" xmlns:w16se="http://schemas.microsoft.com/office/word/2015/wordml/symex" xmlns:wpg="http://schemas.microsoft.com/office/word/2010/wordprocessingGroup" xmlns:wpi="http://schemas.microsoft.com/office/word/2010/wordprocessingInk" xmlns:wne="http://schemas.microsoft.com/office/word/2006/wordml" xmlns:wps="http://schemas.microsoft.com/office/word/2010/wordprocessingShape" mc:Ignorable="w14 w15 w16se w16cid wp14">
   <w:endnote w:type="separator" w:id="-1">
     <w:p>
       <w:pPr>
@@ -32436,7 +32938,7 @@
 </file>
 
 <file path=word/footnotes.xml><?xml version="1.0" encoding="utf-8"?>
-<w:footnotes xmlns:wpc="http://schemas.microsoft.com/office/word/2010/wordprocessingCanvas" xmlns:cx="http://schemas.microsoft.com/office/drawing/2014/chartex" xmlns:cx1="http://schemas.microsoft.com/office/drawing/2015/9/8/chartex" xmlns:cx2="http://schemas.microsoft.com/office/drawing/2015/10/21/chartex" xmlns:cx3="http://schemas.microsoft.com/office/drawing/2016/5/9/chartex" xmlns:cx4="http://schemas.microsoft.com/office/drawing/2016/5/10/chartex" xmlns:cx5="http://schemas.microsoft.com/office/drawing/2016/5/11/chartex" xmlns:mc="http://schemas.openxmlformats.org/markup-compatibility/2006" xmlns:o="urn:schemas-microsoft-com:office:office" xmlns:r="http://schemas.openxmlformats.org/officeDocument/2006/relationships" xmlns:m="http://schemas.openxmlformats.org/officeDocument/2006/math" xmlns:v="urn:schemas-microsoft-com:vml" xmlns:wp14="http://schemas.microsoft.com/office/word/2010/wordprocessingDrawing" xmlns:wp="http://schemas.openxmlformats.org/drawingml/2006/wordprocessingDrawing" xmlns:w10="urn:schemas-microsoft-com:office:word" xmlns:w="http://schemas.openxmlformats.org/wordprocessingml/2006/main" xmlns:w14="http://schemas.microsoft.com/office/word/2010/wordml" xmlns:w15="http://schemas.microsoft.com/office/word/2012/wordml" xmlns:w16se="http://schemas.microsoft.com/office/word/2015/wordml/symex" xmlns:wpg="http://schemas.microsoft.com/office/word/2010/wordprocessingGroup" xmlns:wpi="http://schemas.microsoft.com/office/word/2010/wordprocessingInk" xmlns:wne="http://schemas.microsoft.com/office/word/2006/wordml" xmlns:wps="http://schemas.microsoft.com/office/word/2010/wordprocessingShape" mc:Ignorable="w14 w15 w16se wp14">
+<w:footnotes xmlns:wpc="http://schemas.microsoft.com/office/word/2010/wordprocessingCanvas" xmlns:cx="http://schemas.microsoft.com/office/drawing/2014/chartex" xmlns:cx1="http://schemas.microsoft.com/office/drawing/2015/9/8/chartex" xmlns:cx2="http://schemas.microsoft.com/office/drawing/2015/10/21/chartex" xmlns:cx3="http://schemas.microsoft.com/office/drawing/2016/5/9/chartex" xmlns:cx4="http://schemas.microsoft.com/office/drawing/2016/5/10/chartex" xmlns:cx5="http://schemas.microsoft.com/office/drawing/2016/5/11/chartex" xmlns:cx6="http://schemas.microsoft.com/office/drawing/2016/5/12/chartex" xmlns:cx7="http://schemas.microsoft.com/office/drawing/2016/5/13/chartex" xmlns:cx8="http://schemas.microsoft.com/office/drawing/2016/5/14/chartex" xmlns:mc="http://schemas.openxmlformats.org/markup-compatibility/2006" xmlns:aink="http://schemas.microsoft.com/office/drawing/2016/ink" xmlns:am3d="http://schemas.microsoft.com/office/drawing/2017/model3d" xmlns:o="urn:schemas-microsoft-com:office:office" xmlns:r="http://schemas.openxmlformats.org/officeDocument/2006/relationships" xmlns:m="http://schemas.openxmlformats.org/officeDocument/2006/math" xmlns:v="urn:schemas-microsoft-com:vml" xmlns:wp14="http://schemas.microsoft.com/office/word/2010/wordprocessingDrawing" xmlns:wp="http://schemas.openxmlformats.org/drawingml/2006/wordprocessingDrawing" xmlns:w10="urn:schemas-microsoft-com:office:word" xmlns:w="http://schemas.openxmlformats.org/wordprocessingml/2006/main" xmlns:w14="http://schemas.microsoft.com/office/word/2010/wordml" xmlns:w15="http://schemas.microsoft.com/office/word/2012/wordml" xmlns:w16cid="http://schemas.microsoft.com/office/word/2016/wordml/cid" xmlns:w16se="http://schemas.microsoft.com/office/word/2015/wordml/symex" xmlns:wpg="http://schemas.microsoft.com/office/word/2010/wordprocessingGroup" xmlns:wpi="http://schemas.microsoft.com/office/word/2010/wordprocessingInk" xmlns:wne="http://schemas.microsoft.com/office/word/2006/wordml" xmlns:wps="http://schemas.microsoft.com/office/word/2010/wordprocessingShape" mc:Ignorable="w14 w15 w16se w16cid wp14">
   <w:footnote w:type="separator" w:id="-1">
     <w:p>
       <w:pPr>
@@ -32461,7 +32963,7 @@
 </file>
 
 <file path=word/numbering.xml><?xml version="1.0" encoding="utf-8"?>
-<w:numbering xmlns:wpc="http://schemas.microsoft.com/office/word/2010/wordprocessingCanvas" xmlns:cx="http://schemas.microsoft.com/office/drawing/2014/chartex" xmlns:cx1="http://schemas.microsoft.com/office/drawing/2015/9/8/chartex" xmlns:cx2="http://schemas.microsoft.com/office/drawing/2015/10/21/chartex" xmlns:cx3="http://schemas.microsoft.com/office/drawing/2016/5/9/chartex" xmlns:cx4="http://schemas.microsoft.com/office/drawing/2016/5/10/chartex" xmlns:cx5="http://schemas.microsoft.com/office/drawing/2016/5/11/chartex" xmlns:mc="http://schemas.openxmlformats.org/markup-compatibility/2006" xmlns:o="urn:schemas-microsoft-com:office:office" xmlns:r="http://schemas.openxmlformats.org/officeDocument/2006/relationships" xmlns:m="http://schemas.openxmlformats.org/officeDocument/2006/math" xmlns:v="urn:schemas-microsoft-com:vml" xmlns:wp14="http://schemas.microsoft.com/office/word/2010/wordprocessingDrawing" xmlns:wp="http://schemas.openxmlformats.org/drawingml/2006/wordprocessingDrawing" xmlns:w10="urn:schemas-microsoft-com:office:word" xmlns:w="http://schemas.openxmlformats.org/wordprocessingml/2006/main" xmlns:w14="http://schemas.microsoft.com/office/word/2010/wordml" xmlns:w15="http://schemas.microsoft.com/office/word/2012/wordml" xmlns:w16se="http://schemas.microsoft.com/office/word/2015/wordml/symex" xmlns:wpg="http://schemas.microsoft.com/office/word/2010/wordprocessingGroup" xmlns:wpi="http://schemas.microsoft.com/office/word/2010/wordprocessingInk" xmlns:wne="http://schemas.microsoft.com/office/word/2006/wordml" xmlns:wps="http://schemas.microsoft.com/office/word/2010/wordprocessingShape" mc:Ignorable="w14 w15 w16se wp14">
+<w:numbering xmlns:wpc="http://schemas.microsoft.com/office/word/2010/wordprocessingCanvas" xmlns:cx="http://schemas.microsoft.com/office/drawing/2014/chartex" xmlns:cx1="http://schemas.microsoft.com/office/drawing/2015/9/8/chartex" xmlns:cx2="http://schemas.microsoft.com/office/drawing/2015/10/21/chartex" xmlns:cx3="http://schemas.microsoft.com/office/drawing/2016/5/9/chartex" xmlns:cx4="http://schemas.microsoft.com/office/drawing/2016/5/10/chartex" xmlns:cx5="http://schemas.microsoft.com/office/drawing/2016/5/11/chartex" xmlns:cx6="http://schemas.microsoft.com/office/drawing/2016/5/12/chartex" xmlns:cx7="http://schemas.microsoft.com/office/drawing/2016/5/13/chartex" xmlns:cx8="http://schemas.microsoft.com/office/drawing/2016/5/14/chartex" xmlns:mc="http://schemas.openxmlformats.org/markup-compatibility/2006" xmlns:aink="http://schemas.microsoft.com/office/drawing/2016/ink" xmlns:am3d="http://schemas.microsoft.com/office/drawing/2017/model3d" xmlns:o="urn:schemas-microsoft-com:office:office" xmlns:r="http://schemas.openxmlformats.org/officeDocument/2006/relationships" xmlns:m="http://schemas.openxmlformats.org/officeDocument/2006/math" xmlns:v="urn:schemas-microsoft-com:vml" xmlns:wp14="http://schemas.microsoft.com/office/word/2010/wordprocessingDrawing" xmlns:wp="http://schemas.openxmlformats.org/drawingml/2006/wordprocessingDrawing" xmlns:w10="urn:schemas-microsoft-com:office:word" xmlns:w="http://schemas.openxmlformats.org/wordprocessingml/2006/main" xmlns:w14="http://schemas.microsoft.com/office/word/2010/wordml" xmlns:w15="http://schemas.microsoft.com/office/word/2012/wordml" xmlns:w16cid="http://schemas.microsoft.com/office/word/2016/wordml/cid" xmlns:w16se="http://schemas.microsoft.com/office/word/2015/wordml/symex" xmlns:wpg="http://schemas.microsoft.com/office/word/2010/wordprocessingGroup" xmlns:wpi="http://schemas.microsoft.com/office/word/2010/wordprocessingInk" xmlns:wne="http://schemas.microsoft.com/office/word/2006/wordml" xmlns:wps="http://schemas.microsoft.com/office/word/2010/wordprocessingShape" mc:Ignorable="w14 w15 w16se w16cid wp14">
   <w:abstractNum w:abstractNumId="0" w15:restartNumberingAfterBreak="0">
     <w:nsid w:val="1A1852B9"/>
     <w:multiLevelType w:val="hybridMultilevel"/>
@@ -32558,7 +33060,7 @@
 </file>
 
 <file path=word/styles.xml><?xml version="1.0" encoding="utf-8"?>
-<w:styles xmlns:mc="http://schemas.openxmlformats.org/markup-compatibility/2006" xmlns:r="http://schemas.openxmlformats.org/officeDocument/2006/relationships" xmlns:w="http://schemas.openxmlformats.org/wordprocessingml/2006/main" xmlns:w14="http://schemas.microsoft.com/office/word/2010/wordml" xmlns:w15="http://schemas.microsoft.com/office/word/2012/wordml" xmlns:w16se="http://schemas.microsoft.com/office/word/2015/wordml/symex" mc:Ignorable="w14 w15 w16se">
+<w:styles xmlns:mc="http://schemas.openxmlformats.org/markup-compatibility/2006" xmlns:r="http://schemas.openxmlformats.org/officeDocument/2006/relationships" xmlns:w="http://schemas.openxmlformats.org/wordprocessingml/2006/main" xmlns:w14="http://schemas.microsoft.com/office/word/2010/wordml" xmlns:w15="http://schemas.microsoft.com/office/word/2012/wordml" xmlns:w16cid="http://schemas.microsoft.com/office/word/2016/wordml/cid" xmlns:w16se="http://schemas.microsoft.com/office/word/2015/wordml/symex" mc:Ignorable="w14 w15 w16se w16cid">
   <w:docDefaults>
     <w:rPrDefault>
       <w:rPr>
@@ -32574,7 +33076,7 @@
       </w:pPr>
     </w:pPrDefault>
   </w:docDefaults>
-  <w:latentStyles w:defLockedState="0" w:defUIPriority="99" w:defSemiHidden="0" w:defUnhideWhenUsed="0" w:defQFormat="0" w:count="374">
+  <w:latentStyles w:defLockedState="0" w:defUIPriority="99" w:defSemiHidden="0" w:defUnhideWhenUsed="0" w:defQFormat="0" w:count="375">
     <w:lsdException w:name="Normal" w:uiPriority="0" w:qFormat="1"/>
     <w:lsdException w:name="heading 1" w:uiPriority="9" w:qFormat="1"/>
     <w:lsdException w:name="heading 2" w:semiHidden="1" w:uiPriority="9" w:unhideWhenUsed="1" w:qFormat="1"/>
@@ -32680,7 +33182,6 @@
     <w:lsdException w:name="HTML Sample" w:semiHidden="1" w:unhideWhenUsed="1"/>
     <w:lsdException w:name="HTML Typewriter" w:semiHidden="1" w:unhideWhenUsed="1"/>
     <w:lsdException w:name="HTML Variable" w:semiHidden="1" w:unhideWhenUsed="1"/>
-    <w:lsdException w:name="Normal Table" w:semiHidden="1" w:unhideWhenUsed="1"/>
     <w:lsdException w:name="annotation subject" w:semiHidden="1" w:unhideWhenUsed="1"/>
     <w:lsdException w:name="No List" w:semiHidden="1" w:unhideWhenUsed="1"/>
     <w:lsdException w:name="Outline List 1" w:semiHidden="1" w:unhideWhenUsed="1"/>
@@ -32727,10 +33228,8 @@
     <w:lsdException w:name="Table Subtle 2" w:semiHidden="1" w:unhideWhenUsed="1"/>
     <w:lsdException w:name="Table Web 1" w:semiHidden="1" w:unhideWhenUsed="1"/>
     <w:lsdException w:name="Table Web 2" w:semiHidden="1" w:unhideWhenUsed="1"/>
-    <w:lsdException w:name="Table Web 3" w:semiHidden="1" w:unhideWhenUsed="1"/>
     <w:lsdException w:name="Balloon Text" w:semiHidden="1" w:unhideWhenUsed="1"/>
     <w:lsdException w:name="Table Grid" w:uiPriority="39"/>
-    <w:lsdException w:name="Table Theme" w:semiHidden="1" w:unhideWhenUsed="1"/>
     <w:lsdException w:name="Placeholder Text" w:semiHidden="1"/>
     <w:lsdException w:name="No Spacing" w:uiPriority="1" w:qFormat="1"/>
     <w:lsdException w:name="Light Shading" w:uiPriority="60"/>
@@ -32949,6 +33448,7 @@
     <w:lsdException w:name="Mention" w:semiHidden="1" w:unhideWhenUsed="1"/>
     <w:lsdException w:name="Smart Hyperlink" w:semiHidden="1" w:unhideWhenUsed="1"/>
     <w:lsdException w:name="Hashtag" w:semiHidden="1" w:unhideWhenUsed="1"/>
+    <w:lsdException w:name="Unresolved Mention" w:semiHidden="1" w:unhideWhenUsed="1"/>
   </w:latentStyles>
   <w:style w:type="paragraph" w:default="1" w:styleId="Normal">
     <w:name w:val="Normal"/>
@@ -33390,7 +33890,7 @@
 </file>
 
 <file path=customXml/itemProps1.xml><?xml version="1.0" encoding="utf-8"?>
-<ds:datastoreItem xmlns:ds="http://schemas.openxmlformats.org/officeDocument/2006/customXml" ds:itemID="{1F9982C0-8F6F-46EF-A8E4-0B183DCC8FBE}">
+<ds:datastoreItem xmlns:ds="http://schemas.openxmlformats.org/officeDocument/2006/customXml" ds:itemID="{2D75CCC3-22DE-4EBA-B938-057C48EB72C2}">
   <ds:schemaRefs>
     <ds:schemaRef ds:uri="http://schemas.openxmlformats.org/officeDocument/2006/bibliography"/>
   </ds:schemaRefs>

</xml_diff>